<commit_message>
0.1.7 Action Economy Overhaul
I adjusted the combat system to utilize Action Points as a currency to spend on actions, rather than having multiple types of actions players can do.
Actions and abilities on the character sheet have been adjusted to accommodate this change.
HELP FOR THE GM sections have NOT been updated yet.
</commit_message>
<xml_diff>
--- a/SimpleTop v0.1.7.docx
+++ b/SimpleTop v0.1.7.docx
@@ -447,7 +447,14 @@
         <w:t>Work with your GM</w:t>
       </w:r>
       <w:r>
-        <w:t xml:space="preserve"> to determine</w:t>
+        <w:rPr>
+          <w:b/>
+          <w:bCs/>
+        </w:rPr>
+        <w:t xml:space="preserve"> </w:t>
+      </w:r>
+      <w:r>
+        <w:t>on</w:t>
       </w:r>
       <w:r>
         <w:t xml:space="preserve"> what</w:t>
@@ -470,16 +477,15 @@
         <w:t>tems</w:t>
       </w:r>
       <w:r>
-        <w:t xml:space="preserve"> would be appropriate for the campaign (A GM may not like a teleporter because the campaign is realistic and takes place during medieval times, but another may find it awesome and use it in a subplot for the same campaign). </w:t>
+        <w:t xml:space="preserve"> would be appropriate for the campaign (A GM may not like a teleporter because the campaign is realistic and takes place during medieval times, but another may </w:t>
+      </w:r>
+      <w:r>
+        <w:t xml:space="preserve">like it!) </w:t>
       </w:r>
     </w:p>
     <w:p>
       <w:pPr>
         <w:spacing w:after="10" w:line="240" w:lineRule="auto"/>
-        <w:rPr>
-          <w:sz w:val="28"/>
-          <w:szCs w:val="28"/>
-        </w:rPr>
       </w:pPr>
     </w:p>
     <w:p>
@@ -775,6 +781,7 @@
                                 <w:color w:val="000000" w:themeColor="text1"/>
                                 <w:sz w:val="28"/>
                                 <w:szCs w:val="28"/>
+                                <w:u w:val="single"/>
                               </w:rPr>
                             </w:pPr>
                             <w:r>
@@ -784,38 +791,9 @@
                                 <w:color w:val="000000" w:themeColor="text1"/>
                                 <w:sz w:val="28"/>
                                 <w:szCs w:val="28"/>
-                              </w:rPr>
-                              <w:t>L</w:t>
-                            </w:r>
-                            <w:r>
-                              <w:rPr>
-                                <w:b/>
-                                <w:bCs/>
-                                <w:color w:val="000000" w:themeColor="text1"/>
-                                <w:sz w:val="28"/>
-                                <w:szCs w:val="28"/>
-                              </w:rPr>
-                              <w:t>eve</w:t>
-                            </w:r>
-                            <w:r>
-                              <w:rPr>
-                                <w:b/>
-                                <w:bCs/>
-                                <w:color w:val="000000" w:themeColor="text1"/>
-                                <w:sz w:val="28"/>
-                                <w:szCs w:val="28"/>
-                              </w:rPr>
-                              <w:t>l</w:t>
-                            </w:r>
-                            <w:r>
-                              <w:rPr>
-                                <w:b/>
-                                <w:bCs/>
-                                <w:color w:val="000000" w:themeColor="text1"/>
-                                <w:sz w:val="28"/>
-                                <w:szCs w:val="28"/>
-                              </w:rPr>
-                              <w:t>ling Up</w:t>
+                                <w:u w:val="single"/>
+                              </w:rPr>
+                              <w:t>Levelling Up</w:t>
                             </w:r>
                           </w:p>
                           <w:p>
@@ -1005,6 +983,7 @@
                           <w:color w:val="000000" w:themeColor="text1"/>
                           <w:sz w:val="28"/>
                           <w:szCs w:val="28"/>
+                          <w:u w:val="single"/>
                         </w:rPr>
                       </w:pPr>
                       <w:r>
@@ -1014,38 +993,9 @@
                           <w:color w:val="000000" w:themeColor="text1"/>
                           <w:sz w:val="28"/>
                           <w:szCs w:val="28"/>
-                        </w:rPr>
-                        <w:t>L</w:t>
-                      </w:r>
-                      <w:r>
-                        <w:rPr>
-                          <w:b/>
-                          <w:bCs/>
-                          <w:color w:val="000000" w:themeColor="text1"/>
-                          <w:sz w:val="28"/>
-                          <w:szCs w:val="28"/>
-                        </w:rPr>
-                        <w:t>eve</w:t>
-                      </w:r>
-                      <w:r>
-                        <w:rPr>
-                          <w:b/>
-                          <w:bCs/>
-                          <w:color w:val="000000" w:themeColor="text1"/>
-                          <w:sz w:val="28"/>
-                          <w:szCs w:val="28"/>
-                        </w:rPr>
-                        <w:t>l</w:t>
-                      </w:r>
-                      <w:r>
-                        <w:rPr>
-                          <w:b/>
-                          <w:bCs/>
-                          <w:color w:val="000000" w:themeColor="text1"/>
-                          <w:sz w:val="28"/>
-                          <w:szCs w:val="28"/>
-                        </w:rPr>
-                        <w:t>ling Up</w:t>
+                          <w:u w:val="single"/>
+                        </w:rPr>
+                        <w:t>Levelling Up</w:t>
                       </w:r>
                     </w:p>
                     <w:p>
@@ -1299,139 +1249,465 @@
         <w:ind w:firstLine="720"/>
       </w:pPr>
       <w:r>
-        <w:t xml:space="preserve">Each </w:t>
-      </w:r>
-      <w:r>
-        <w:rPr>
-          <w:i/>
-          <w:iCs/>
-        </w:rPr>
-        <w:t>S</w:t>
-      </w:r>
-      <w:r>
-        <w:rPr>
-          <w:i/>
-          <w:iCs/>
-        </w:rPr>
-        <w:t>tat</w:t>
-      </w:r>
-      <w:r>
-        <w:t xml:space="preserve"> has 6 tiers with unique abilities, which your character can utilize </w:t>
-      </w:r>
-      <w:proofErr w:type="gramStart"/>
-      <w:r>
-        <w:t>as long as</w:t>
-      </w:r>
-      <w:proofErr w:type="gramEnd"/>
-      <w:r>
-        <w:t xml:space="preserve"> they have </w:t>
-      </w:r>
-      <w:r>
-        <w:rPr>
-          <w:b/>
-          <w:bCs/>
-        </w:rPr>
-        <w:t xml:space="preserve">at least 1 </w:t>
-      </w:r>
-      <w:r>
-        <w:rPr>
-          <w:b/>
-          <w:bCs/>
-          <w:i/>
-          <w:iCs/>
-        </w:rPr>
-        <w:t>Stat P</w:t>
-      </w:r>
-      <w:r>
-        <w:rPr>
-          <w:b/>
-          <w:bCs/>
-          <w:i/>
-          <w:iCs/>
-        </w:rPr>
-        <w:t>oint</w:t>
-      </w:r>
-      <w:r>
-        <w:rPr>
-          <w:b/>
-          <w:bCs/>
-        </w:rPr>
-        <w:t xml:space="preserve"> in that tier</w:t>
-      </w:r>
-      <w:r>
-        <w:t xml:space="preserve">. </w:t>
-      </w:r>
-      <w:r>
-        <w:t xml:space="preserve">Players start with 3 </w:t>
-      </w:r>
-      <w:r>
-        <w:rPr>
-          <w:i/>
-          <w:iCs/>
-        </w:rPr>
-        <w:t>Stat P</w:t>
-      </w:r>
-      <w:r>
-        <w:rPr>
-          <w:i/>
-          <w:iCs/>
-        </w:rPr>
-        <w:t>oints</w:t>
-      </w:r>
-      <w:r>
-        <w:t xml:space="preserve"> in tier 1 for each </w:t>
-      </w:r>
-      <w:r>
-        <w:rPr>
-          <w:i/>
-          <w:iCs/>
-        </w:rPr>
-        <w:t>Stat</w:t>
-      </w:r>
-      <w:r>
-        <w:t>.</w:t>
+        <w:rPr>
+          <w:noProof/>
+        </w:rPr>
+        <mc:AlternateContent>
+          <mc:Choice Requires="wps">
+            <w:drawing>
+              <wp:anchor distT="0" distB="0" distL="114300" distR="114300" simplePos="0" relativeHeight="251689984" behindDoc="0" locked="0" layoutInCell="1" allowOverlap="1" wp14:anchorId="3C040E1E" wp14:editId="2876E62F">
+                <wp:simplePos x="0" y="0"/>
+                <wp:positionH relativeFrom="column">
+                  <wp:posOffset>233</wp:posOffset>
+                </wp:positionH>
+                <wp:positionV relativeFrom="paragraph">
+                  <wp:posOffset>27435</wp:posOffset>
+                </wp:positionV>
+                <wp:extent cx="6855460" cy="779650"/>
+                <wp:effectExtent l="57150" t="19050" r="78740" b="97155"/>
+                <wp:wrapNone/>
+                <wp:docPr id="2101041473" name="Rectangle 1"/>
+                <wp:cNvGraphicFramePr/>
+                <a:graphic xmlns:a="http://schemas.openxmlformats.org/drawingml/2006/main">
+                  <a:graphicData uri="http://schemas.microsoft.com/office/word/2010/wordprocessingShape">
+                    <wps:wsp>
+                      <wps:cNvSpPr/>
+                      <wps:spPr>
+                        <a:xfrm>
+                          <a:off x="0" y="0"/>
+                          <a:ext cx="6855460" cy="779650"/>
+                        </a:xfrm>
+                        <a:prstGeom prst="rect">
+                          <a:avLst/>
+                        </a:prstGeom>
+                        <a:solidFill>
+                          <a:schemeClr val="bg1">
+                            <a:lumMod val="85000"/>
+                          </a:schemeClr>
+                        </a:solidFill>
+                        <a:ln>
+                          <a:solidFill>
+                            <a:schemeClr val="tx1"/>
+                          </a:solidFill>
+                        </a:ln>
+                      </wps:spPr>
+                      <wps:style>
+                        <a:lnRef idx="1">
+                          <a:schemeClr val="accent1"/>
+                        </a:lnRef>
+                        <a:fillRef idx="3">
+                          <a:schemeClr val="accent1"/>
+                        </a:fillRef>
+                        <a:effectRef idx="2">
+                          <a:schemeClr val="accent1"/>
+                        </a:effectRef>
+                        <a:fontRef idx="minor">
+                          <a:schemeClr val="lt1"/>
+                        </a:fontRef>
+                      </wps:style>
+                      <wps:txbx>
+                        <w:txbxContent>
+                          <w:p>
+                            <w:pPr>
+                              <w:spacing w:after="10" w:line="240" w:lineRule="auto"/>
+                              <w:rPr>
+                                <w:color w:val="000000" w:themeColor="text1"/>
+                              </w:rPr>
+                            </w:pPr>
+                            <w:r>
+                              <w:rPr>
+                                <w:color w:val="000000" w:themeColor="text1"/>
+                              </w:rPr>
+                              <w:t xml:space="preserve">Each </w:t>
+                            </w:r>
+                            <w:r>
+                              <w:rPr>
+                                <w:i/>
+                                <w:iCs/>
+                                <w:color w:val="000000" w:themeColor="text1"/>
+                              </w:rPr>
+                              <w:t>Stat</w:t>
+                            </w:r>
+                            <w:r>
+                              <w:rPr>
+                                <w:color w:val="000000" w:themeColor="text1"/>
+                              </w:rPr>
+                              <w:t xml:space="preserve"> has 6 tiers with unique abilities, which your character can</w:t>
+                            </w:r>
+                            <w:r>
+                              <w:rPr>
+                                <w:color w:val="000000" w:themeColor="text1"/>
+                              </w:rPr>
+                              <w:t xml:space="preserve"> use</w:t>
+                            </w:r>
+                            <w:r>
+                              <w:rPr>
+                                <w:color w:val="000000" w:themeColor="text1"/>
+                              </w:rPr>
+                              <w:t xml:space="preserve"> </w:t>
+                            </w:r>
+                            <w:r>
+                              <w:rPr>
+                                <w:color w:val="000000" w:themeColor="text1"/>
+                              </w:rPr>
+                              <w:t>if</w:t>
+                            </w:r>
+                            <w:r>
+                              <w:rPr>
+                                <w:color w:val="000000" w:themeColor="text1"/>
+                              </w:rPr>
+                              <w:t xml:space="preserve"> they have </w:t>
+                            </w:r>
+                            <w:r>
+                              <w:rPr>
+                                <w:b/>
+                                <w:bCs/>
+                                <w:color w:val="000000" w:themeColor="text1"/>
+                              </w:rPr>
+                              <w:t xml:space="preserve">at least 1 </w:t>
+                            </w:r>
+                            <w:r>
+                              <w:rPr>
+                                <w:b/>
+                                <w:bCs/>
+                                <w:i/>
+                                <w:iCs/>
+                                <w:color w:val="000000" w:themeColor="text1"/>
+                              </w:rPr>
+                              <w:t>Stat Point</w:t>
+                            </w:r>
+                            <w:r>
+                              <w:rPr>
+                                <w:b/>
+                                <w:bCs/>
+                                <w:color w:val="000000" w:themeColor="text1"/>
+                              </w:rPr>
+                              <w:t xml:space="preserve"> in th</w:t>
+                            </w:r>
+                            <w:r>
+                              <w:rPr>
+                                <w:b/>
+                                <w:bCs/>
+                                <w:color w:val="000000" w:themeColor="text1"/>
+                              </w:rPr>
+                              <w:t>e tier that ability’s in</w:t>
+                            </w:r>
+                            <w:r>
+                              <w:rPr>
+                                <w:color w:val="000000" w:themeColor="text1"/>
+                              </w:rPr>
+                              <w:t xml:space="preserve">. </w:t>
+                            </w:r>
+                          </w:p>
+                          <w:p>
+                            <w:pPr>
+                              <w:spacing w:after="10" w:line="240" w:lineRule="auto"/>
+                              <w:rPr>
+                                <w:color w:val="000000" w:themeColor="text1"/>
+                              </w:rPr>
+                            </w:pPr>
+                            <w:r>
+                              <w:rPr>
+                                <w:color w:val="000000" w:themeColor="text1"/>
+                              </w:rPr>
+                              <w:t xml:space="preserve">To access a tier, your character must have 6 </w:t>
+                            </w:r>
+                            <w:r>
+                              <w:rPr>
+                                <w:i/>
+                                <w:iCs/>
+                                <w:color w:val="000000" w:themeColor="text1"/>
+                              </w:rPr>
+                              <w:t>Stat Points</w:t>
+                            </w:r>
+                            <w:r>
+                              <w:rPr>
+                                <w:color w:val="000000" w:themeColor="text1"/>
+                              </w:rPr>
+                              <w:t xml:space="preserve"> in the previous tier. </w:t>
+                            </w:r>
+                          </w:p>
+                          <w:p>
+                            <w:pPr>
+                              <w:spacing w:after="10" w:line="240" w:lineRule="auto"/>
+                              <w:rPr>
+                                <w:color w:val="000000" w:themeColor="text1"/>
+                              </w:rPr>
+                            </w:pPr>
+                            <w:r>
+                              <w:rPr>
+                                <w:color w:val="000000" w:themeColor="text1"/>
+                              </w:rPr>
+                              <w:t xml:space="preserve">Players start with 3 </w:t>
+                            </w:r>
+                            <w:r>
+                              <w:rPr>
+                                <w:i/>
+                                <w:iCs/>
+                                <w:color w:val="000000" w:themeColor="text1"/>
+                              </w:rPr>
+                              <w:t>Stat Points</w:t>
+                            </w:r>
+                            <w:r>
+                              <w:rPr>
+                                <w:color w:val="000000" w:themeColor="text1"/>
+                              </w:rPr>
+                              <w:t xml:space="preserve"> in tier 1 for each </w:t>
+                            </w:r>
+                            <w:r>
+                              <w:rPr>
+                                <w:i/>
+                                <w:iCs/>
+                                <w:color w:val="000000" w:themeColor="text1"/>
+                              </w:rPr>
+                              <w:t>Stat</w:t>
+                            </w:r>
+                            <w:r>
+                              <w:rPr>
+                                <w:color w:val="000000" w:themeColor="text1"/>
+                              </w:rPr>
+                              <w:t>.</w:t>
+                            </w:r>
+                          </w:p>
+                        </w:txbxContent>
+                      </wps:txbx>
+                      <wps:bodyPr rot="0" spcFirstLastPara="0" vertOverflow="overflow" horzOverflow="overflow" vert="horz" wrap="square" lIns="91440" tIns="45720" rIns="91440" bIns="45720" numCol="1" spcCol="0" rtlCol="0" fromWordArt="0" anchor="ctr" anchorCtr="0" forceAA="0" compatLnSpc="1">
+                        <a:prstTxWarp prst="textNoShape">
+                          <a:avLst/>
+                        </a:prstTxWarp>
+                        <a:noAutofit/>
+                      </wps:bodyPr>
+                    </wps:wsp>
+                  </a:graphicData>
+                </a:graphic>
+                <wp14:sizeRelH relativeFrom="margin">
+                  <wp14:pctWidth>0</wp14:pctWidth>
+                </wp14:sizeRelH>
+                <wp14:sizeRelV relativeFrom="margin">
+                  <wp14:pctHeight>0</wp14:pctHeight>
+                </wp14:sizeRelV>
+              </wp:anchor>
+            </w:drawing>
+          </mc:Choice>
+          <mc:Fallback>
+            <w:pict>
+              <v:rect w14:anchorId="3C040E1E" id="Rectangle 1" o:spid="_x0000_s1028" style="position:absolute;left:0;text-align:left;margin-left:0;margin-top:2.15pt;width:539.8pt;height:61.4pt;z-index:251689984;visibility:visible;mso-wrap-style:square;mso-width-percent:0;mso-height-percent:0;mso-wrap-distance-left:9pt;mso-wrap-distance-top:0;mso-wrap-distance-right:9pt;mso-wrap-distance-bottom:0;mso-position-horizontal:absolute;mso-position-horizontal-relative:text;mso-position-vertical:absolute;mso-position-vertical-relative:text;mso-width-percent:0;mso-height-percent:0;mso-width-relative:margin;mso-height-relative:margin;v-text-anchor:middle" o:gfxdata="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" fillcolor="#d8d8d8 [2732]" strokecolor="black [3213]">
+                <v:shadow on="t" color="black" opacity="22937f" origin=",.5" offset="0,.63889mm"/>
+                <v:textbox>
+                  <w:txbxContent>
+                    <w:p>
+                      <w:pPr>
+                        <w:spacing w:after="10" w:line="240" w:lineRule="auto"/>
+                        <w:rPr>
+                          <w:color w:val="000000" w:themeColor="text1"/>
+                        </w:rPr>
+                      </w:pPr>
+                      <w:r>
+                        <w:rPr>
+                          <w:color w:val="000000" w:themeColor="text1"/>
+                        </w:rPr>
+                        <w:t xml:space="preserve">Each </w:t>
+                      </w:r>
+                      <w:r>
+                        <w:rPr>
+                          <w:i/>
+                          <w:iCs/>
+                          <w:color w:val="000000" w:themeColor="text1"/>
+                        </w:rPr>
+                        <w:t>Stat</w:t>
+                      </w:r>
+                      <w:r>
+                        <w:rPr>
+                          <w:color w:val="000000" w:themeColor="text1"/>
+                        </w:rPr>
+                        <w:t xml:space="preserve"> has 6 tiers with unique abilities, which your character can</w:t>
+                      </w:r>
+                      <w:r>
+                        <w:rPr>
+                          <w:color w:val="000000" w:themeColor="text1"/>
+                        </w:rPr>
+                        <w:t xml:space="preserve"> use</w:t>
+                      </w:r>
+                      <w:r>
+                        <w:rPr>
+                          <w:color w:val="000000" w:themeColor="text1"/>
+                        </w:rPr>
+                        <w:t xml:space="preserve"> </w:t>
+                      </w:r>
+                      <w:r>
+                        <w:rPr>
+                          <w:color w:val="000000" w:themeColor="text1"/>
+                        </w:rPr>
+                        <w:t>if</w:t>
+                      </w:r>
+                      <w:r>
+                        <w:rPr>
+                          <w:color w:val="000000" w:themeColor="text1"/>
+                        </w:rPr>
+                        <w:t xml:space="preserve"> they have </w:t>
+                      </w:r>
+                      <w:r>
+                        <w:rPr>
+                          <w:b/>
+                          <w:bCs/>
+                          <w:color w:val="000000" w:themeColor="text1"/>
+                        </w:rPr>
+                        <w:t xml:space="preserve">at least 1 </w:t>
+                      </w:r>
+                      <w:r>
+                        <w:rPr>
+                          <w:b/>
+                          <w:bCs/>
+                          <w:i/>
+                          <w:iCs/>
+                          <w:color w:val="000000" w:themeColor="text1"/>
+                        </w:rPr>
+                        <w:t>Stat Point</w:t>
+                      </w:r>
+                      <w:r>
+                        <w:rPr>
+                          <w:b/>
+                          <w:bCs/>
+                          <w:color w:val="000000" w:themeColor="text1"/>
+                        </w:rPr>
+                        <w:t xml:space="preserve"> in th</w:t>
+                      </w:r>
+                      <w:r>
+                        <w:rPr>
+                          <w:b/>
+                          <w:bCs/>
+                          <w:color w:val="000000" w:themeColor="text1"/>
+                        </w:rPr>
+                        <w:t>e tier that ability’s in</w:t>
+                      </w:r>
+                      <w:r>
+                        <w:rPr>
+                          <w:color w:val="000000" w:themeColor="text1"/>
+                        </w:rPr>
+                        <w:t xml:space="preserve">. </w:t>
+                      </w:r>
+                    </w:p>
+                    <w:p>
+                      <w:pPr>
+                        <w:spacing w:after="10" w:line="240" w:lineRule="auto"/>
+                        <w:rPr>
+                          <w:color w:val="000000" w:themeColor="text1"/>
+                        </w:rPr>
+                      </w:pPr>
+                      <w:r>
+                        <w:rPr>
+                          <w:color w:val="000000" w:themeColor="text1"/>
+                        </w:rPr>
+                        <w:t xml:space="preserve">To access a tier, your character must have 6 </w:t>
+                      </w:r>
+                      <w:r>
+                        <w:rPr>
+                          <w:i/>
+                          <w:iCs/>
+                          <w:color w:val="000000" w:themeColor="text1"/>
+                        </w:rPr>
+                        <w:t>Stat Points</w:t>
+                      </w:r>
+                      <w:r>
+                        <w:rPr>
+                          <w:color w:val="000000" w:themeColor="text1"/>
+                        </w:rPr>
+                        <w:t xml:space="preserve"> in the previous tier. </w:t>
+                      </w:r>
+                    </w:p>
+                    <w:p>
+                      <w:pPr>
+                        <w:spacing w:after="10" w:line="240" w:lineRule="auto"/>
+                        <w:rPr>
+                          <w:color w:val="000000" w:themeColor="text1"/>
+                        </w:rPr>
+                      </w:pPr>
+                      <w:r>
+                        <w:rPr>
+                          <w:color w:val="000000" w:themeColor="text1"/>
+                        </w:rPr>
+                        <w:t xml:space="preserve">Players start with 3 </w:t>
+                      </w:r>
+                      <w:r>
+                        <w:rPr>
+                          <w:i/>
+                          <w:iCs/>
+                          <w:color w:val="000000" w:themeColor="text1"/>
+                        </w:rPr>
+                        <w:t>Stat Points</w:t>
+                      </w:r>
+                      <w:r>
+                        <w:rPr>
+                          <w:color w:val="000000" w:themeColor="text1"/>
+                        </w:rPr>
+                        <w:t xml:space="preserve"> in tier 1 for each </w:t>
+                      </w:r>
+                      <w:r>
+                        <w:rPr>
+                          <w:i/>
+                          <w:iCs/>
+                          <w:color w:val="000000" w:themeColor="text1"/>
+                        </w:rPr>
+                        <w:t>Stat</w:t>
+                      </w:r>
+                      <w:r>
+                        <w:rPr>
+                          <w:color w:val="000000" w:themeColor="text1"/>
+                        </w:rPr>
+                        <w:t>.</w:t>
+                      </w:r>
+                    </w:p>
+                  </w:txbxContent>
+                </v:textbox>
+              </v:rect>
+            </w:pict>
+          </mc:Fallback>
+        </mc:AlternateContent>
       </w:r>
     </w:p>
     <w:p>
       <w:pPr>
         <w:spacing w:after="10" w:line="240" w:lineRule="auto"/>
-      </w:pPr>
-      <w:r>
-        <w:t xml:space="preserve">To access a tier, your character must have </w:t>
-      </w:r>
-      <w:r>
-        <w:t>6</w:t>
-      </w:r>
-      <w:r>
-        <w:t xml:space="preserve"> </w:t>
-      </w:r>
-      <w:r>
-        <w:rPr>
-          <w:i/>
-          <w:iCs/>
-        </w:rPr>
-        <w:t>Stat P</w:t>
-      </w:r>
-      <w:r>
-        <w:rPr>
-          <w:i/>
-          <w:iCs/>
-        </w:rPr>
-        <w:t>oints</w:t>
-      </w:r>
-      <w:r>
-        <w:t xml:space="preserve"> in the previous tier. </w:t>
-      </w:r>
+        <w:rPr>
+          <w:b/>
+          <w:i/>
+          <w:iCs/>
+        </w:rPr>
+      </w:pPr>
     </w:p>
     <w:p>
       <w:pPr>
         <w:spacing w:after="10" w:line="240" w:lineRule="auto"/>
-        <w:ind w:firstLine="720"/>
+        <w:rPr>
+          <w:b/>
+          <w:i/>
+          <w:iCs/>
+        </w:rPr>
       </w:pPr>
     </w:p>
     <w:p>
       <w:pPr>
         <w:spacing w:after="10" w:line="240" w:lineRule="auto"/>
+        <w:rPr>
+          <w:b/>
+          <w:i/>
+          <w:iCs/>
+        </w:rPr>
+      </w:pPr>
+    </w:p>
+    <w:p>
+      <w:pPr>
+        <w:spacing w:after="10" w:line="240" w:lineRule="auto"/>
+        <w:rPr>
+          <w:b/>
+          <w:i/>
+          <w:iCs/>
+        </w:rPr>
+      </w:pPr>
+    </w:p>
+    <w:p>
+      <w:pPr>
+        <w:spacing w:after="10" w:line="240" w:lineRule="auto"/>
       </w:pPr>
       <w:r>
         <w:rPr>
@@ -1466,7 +1742,7 @@
         <w:t>contribute to the current fight</w:t>
       </w:r>
       <w:r>
-        <w:t xml:space="preserve">. </w:t>
+        <w:t xml:space="preserve"> and cannot be healed. </w:t>
       </w:r>
       <w:r>
         <w:br/>
@@ -1736,7 +2012,14 @@
           <w:b/>
           <w:bCs/>
         </w:rPr>
-        <w:t>optimize your actions and movement</w:t>
+        <w:t>optimize your action</w:t>
+      </w:r>
+      <w:r>
+        <w:rPr>
+          <w:b/>
+          <w:bCs/>
+        </w:rPr>
+        <w:t xml:space="preserve"> points and movement. </w:t>
       </w:r>
       <w:r>
         <w:t>.</w:t>
@@ -2064,6 +2347,383 @@
       <w:bookmarkEnd w:id="6"/>
       <w:r>
         <w:rPr>
+          <w:noProof/>
+        </w:rPr>
+        <w:lastRenderedPageBreak/>
+        <mc:AlternateContent>
+          <mc:Choice Requires="wps">
+            <w:drawing>
+              <wp:anchor distT="0" distB="0" distL="114300" distR="114300" simplePos="0" relativeHeight="251686912" behindDoc="0" locked="0" layoutInCell="1" allowOverlap="1" wp14:anchorId="458B7004" wp14:editId="6A4205DE">
+                <wp:simplePos x="0" y="0"/>
+                <wp:positionH relativeFrom="column">
+                  <wp:posOffset>9564</wp:posOffset>
+                </wp:positionH>
+                <wp:positionV relativeFrom="paragraph">
+                  <wp:posOffset>-206919</wp:posOffset>
+                </wp:positionV>
+                <wp:extent cx="6841490" cy="1028065"/>
+                <wp:effectExtent l="57150" t="19050" r="73660" b="95885"/>
+                <wp:wrapNone/>
+                <wp:docPr id="1176529260" name="Rectangle 22"/>
+                <wp:cNvGraphicFramePr/>
+                <a:graphic xmlns:a="http://schemas.openxmlformats.org/drawingml/2006/main">
+                  <a:graphicData uri="http://schemas.microsoft.com/office/word/2010/wordprocessingShape">
+                    <wps:wsp>
+                      <wps:cNvSpPr/>
+                      <wps:spPr>
+                        <a:xfrm>
+                          <a:off x="0" y="0"/>
+                          <a:ext cx="6841490" cy="1028065"/>
+                        </a:xfrm>
+                        <a:prstGeom prst="rect">
+                          <a:avLst/>
+                        </a:prstGeom>
+                        <a:solidFill>
+                          <a:schemeClr val="bg1">
+                            <a:lumMod val="85000"/>
+                          </a:schemeClr>
+                        </a:solidFill>
+                        <a:ln w="19050">
+                          <a:solidFill>
+                            <a:schemeClr val="tx1"/>
+                          </a:solidFill>
+                        </a:ln>
+                      </wps:spPr>
+                      <wps:style>
+                        <a:lnRef idx="1">
+                          <a:schemeClr val="accent1"/>
+                        </a:lnRef>
+                        <a:fillRef idx="3">
+                          <a:schemeClr val="accent1"/>
+                        </a:fillRef>
+                        <a:effectRef idx="2">
+                          <a:schemeClr val="accent1"/>
+                        </a:effectRef>
+                        <a:fontRef idx="minor">
+                          <a:schemeClr val="lt1"/>
+                        </a:fontRef>
+                      </wps:style>
+                      <wps:txbx>
+                        <w:txbxContent>
+                          <w:p>
+                            <w:pPr>
+                              <w:spacing w:line="240" w:lineRule="auto"/>
+                              <w:jc w:val="center"/>
+                              <w:rPr>
+                                <w:b/>
+                                <w:bCs/>
+                                <w:color w:val="000000" w:themeColor="text1"/>
+                                <w:sz w:val="28"/>
+                                <w:szCs w:val="28"/>
+                                <w:u w:val="single"/>
+                              </w:rPr>
+                            </w:pPr>
+                            <w:r>
+                              <w:rPr>
+                                <w:b/>
+                                <w:bCs/>
+                                <w:color w:val="000000" w:themeColor="text1"/>
+                                <w:sz w:val="28"/>
+                                <w:szCs w:val="28"/>
+                                <w:u w:val="single"/>
+                              </w:rPr>
+                              <w:t>Halved Rolls/Rounding</w:t>
+                            </w:r>
+                          </w:p>
+                          <w:p>
+                            <w:pPr>
+                              <w:rPr>
+                                <w:color w:val="000000" w:themeColor="text1"/>
+                              </w:rPr>
+                            </w:pPr>
+                            <w:r>
+                              <w:rPr>
+                                <w:color w:val="000000" w:themeColor="text1"/>
+                              </w:rPr>
+                              <w:t xml:space="preserve">Whenever you see something </w:t>
+                            </w:r>
+                            <w:r>
+                              <w:rPr>
+                                <w:i/>
+                                <w:color w:val="000000" w:themeColor="text1"/>
+                              </w:rPr>
+                              <w:t>halved</w:t>
+                            </w:r>
+                            <w:r>
+                              <w:rPr>
+                                <w:color w:val="000000" w:themeColor="text1"/>
+                              </w:rPr>
+                              <w:t xml:space="preserve"> (1d6 halved), halve the total roll, </w:t>
+                            </w:r>
+                            <w:r>
+                              <w:rPr>
+                                <w:b/>
+                                <w:bCs/>
+                                <w:color w:val="000000" w:themeColor="text1"/>
+                              </w:rPr>
+                              <w:t>rounding up</w:t>
+                            </w:r>
+                            <w:r>
+                              <w:rPr>
+                                <w:color w:val="000000" w:themeColor="text1"/>
+                              </w:rPr>
+                              <w:t xml:space="preserve">. </w:t>
+                            </w:r>
+                            <w:r>
+                              <w:rPr>
+                                <w:color w:val="000000" w:themeColor="text1"/>
+                              </w:rPr>
+                              <w:br/>
+                              <w:t xml:space="preserve">For example, if you roll 2d6 halved, and you roll a 3 &amp; 4 to get 7, the halved total is 4 (3.5 rounded up). </w:t>
+                            </w:r>
+                            <w:r>
+                              <w:rPr>
+                                <w:color w:val="000000" w:themeColor="text1"/>
+                              </w:rPr>
+                              <w:br/>
+                              <w:t xml:space="preserve">A </w:t>
+                            </w:r>
+                            <w:r>
+                              <w:rPr>
+                                <w:b/>
+                                <w:color w:val="000000" w:themeColor="text1"/>
+                              </w:rPr>
+                              <w:t>halved roll can be abbreviated</w:t>
+                            </w:r>
+                            <w:r>
+                              <w:rPr>
+                                <w:color w:val="000000" w:themeColor="text1"/>
+                              </w:rPr>
+                              <w:t xml:space="preserve"> with an h, like so: </w:t>
+                            </w:r>
+                            <w:r>
+                              <w:rPr>
+                                <w:b/>
+                                <w:bCs/>
+                                <w:color w:val="000000" w:themeColor="text1"/>
+                              </w:rPr>
+                              <w:t>2d6h</w:t>
+                            </w:r>
+                            <w:r>
+                              <w:rPr>
+                                <w:color w:val="000000" w:themeColor="text1"/>
+                              </w:rPr>
+                              <w:t xml:space="preserve">. </w:t>
+                            </w:r>
+                            <w:r>
+                              <w:rPr>
+                                <w:color w:val="000000" w:themeColor="text1"/>
+                              </w:rPr>
+                              <w:br/>
+                              <w:t xml:space="preserve">If you ever have a </w:t>
+                            </w:r>
+                            <w:r>
+                              <w:rPr>
+                                <w:b/>
+                                <w:bCs/>
+                                <w:color w:val="000000" w:themeColor="text1"/>
+                              </w:rPr>
+                              <w:t>decimal</w:t>
+                            </w:r>
+                            <w:r>
+                              <w:rPr>
+                                <w:color w:val="000000" w:themeColor="text1"/>
+                              </w:rPr>
+                              <w:t xml:space="preserve">, </w:t>
+                            </w:r>
+                            <w:r>
+                              <w:rPr>
+                                <w:b/>
+                                <w:color w:val="000000" w:themeColor="text1"/>
+                              </w:rPr>
+                              <w:t>round up</w:t>
+                            </w:r>
+                            <w:r>
+                              <w:rPr>
+                                <w:color w:val="000000" w:themeColor="text1"/>
+                              </w:rPr>
+                              <w:t xml:space="preserve"> (if you roll a 3 halved, it counts as a 2).</w:t>
+                            </w:r>
+                          </w:p>
+                        </w:txbxContent>
+                      </wps:txbx>
+                      <wps:bodyPr rot="0" spcFirstLastPara="0" vertOverflow="overflow" horzOverflow="overflow" vert="horz" wrap="square" lIns="91440" tIns="45720" rIns="91440" bIns="45720" numCol="1" spcCol="0" rtlCol="0" fromWordArt="0" anchor="ctr" anchorCtr="0" forceAA="0" compatLnSpc="1">
+                        <a:prstTxWarp prst="textNoShape">
+                          <a:avLst/>
+                        </a:prstTxWarp>
+                        <a:noAutofit/>
+                      </wps:bodyPr>
+                    </wps:wsp>
+                  </a:graphicData>
+                </a:graphic>
+                <wp14:sizeRelH relativeFrom="margin">
+                  <wp14:pctWidth>0</wp14:pctWidth>
+                </wp14:sizeRelH>
+                <wp14:sizeRelV relativeFrom="margin">
+                  <wp14:pctHeight>0</wp14:pctHeight>
+                </wp14:sizeRelV>
+              </wp:anchor>
+            </w:drawing>
+          </mc:Choice>
+          <mc:Fallback>
+            <w:pict>
+              <v:rect w14:anchorId="458B7004" id="Rectangle 22" o:spid="_x0000_s1029" style="position:absolute;left:0;text-align:left;margin-left:.75pt;margin-top:-16.3pt;width:538.7pt;height:80.95pt;z-index:251686912;visibility:visible;mso-wrap-style:square;mso-width-percent:0;mso-height-percent:0;mso-wrap-distance-left:9pt;mso-wrap-distance-top:0;mso-wrap-distance-right:9pt;mso-wrap-distance-bottom:0;mso-position-horizontal:absolute;mso-position-horizontal-relative:text;mso-position-vertical:absolute;mso-position-vertical-relative:text;mso-width-percent:0;mso-height-percent:0;mso-width-relative:margin;mso-height-relative:margin;v-text-anchor:middle" o:gfxdata="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" fillcolor="#d8d8d8 [2732]" strokecolor="black [3213]" strokeweight="1.5pt">
+                <v:shadow on="t" color="black" opacity="22937f" origin=",.5" offset="0,.63889mm"/>
+                <v:textbox>
+                  <w:txbxContent>
+                    <w:p>
+                      <w:pPr>
+                        <w:spacing w:line="240" w:lineRule="auto"/>
+                        <w:jc w:val="center"/>
+                        <w:rPr>
+                          <w:b/>
+                          <w:bCs/>
+                          <w:color w:val="000000" w:themeColor="text1"/>
+                          <w:sz w:val="28"/>
+                          <w:szCs w:val="28"/>
+                          <w:u w:val="single"/>
+                        </w:rPr>
+                      </w:pPr>
+                      <w:r>
+                        <w:rPr>
+                          <w:b/>
+                          <w:bCs/>
+                          <w:color w:val="000000" w:themeColor="text1"/>
+                          <w:sz w:val="28"/>
+                          <w:szCs w:val="28"/>
+                          <w:u w:val="single"/>
+                        </w:rPr>
+                        <w:t>Halved Rolls/Rounding</w:t>
+                      </w:r>
+                    </w:p>
+                    <w:p>
+                      <w:pPr>
+                        <w:rPr>
+                          <w:color w:val="000000" w:themeColor="text1"/>
+                        </w:rPr>
+                      </w:pPr>
+                      <w:r>
+                        <w:rPr>
+                          <w:color w:val="000000" w:themeColor="text1"/>
+                        </w:rPr>
+                        <w:t xml:space="preserve">Whenever you see something </w:t>
+                      </w:r>
+                      <w:r>
+                        <w:rPr>
+                          <w:i/>
+                          <w:color w:val="000000" w:themeColor="text1"/>
+                        </w:rPr>
+                        <w:t>halved</w:t>
+                      </w:r>
+                      <w:r>
+                        <w:rPr>
+                          <w:color w:val="000000" w:themeColor="text1"/>
+                        </w:rPr>
+                        <w:t xml:space="preserve"> (1d6 halved), halve the total roll, </w:t>
+                      </w:r>
+                      <w:r>
+                        <w:rPr>
+                          <w:b/>
+                          <w:bCs/>
+                          <w:color w:val="000000" w:themeColor="text1"/>
+                        </w:rPr>
+                        <w:t>rounding up</w:t>
+                      </w:r>
+                      <w:r>
+                        <w:rPr>
+                          <w:color w:val="000000" w:themeColor="text1"/>
+                        </w:rPr>
+                        <w:t xml:space="preserve">. </w:t>
+                      </w:r>
+                      <w:r>
+                        <w:rPr>
+                          <w:color w:val="000000" w:themeColor="text1"/>
+                        </w:rPr>
+                        <w:br/>
+                        <w:t xml:space="preserve">For example, if you roll 2d6 halved, and you roll a 3 &amp; 4 to get 7, the halved total is 4 (3.5 rounded up). </w:t>
+                      </w:r>
+                      <w:r>
+                        <w:rPr>
+                          <w:color w:val="000000" w:themeColor="text1"/>
+                        </w:rPr>
+                        <w:br/>
+                        <w:t xml:space="preserve">A </w:t>
+                      </w:r>
+                      <w:r>
+                        <w:rPr>
+                          <w:b/>
+                          <w:color w:val="000000" w:themeColor="text1"/>
+                        </w:rPr>
+                        <w:t>halved roll can be abbreviated</w:t>
+                      </w:r>
+                      <w:r>
+                        <w:rPr>
+                          <w:color w:val="000000" w:themeColor="text1"/>
+                        </w:rPr>
+                        <w:t xml:space="preserve"> with an h, like so: </w:t>
+                      </w:r>
+                      <w:r>
+                        <w:rPr>
+                          <w:b/>
+                          <w:bCs/>
+                          <w:color w:val="000000" w:themeColor="text1"/>
+                        </w:rPr>
+                        <w:t>2d6h</w:t>
+                      </w:r>
+                      <w:r>
+                        <w:rPr>
+                          <w:color w:val="000000" w:themeColor="text1"/>
+                        </w:rPr>
+                        <w:t xml:space="preserve">. </w:t>
+                      </w:r>
+                      <w:r>
+                        <w:rPr>
+                          <w:color w:val="000000" w:themeColor="text1"/>
+                        </w:rPr>
+                        <w:br/>
+                        <w:t xml:space="preserve">If you ever have a </w:t>
+                      </w:r>
+                      <w:r>
+                        <w:rPr>
+                          <w:b/>
+                          <w:bCs/>
+                          <w:color w:val="000000" w:themeColor="text1"/>
+                        </w:rPr>
+                        <w:t>decimal</w:t>
+                      </w:r>
+                      <w:r>
+                        <w:rPr>
+                          <w:color w:val="000000" w:themeColor="text1"/>
+                        </w:rPr>
+                        <w:t xml:space="preserve">, </w:t>
+                      </w:r>
+                      <w:r>
+                        <w:rPr>
+                          <w:b/>
+                          <w:color w:val="000000" w:themeColor="text1"/>
+                        </w:rPr>
+                        <w:t>round up</w:t>
+                      </w:r>
+                      <w:r>
+                        <w:rPr>
+                          <w:color w:val="000000" w:themeColor="text1"/>
+                        </w:rPr>
+                        <w:t xml:space="preserve"> (if you roll a 3 halved, it counts as a 2).</w:t>
+                      </w:r>
+                    </w:p>
+                  </w:txbxContent>
+                </v:textbox>
+              </v:rect>
+            </w:pict>
+          </mc:Fallback>
+        </mc:AlternateContent>
+      </w:r>
+    </w:p>
+    <w:p>
+      <w:pPr>
+        <w:spacing w:line="240" w:lineRule="auto"/>
+        <w:ind w:firstLine="720"/>
+        <w:rPr>
           <w:b/>
           <w:bCs/>
           <w:i/>
@@ -2071,7 +2731,58 @@
           <w:sz w:val="32"/>
           <w:szCs w:val="32"/>
         </w:rPr>
-        <w:lastRenderedPageBreak/>
+      </w:pPr>
+    </w:p>
+    <w:p>
+      <w:pPr>
+        <w:spacing w:line="240" w:lineRule="auto"/>
+        <w:ind w:firstLine="720"/>
+        <w:rPr>
+          <w:b/>
+          <w:bCs/>
+          <w:i/>
+          <w:iCs/>
+          <w:sz w:val="32"/>
+          <w:szCs w:val="32"/>
+        </w:rPr>
+      </w:pPr>
+    </w:p>
+    <w:p>
+      <w:pPr>
+        <w:spacing w:line="240" w:lineRule="auto"/>
+        <w:ind w:firstLine="720"/>
+        <w:rPr>
+          <w:b/>
+          <w:bCs/>
+          <w:i/>
+          <w:iCs/>
+          <w:sz w:val="32"/>
+          <w:szCs w:val="32"/>
+        </w:rPr>
+      </w:pPr>
+    </w:p>
+    <w:p>
+      <w:pPr>
+        <w:spacing w:line="240" w:lineRule="auto"/>
+        <w:ind w:firstLine="720"/>
+        <w:rPr>
+          <w:b/>
+          <w:bCs/>
+          <w:i/>
+          <w:iCs/>
+          <w:sz w:val="32"/>
+          <w:szCs w:val="32"/>
+        </w:rPr>
+      </w:pPr>
+      <w:r>
+        <w:rPr>
+          <w:b/>
+          <w:bCs/>
+          <w:i/>
+          <w:iCs/>
+          <w:sz w:val="32"/>
+          <w:szCs w:val="32"/>
+        </w:rPr>
         <w:t>Combat</w:t>
       </w:r>
     </w:p>
@@ -2304,29 +3015,107 @@
                               <w:rPr>
                                 <w:color w:val="000000" w:themeColor="text1"/>
                               </w:rPr>
-                              <w:t xml:space="preserve">The GM describes enemy actions, and players are free to describe </w:t>
+                              <w:t xml:space="preserve">The GM </w:t>
                             </w:r>
                             <w:r>
                               <w:rPr>
                                 <w:b/>
                                 <w:bCs/>
-                                <w:i/>
-                                <w:iCs/>
-                                <w:color w:val="000000" w:themeColor="text1"/>
-                              </w:rPr>
-                              <w:t>Responses</w:t>
-                            </w:r>
-                            <w:r>
-                              <w:rPr>
-                                <w:color w:val="000000" w:themeColor="text1"/>
-                              </w:rPr>
-                              <w:t xml:space="preserve"> their character does after an enemy action. </w:t>
+                                <w:color w:val="000000" w:themeColor="text1"/>
+                              </w:rPr>
+                              <w:t>describes enemy actions</w:t>
+                            </w:r>
+                            <w:r>
+                              <w:rPr>
+                                <w:color w:val="000000" w:themeColor="text1"/>
+                              </w:rPr>
+                              <w:t xml:space="preserve"> during this phase. </w:t>
                             </w:r>
                           </w:p>
                           <w:p>
                             <w:pPr>
-                              <w:jc w:val="center"/>
+                              <w:spacing w:after="10" w:line="240" w:lineRule="auto"/>
                             </w:pPr>
+                            <w:r>
+                              <w:rPr>
+                                <w:color w:val="000000" w:themeColor="text1"/>
+                              </w:rPr>
+                              <w:t xml:space="preserve">Players can do </w:t>
+                            </w:r>
+                            <w:r>
+                              <w:rPr>
+                                <w:i/>
+                                <w:iCs/>
+                                <w:color w:val="000000" w:themeColor="text1"/>
+                              </w:rPr>
+                              <w:t>Actions</w:t>
+                            </w:r>
+                            <w:r>
+                              <w:rPr>
+                                <w:color w:val="000000" w:themeColor="text1"/>
+                              </w:rPr>
+                              <w:t xml:space="preserve"> during this phase, but </w:t>
+                            </w:r>
+                            <w:r>
+                              <w:rPr>
+                                <w:b/>
+                                <w:bCs/>
+                                <w:color w:val="000000" w:themeColor="text1"/>
+                              </w:rPr>
+                              <w:t>AP</w:t>
+                            </w:r>
+                            <w:r>
+                              <w:rPr>
+                                <w:color w:val="000000" w:themeColor="text1"/>
+                              </w:rPr>
+                              <w:t xml:space="preserve"> </w:t>
+                            </w:r>
+                            <w:r>
+                              <w:rPr>
+                                <w:b/>
+                                <w:bCs/>
+                                <w:color w:val="000000" w:themeColor="text1"/>
+                              </w:rPr>
+                              <w:t>cost</w:t>
+                            </w:r>
+                            <w:r>
+                              <w:rPr>
+                                <w:b/>
+                                <w:bCs/>
+                                <w:color w:val="000000" w:themeColor="text1"/>
+                              </w:rPr>
+                              <w:t>s</w:t>
+                            </w:r>
+                            <w:r>
+                              <w:rPr>
+                                <w:b/>
+                                <w:bCs/>
+                                <w:color w:val="000000" w:themeColor="text1"/>
+                              </w:rPr>
+                              <w:t xml:space="preserve"> </w:t>
+                            </w:r>
+                            <w:r>
+                              <w:rPr>
+                                <w:b/>
+                                <w:bCs/>
+                                <w:color w:val="000000" w:themeColor="text1"/>
+                              </w:rPr>
+                              <w:t>are</w:t>
+                            </w:r>
+                            <w:r>
+                              <w:rPr>
+                                <w:b/>
+                                <w:bCs/>
+                                <w:color w:val="000000" w:themeColor="text1"/>
+                              </w:rPr>
+                              <w:t xml:space="preserve"> doubled</w:t>
+                            </w:r>
+                            <w:r>
+                              <w:rPr>
+                                <w:color w:val="000000" w:themeColor="text1"/>
+                              </w:rPr>
+                              <w:t xml:space="preserve">. </w:t>
+                            </w:r>
                           </w:p>
                         </w:txbxContent>
                       </wps:txbx>
@@ -2350,7 +3139,7 @@
           </mc:Choice>
           <mc:Fallback>
             <w:pict>
-              <v:rect w14:anchorId="50CE9A19" id="Rectangle 13" o:spid="_x0000_s1028" style="position:absolute;margin-left:.45pt;margin-top:8.9pt;width:540.95pt;height:45.3pt;z-index:251677696;visibility:visible;mso-wrap-style:square;mso-width-percent:0;mso-height-percent:0;mso-wrap-distance-left:9pt;mso-wrap-distance-top:0;mso-wrap-distance-right:9pt;mso-wrap-distance-bottom:0;mso-position-horizontal:absolute;mso-position-horizontal-relative:text;mso-position-vertical:absolute;mso-position-vertical-relative:text;mso-width-percent:0;mso-height-percent:0;mso-width-relative:margin;mso-height-relative:margin;v-text-anchor:middle" o:gfxdata="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" fillcolor="#a5a5a5 [2092]" strokecolor="black [3213]" strokeweight=".25pt">
+              <v:rect w14:anchorId="50CE9A19" id="Rectangle 13" o:spid="_x0000_s1030" style="position:absolute;margin-left:.45pt;margin-top:8.9pt;width:540.95pt;height:45.3pt;z-index:251677696;visibility:visible;mso-wrap-style:square;mso-width-percent:0;mso-height-percent:0;mso-wrap-distance-left:9pt;mso-wrap-distance-top:0;mso-wrap-distance-right:9pt;mso-wrap-distance-bottom:0;mso-position-horizontal:absolute;mso-position-horizontal-relative:text;mso-position-vertical:absolute;mso-position-vertical-relative:text;mso-width-percent:0;mso-height-percent:0;mso-width-relative:margin;mso-height-relative:margin;v-text-anchor:middle" o:gfxdata="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" fillcolor="#a5a5a5 [2092]" strokecolor="black [3213]" strokeweight=".25pt">
                 <v:shadow on="t" color="black" opacity="22937f" origin=",.5" offset="0,.63889mm"/>
                 <v:textbox>
                   <w:txbxContent>
@@ -2395,29 +3184,107 @@
                         <w:rPr>
                           <w:color w:val="000000" w:themeColor="text1"/>
                         </w:rPr>
-                        <w:t xml:space="preserve">The GM describes enemy actions, and players are free to describe </w:t>
+                        <w:t xml:space="preserve">The GM </w:t>
                       </w:r>
                       <w:r>
                         <w:rPr>
                           <w:b/>
                           <w:bCs/>
-                          <w:i/>
-                          <w:iCs/>
-                          <w:color w:val="000000" w:themeColor="text1"/>
-                        </w:rPr>
-                        <w:t>Responses</w:t>
-                      </w:r>
-                      <w:r>
-                        <w:rPr>
-                          <w:color w:val="000000" w:themeColor="text1"/>
-                        </w:rPr>
-                        <w:t xml:space="preserve"> their character does after an enemy action. </w:t>
+                          <w:color w:val="000000" w:themeColor="text1"/>
+                        </w:rPr>
+                        <w:t>describes enemy actions</w:t>
+                      </w:r>
+                      <w:r>
+                        <w:rPr>
+                          <w:color w:val="000000" w:themeColor="text1"/>
+                        </w:rPr>
+                        <w:t xml:space="preserve"> during this phase. </w:t>
                       </w:r>
                     </w:p>
                     <w:p>
                       <w:pPr>
-                        <w:jc w:val="center"/>
+                        <w:spacing w:after="10" w:line="240" w:lineRule="auto"/>
                       </w:pPr>
+                      <w:r>
+                        <w:rPr>
+                          <w:color w:val="000000" w:themeColor="text1"/>
+                        </w:rPr>
+                        <w:t xml:space="preserve">Players can do </w:t>
+                      </w:r>
+                      <w:r>
+                        <w:rPr>
+                          <w:i/>
+                          <w:iCs/>
+                          <w:color w:val="000000" w:themeColor="text1"/>
+                        </w:rPr>
+                        <w:t>Actions</w:t>
+                      </w:r>
+                      <w:r>
+                        <w:rPr>
+                          <w:color w:val="000000" w:themeColor="text1"/>
+                        </w:rPr>
+                        <w:t xml:space="preserve"> during this phase, but </w:t>
+                      </w:r>
+                      <w:r>
+                        <w:rPr>
+                          <w:b/>
+                          <w:bCs/>
+                          <w:color w:val="000000" w:themeColor="text1"/>
+                        </w:rPr>
+                        <w:t>AP</w:t>
+                      </w:r>
+                      <w:r>
+                        <w:rPr>
+                          <w:color w:val="000000" w:themeColor="text1"/>
+                        </w:rPr>
+                        <w:t xml:space="preserve"> </w:t>
+                      </w:r>
+                      <w:r>
+                        <w:rPr>
+                          <w:b/>
+                          <w:bCs/>
+                          <w:color w:val="000000" w:themeColor="text1"/>
+                        </w:rPr>
+                        <w:t>cost</w:t>
+                      </w:r>
+                      <w:r>
+                        <w:rPr>
+                          <w:b/>
+                          <w:bCs/>
+                          <w:color w:val="000000" w:themeColor="text1"/>
+                        </w:rPr>
+                        <w:t>s</w:t>
+                      </w:r>
+                      <w:r>
+                        <w:rPr>
+                          <w:b/>
+                          <w:bCs/>
+                          <w:color w:val="000000" w:themeColor="text1"/>
+                        </w:rPr>
+                        <w:t xml:space="preserve"> </w:t>
+                      </w:r>
+                      <w:r>
+                        <w:rPr>
+                          <w:b/>
+                          <w:bCs/>
+                          <w:color w:val="000000" w:themeColor="text1"/>
+                        </w:rPr>
+                        <w:t>are</w:t>
+                      </w:r>
+                      <w:r>
+                        <w:rPr>
+                          <w:b/>
+                          <w:bCs/>
+                          <w:color w:val="000000" w:themeColor="text1"/>
+                        </w:rPr>
+                        <w:t xml:space="preserve"> doubled</w:t>
+                      </w:r>
+                      <w:r>
+                        <w:rPr>
+                          <w:color w:val="000000" w:themeColor="text1"/>
+                        </w:rPr>
+                        <w:t xml:space="preserve">. </w:t>
+                      </w:r>
                     </w:p>
                   </w:txbxContent>
                 </v:textbox>
@@ -2456,16 +3323,16 @@
         <mc:AlternateContent>
           <mc:Choice Requires="wps">
             <w:drawing>
-              <wp:anchor distT="0" distB="0" distL="114300" distR="114300" simplePos="0" relativeHeight="251678720" behindDoc="0" locked="0" layoutInCell="1" allowOverlap="1" wp14:anchorId="736FBA5D" wp14:editId="24E6D7D3">
+              <wp:anchor distT="0" distB="0" distL="114300" distR="114300" simplePos="0" relativeHeight="251678720" behindDoc="0" locked="0" layoutInCell="1" allowOverlap="1" wp14:anchorId="736FBA5D" wp14:editId="7851A405">
                 <wp:simplePos x="0" y="0"/>
                 <wp:positionH relativeFrom="column">
-                  <wp:posOffset>-11430</wp:posOffset>
+                  <wp:posOffset>-9525</wp:posOffset>
                 </wp:positionH>
                 <wp:positionV relativeFrom="paragraph">
-                  <wp:posOffset>261924</wp:posOffset>
+                  <wp:posOffset>265430</wp:posOffset>
                 </wp:positionV>
-                <wp:extent cx="6870065" cy="789940"/>
-                <wp:effectExtent l="57150" t="19050" r="83185" b="86360"/>
+                <wp:extent cx="6870065" cy="793115"/>
+                <wp:effectExtent l="57150" t="19050" r="83185" b="102235"/>
                 <wp:wrapSquare wrapText="bothSides"/>
                 <wp:docPr id="372078977" name="Rectangle 14"/>
                 <wp:cNvGraphicFramePr/>
@@ -2476,7 +3343,7 @@
                       <wps:spPr>
                         <a:xfrm>
                           <a:off x="0" y="0"/>
-                          <a:ext cx="6870065" cy="789940"/>
+                          <a:ext cx="6870065" cy="793115"/>
                         </a:xfrm>
                         <a:prstGeom prst="rect">
                           <a:avLst/>
@@ -2534,17 +3401,37 @@
                               <w:rPr>
                                 <w:color w:val="000000" w:themeColor="text1"/>
                               </w:rPr>
-                              <w:t xml:space="preserve">All players describe their character’s actions during the </w:t>
+                              <w:t xml:space="preserve">All </w:t>
                             </w:r>
                             <w:r>
                               <w:rPr>
                                 <w:b/>
                                 <w:bCs/>
+                                <w:color w:val="000000" w:themeColor="text1"/>
+                              </w:rPr>
+                              <w:t>players describe their character’s actions</w:t>
+                            </w:r>
+                            <w:r>
+                              <w:rPr>
+                                <w:color w:val="000000" w:themeColor="text1"/>
+                              </w:rPr>
+                              <w:t xml:space="preserve"> during the </w:t>
+                            </w:r>
+                            <w:r>
+                              <w:rPr>
                                 <w:i/>
                                 <w:iCs/>
                                 <w:color w:val="000000" w:themeColor="text1"/>
                               </w:rPr>
                               <w:t>Player</w:t>
+                            </w:r>
+                            <w:r>
+                              <w:rPr>
+                                <w:i/>
+                                <w:iCs/>
+                                <w:color w:val="000000" w:themeColor="text1"/>
+                              </w:rPr>
+                              <w:t xml:space="preserve"> Phase</w:t>
                             </w:r>
                             <w:r>
                               <w:rPr>
@@ -2564,62 +3451,35 @@
                               <w:rPr>
                                 <w:color w:val="000000" w:themeColor="text1"/>
                               </w:rPr>
-                              <w:t xml:space="preserve">During this phase, players describe what </w:t>
-                            </w:r>
-                            <w:r>
-                              <w:rPr>
-                                <w:b/>
-                                <w:i/>
-                                <w:iCs/>
-                                <w:color w:val="000000" w:themeColor="text1"/>
-                              </w:rPr>
-                              <w:t>Movement</w:t>
-                            </w:r>
-                            <w:r>
-                              <w:rPr>
-                                <w:color w:val="000000" w:themeColor="text1"/>
-                              </w:rPr>
-                              <w:t xml:space="preserve">, </w:t>
-                            </w:r>
-                            <w:r>
-                              <w:rPr>
-                                <w:b/>
-                                <w:i/>
-                                <w:iCs/>
-                                <w:color w:val="000000" w:themeColor="text1"/>
-                              </w:rPr>
-                              <w:t>Action</w:t>
-                            </w:r>
-                            <w:r>
-                              <w:rPr>
-                                <w:color w:val="000000" w:themeColor="text1"/>
-                              </w:rPr>
-                              <w:t xml:space="preserve">, and </w:t>
+                              <w:t xml:space="preserve">Players’ Action Points </w:t>
                             </w:r>
                             <w:r>
                               <w:rPr>
                                 <w:b/>
                                 <w:bCs/>
-                                <w:i/>
-                                <w:iCs/>
-                                <w:color w:val="000000" w:themeColor="text1"/>
-                              </w:rPr>
-                              <w:t>Auxiliary</w:t>
+                                <w:color w:val="000000" w:themeColor="text1"/>
+                              </w:rPr>
+                              <w:t>(AP) are</w:t>
+                            </w:r>
+                            <w:r>
+                              <w:rPr>
+                                <w:color w:val="000000" w:themeColor="text1"/>
+                              </w:rPr>
+                              <w:t xml:space="preserve"> </w:t>
                             </w:r>
                             <w:r>
                               <w:rPr>
                                 <w:b/>
-                                <w:i/>
-                                <w:iCs/>
-                                <w:color w:val="000000" w:themeColor="text1"/>
-                              </w:rPr>
-                              <w:t xml:space="preserve"> Action</w:t>
-                            </w:r>
-                            <w:r>
-                              <w:rPr>
-                                <w:color w:val="000000" w:themeColor="text1"/>
-                              </w:rPr>
-                              <w:t xml:space="preserve"> their character does.</w:t>
+                                <w:bCs/>
+                                <w:color w:val="000000" w:themeColor="text1"/>
+                              </w:rPr>
+                              <w:t>restored</w:t>
+                            </w:r>
+                            <w:r>
+                              <w:rPr>
+                                <w:color w:val="000000" w:themeColor="text1"/>
+                              </w:rPr>
+                              <w:t xml:space="preserve"> at the beginning of the Player Phase.</w:t>
                             </w:r>
                           </w:p>
                           <w:p>
@@ -2633,7 +3493,7 @@
                               <w:rPr>
                                 <w:color w:val="000000" w:themeColor="text1"/>
                               </w:rPr>
-                              <w:t xml:space="preserve">All players can do </w:t>
+                              <w:t xml:space="preserve">During this phase, players </w:t>
                             </w:r>
                             <w:r>
                               <w:rPr>
@@ -2641,39 +3501,27 @@
                                 <w:bCs/>
                                 <w:color w:val="000000" w:themeColor="text1"/>
                               </w:rPr>
-                              <w:t>one of each</w:t>
-                            </w:r>
-                            <w:r>
-                              <w:rPr>
-                                <w:color w:val="000000" w:themeColor="text1"/>
-                              </w:rPr>
-                              <w:t xml:space="preserve"> type of </w:t>
-                            </w:r>
-                            <w:r>
-                              <w:rPr>
-                                <w:color w:val="000000" w:themeColor="text1"/>
-                              </w:rPr>
-                              <w:t>action unless</w:t>
-                            </w:r>
-                            <w:r>
-                              <w:rPr>
-                                <w:color w:val="000000" w:themeColor="text1"/>
-                              </w:rPr>
-                              <w:t xml:space="preserve"> they have abilities or </w:t>
-                            </w:r>
-                            <w:r>
-                              <w:rPr>
-                                <w:i/>
-                                <w:iCs/>
-                                <w:color w:val="000000" w:themeColor="text1"/>
-                              </w:rPr>
-                              <w:t>Items</w:t>
-                            </w:r>
-                            <w:r>
-                              <w:rPr>
-                                <w:color w:val="000000" w:themeColor="text1"/>
-                              </w:rPr>
-                              <w:t xml:space="preserve"> that give them extras.</w:t>
+                              <w:t xml:space="preserve">spend </w:t>
+                            </w:r>
+                            <w:r>
+                              <w:rPr>
+                                <w:b/>
+                                <w:bCs/>
+                                <w:color w:val="000000" w:themeColor="text1"/>
+                              </w:rPr>
+                              <w:t>their AP</w:t>
+                            </w:r>
+                            <w:r>
+                              <w:rPr>
+                                <w:color w:val="000000" w:themeColor="text1"/>
+                              </w:rPr>
+                              <w:t xml:space="preserve"> to do different Actions</w:t>
+                            </w:r>
+                            <w:r>
+                              <w:rPr>
+                                <w:color w:val="000000" w:themeColor="text1"/>
+                              </w:rPr>
+                              <w:t xml:space="preserve">. </w:t>
                             </w:r>
                           </w:p>
                           <w:p>
@@ -2708,7 +3556,7 @@
           </mc:Choice>
           <mc:Fallback>
             <w:pict>
-              <v:rect w14:anchorId="736FBA5D" id="Rectangle 14" o:spid="_x0000_s1029" style="position:absolute;left:0;text-align:left;margin-left:-.9pt;margin-top:20.6pt;width:540.95pt;height:62.2pt;z-index:251678720;visibility:visible;mso-wrap-style:square;mso-height-percent:0;mso-wrap-distance-left:9pt;mso-wrap-distance-top:0;mso-wrap-distance-right:9pt;mso-wrap-distance-bottom:0;mso-position-horizontal:absolute;mso-position-horizontal-relative:text;mso-position-vertical:absolute;mso-position-vertical-relative:text;mso-height-percent:0;mso-height-relative:margin;v-text-anchor:middle" o:gfxdata="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" fillcolor="#d8d8d8 [2732]" strokecolor="black [3213]" strokeweight=".25pt">
+              <v:rect w14:anchorId="736FBA5D" id="Rectangle 14" o:spid="_x0000_s1031" style="position:absolute;left:0;text-align:left;margin-left:-.75pt;margin-top:20.9pt;width:540.95pt;height:62.45pt;z-index:251678720;visibility:visible;mso-wrap-style:square;mso-height-percent:0;mso-wrap-distance-left:9pt;mso-wrap-distance-top:0;mso-wrap-distance-right:9pt;mso-wrap-distance-bottom:0;mso-position-horizontal:absolute;mso-position-horizontal-relative:text;mso-position-vertical:absolute;mso-position-vertical-relative:text;mso-height-percent:0;mso-height-relative:margin;v-text-anchor:middle" o:gfxdata="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" fillcolor="#d8d8d8 [2732]" strokecolor="black [3213]" strokeweight=".25pt">
                 <v:shadow on="t" color="black" opacity="22937f" origin=",.5" offset="0,.63889mm"/>
                 <v:textbox>
                   <w:txbxContent>
@@ -2738,17 +3586,37 @@
                         <w:rPr>
                           <w:color w:val="000000" w:themeColor="text1"/>
                         </w:rPr>
-                        <w:t xml:space="preserve">All players describe their character’s actions during the </w:t>
+                        <w:t xml:space="preserve">All </w:t>
                       </w:r>
                       <w:r>
                         <w:rPr>
                           <w:b/>
                           <w:bCs/>
+                          <w:color w:val="000000" w:themeColor="text1"/>
+                        </w:rPr>
+                        <w:t>players describe their character’s actions</w:t>
+                      </w:r>
+                      <w:r>
+                        <w:rPr>
+                          <w:color w:val="000000" w:themeColor="text1"/>
+                        </w:rPr>
+                        <w:t xml:space="preserve"> during the </w:t>
+                      </w:r>
+                      <w:r>
+                        <w:rPr>
                           <w:i/>
                           <w:iCs/>
                           <w:color w:val="000000" w:themeColor="text1"/>
                         </w:rPr>
                         <w:t>Player</w:t>
+                      </w:r>
+                      <w:r>
+                        <w:rPr>
+                          <w:i/>
+                          <w:iCs/>
+                          <w:color w:val="000000" w:themeColor="text1"/>
+                        </w:rPr>
+                        <w:t xml:space="preserve"> Phase</w:t>
                       </w:r>
                       <w:r>
                         <w:rPr>
@@ -2768,62 +3636,35 @@
                         <w:rPr>
                           <w:color w:val="000000" w:themeColor="text1"/>
                         </w:rPr>
-                        <w:t xml:space="preserve">During this phase, players describe what </w:t>
-                      </w:r>
-                      <w:r>
-                        <w:rPr>
-                          <w:b/>
-                          <w:i/>
-                          <w:iCs/>
-                          <w:color w:val="000000" w:themeColor="text1"/>
-                        </w:rPr>
-                        <w:t>Movement</w:t>
-                      </w:r>
-                      <w:r>
-                        <w:rPr>
-                          <w:color w:val="000000" w:themeColor="text1"/>
-                        </w:rPr>
-                        <w:t xml:space="preserve">, </w:t>
-                      </w:r>
-                      <w:r>
-                        <w:rPr>
-                          <w:b/>
-                          <w:i/>
-                          <w:iCs/>
-                          <w:color w:val="000000" w:themeColor="text1"/>
-                        </w:rPr>
-                        <w:t>Action</w:t>
-                      </w:r>
-                      <w:r>
-                        <w:rPr>
-                          <w:color w:val="000000" w:themeColor="text1"/>
-                        </w:rPr>
-                        <w:t xml:space="preserve">, and </w:t>
+                        <w:t xml:space="preserve">Players’ Action Points </w:t>
                       </w:r>
                       <w:r>
                         <w:rPr>
                           <w:b/>
                           <w:bCs/>
-                          <w:i/>
-                          <w:iCs/>
-                          <w:color w:val="000000" w:themeColor="text1"/>
-                        </w:rPr>
-                        <w:t>Auxiliary</w:t>
+                          <w:color w:val="000000" w:themeColor="text1"/>
+                        </w:rPr>
+                        <w:t>(AP) are</w:t>
+                      </w:r>
+                      <w:r>
+                        <w:rPr>
+                          <w:color w:val="000000" w:themeColor="text1"/>
+                        </w:rPr>
+                        <w:t xml:space="preserve"> </w:t>
                       </w:r>
                       <w:r>
                         <w:rPr>
                           <w:b/>
-                          <w:i/>
-                          <w:iCs/>
-                          <w:color w:val="000000" w:themeColor="text1"/>
-                        </w:rPr>
-                        <w:t xml:space="preserve"> Action</w:t>
-                      </w:r>
-                      <w:r>
-                        <w:rPr>
-                          <w:color w:val="000000" w:themeColor="text1"/>
-                        </w:rPr>
-                        <w:t xml:space="preserve"> their character does.</w:t>
+                          <w:bCs/>
+                          <w:color w:val="000000" w:themeColor="text1"/>
+                        </w:rPr>
+                        <w:t>restored</w:t>
+                      </w:r>
+                      <w:r>
+                        <w:rPr>
+                          <w:color w:val="000000" w:themeColor="text1"/>
+                        </w:rPr>
+                        <w:t xml:space="preserve"> at the beginning of the Player Phase.</w:t>
                       </w:r>
                     </w:p>
                     <w:p>
@@ -2837,7 +3678,7 @@
                         <w:rPr>
                           <w:color w:val="000000" w:themeColor="text1"/>
                         </w:rPr>
-                        <w:t xml:space="preserve">All players can do </w:t>
+                        <w:t xml:space="preserve">During this phase, players </w:t>
                       </w:r>
                       <w:r>
                         <w:rPr>
@@ -2845,39 +3686,27 @@
                           <w:bCs/>
                           <w:color w:val="000000" w:themeColor="text1"/>
                         </w:rPr>
-                        <w:t>one of each</w:t>
-                      </w:r>
-                      <w:r>
-                        <w:rPr>
-                          <w:color w:val="000000" w:themeColor="text1"/>
-                        </w:rPr>
-                        <w:t xml:space="preserve"> type of </w:t>
-                      </w:r>
-                      <w:r>
-                        <w:rPr>
-                          <w:color w:val="000000" w:themeColor="text1"/>
-                        </w:rPr>
-                        <w:t>action unless</w:t>
-                      </w:r>
-                      <w:r>
-                        <w:rPr>
-                          <w:color w:val="000000" w:themeColor="text1"/>
-                        </w:rPr>
-                        <w:t xml:space="preserve"> they have abilities or </w:t>
-                      </w:r>
-                      <w:r>
-                        <w:rPr>
-                          <w:i/>
-                          <w:iCs/>
-                          <w:color w:val="000000" w:themeColor="text1"/>
-                        </w:rPr>
-                        <w:t>Items</w:t>
-                      </w:r>
-                      <w:r>
-                        <w:rPr>
-                          <w:color w:val="000000" w:themeColor="text1"/>
-                        </w:rPr>
-                        <w:t xml:space="preserve"> that give them extras.</w:t>
+                        <w:t xml:space="preserve">spend </w:t>
+                      </w:r>
+                      <w:r>
+                        <w:rPr>
+                          <w:b/>
+                          <w:bCs/>
+                          <w:color w:val="000000" w:themeColor="text1"/>
+                        </w:rPr>
+                        <w:t>their AP</w:t>
+                      </w:r>
+                      <w:r>
+                        <w:rPr>
+                          <w:color w:val="000000" w:themeColor="text1"/>
+                        </w:rPr>
+                        <w:t xml:space="preserve"> to do different Actions</w:t>
+                      </w:r>
+                      <w:r>
+                        <w:rPr>
+                          <w:color w:val="000000" w:themeColor="text1"/>
+                        </w:rPr>
+                        <w:t xml:space="preserve">. </w:t>
                       </w:r>
                     </w:p>
                     <w:p>
@@ -2960,11 +3789,6 @@
     </w:p>
     <w:p>
       <w:pPr>
-        <w:spacing w:after="10" w:line="240" w:lineRule="auto"/>
-      </w:pPr>
-    </w:p>
-    <w:p>
-      <w:pPr>
         <w:spacing w:line="240" w:lineRule="auto"/>
         <w:rPr>
           <w:b/>
@@ -2975,13 +3799,24 @@
       </w:pPr>
       <w:bookmarkStart w:id="8" w:name="_dk5m4mj5ttfx" w:colFirst="0" w:colLast="0"/>
       <w:bookmarkEnd w:id="8"/>
-      <w:r>
+    </w:p>
+    <w:p>
+      <w:pPr>
+        <w:spacing w:line="240" w:lineRule="auto"/>
         <w:rPr>
           <w:b/>
           <w:bCs/>
           <w:sz w:val="28"/>
           <w:szCs w:val="28"/>
         </w:rPr>
+      </w:pPr>
+      <w:r>
+        <w:rPr>
+          <w:b/>
+          <w:bCs/>
+          <w:sz w:val="28"/>
+          <w:szCs w:val="28"/>
+        </w:rPr>
         <w:t>Actions</w:t>
       </w:r>
     </w:p>
@@ -3059,88 +3894,110 @@
         <w:ind w:firstLine="720"/>
       </w:pPr>
       <w:r>
-        <w:t xml:space="preserve">For ranged actions, </w:t>
-      </w:r>
-      <w:r>
-        <w:rPr>
-          <w:b/>
-          <w:bCs/>
-        </w:rPr>
-        <w:t>you cannot shoot through inaccessible Zones</w:t>
-      </w:r>
-      <w:r>
-        <w:t>.</w:t>
+        <w:t>R</w:t>
+      </w:r>
+      <w:r>
+        <w:t xml:space="preserve">anged </w:t>
+      </w:r>
+      <w:r>
+        <w:rPr>
+          <w:b/>
+          <w:bCs/>
+        </w:rPr>
+        <w:t>actions</w:t>
+      </w:r>
+      <w:r>
+        <w:t xml:space="preserve"> </w:t>
+      </w:r>
+      <w:r>
+        <w:rPr>
+          <w:b/>
+          <w:bCs/>
+        </w:rPr>
+        <w:t>cannot shoot through inaccessible Zones</w:t>
+      </w:r>
+      <w:r>
+        <w:t xml:space="preserve">, though there </w:t>
+      </w:r>
+      <w:proofErr w:type="gramStart"/>
+      <w:r>
+        <w:t>is</w:t>
+      </w:r>
+      <w:proofErr w:type="gramEnd"/>
+      <w:r>
+        <w:t xml:space="preserve"> no default distance requirements. </w:t>
       </w:r>
     </w:p>
     <w:p>
       <w:pPr>
         <w:spacing w:after="10" w:line="240" w:lineRule="auto"/>
-      </w:pPr>
-      <w:r>
-        <w:t xml:space="preserve">Distance does not need specific measurements, but the use of </w:t>
-      </w:r>
-      <w:r>
-        <w:rPr>
-          <w:b/>
-          <w:bCs/>
-          <w:i/>
-          <w:iCs/>
-        </w:rPr>
-        <w:t>Zones</w:t>
-      </w:r>
-      <w:r>
-        <w:rPr>
-          <w:b/>
-          <w:bCs/>
-        </w:rPr>
-        <w:t xml:space="preserve"> </w:t>
-      </w:r>
-      <w:proofErr w:type="gramStart"/>
-      <w:r>
-        <w:rPr>
-          <w:b/>
-          <w:bCs/>
-        </w:rPr>
-        <w:t>allow</w:t>
-      </w:r>
-      <w:proofErr w:type="gramEnd"/>
-      <w:r>
-        <w:rPr>
-          <w:b/>
-          <w:bCs/>
-        </w:rPr>
-        <w:t xml:space="preserve"> for quick estimat</w:t>
-      </w:r>
-      <w:r>
-        <w:rPr>
-          <w:b/>
-          <w:bCs/>
-        </w:rPr>
-        <w:t>es</w:t>
-      </w:r>
-      <w:r>
-        <w:rPr>
-          <w:b/>
-          <w:bCs/>
-        </w:rPr>
-        <w:t xml:space="preserve"> f</w:t>
-      </w:r>
-      <w:r>
-        <w:rPr>
-          <w:b/>
-          <w:bCs/>
-        </w:rPr>
-        <w:t>or</w:t>
-      </w:r>
-      <w:r>
-        <w:rPr>
-          <w:b/>
-          <w:bCs/>
-        </w:rPr>
-        <w:t xml:space="preserve"> distance</w:t>
-      </w:r>
-      <w:r>
-        <w:t>.</w:t>
+        <w:ind w:firstLine="720"/>
+      </w:pPr>
+    </w:p>
+    <w:p>
+      <w:pPr>
+        <w:spacing w:after="10" w:line="240" w:lineRule="auto"/>
+        <w:rPr>
+          <w:color w:val="000000" w:themeColor="text1"/>
+        </w:rPr>
+      </w:pPr>
+      <w:r>
+        <w:rPr>
+          <w:b/>
+          <w:i/>
+          <w:iCs/>
+          <w:color w:val="000000" w:themeColor="text1"/>
+        </w:rPr>
+        <w:t>Movement</w:t>
+      </w:r>
+      <w:r>
+        <w:rPr>
+          <w:color w:val="000000" w:themeColor="text1"/>
+        </w:rPr>
+        <w:t xml:space="preserve">: During the </w:t>
+      </w:r>
+      <w:r>
+        <w:rPr>
+          <w:bCs/>
+          <w:i/>
+          <w:iCs/>
+          <w:color w:val="000000" w:themeColor="text1"/>
+        </w:rPr>
+        <w:t>Player Phase</w:t>
+      </w:r>
+      <w:r>
+        <w:rPr>
+          <w:color w:val="000000" w:themeColor="text1"/>
+        </w:rPr>
+        <w:t xml:space="preserve">, you can move anywhere within the </w:t>
+      </w:r>
+      <w:r>
+        <w:rPr>
+          <w:i/>
+          <w:iCs/>
+          <w:color w:val="000000" w:themeColor="text1"/>
+        </w:rPr>
+        <w:t>Zone</w:t>
+      </w:r>
+      <w:r>
+        <w:rPr>
+          <w:color w:val="000000" w:themeColor="text1"/>
+        </w:rPr>
+        <w:t xml:space="preserve"> you’re in or an adjacent, accessible </w:t>
+      </w:r>
+      <w:r>
+        <w:rPr>
+          <w:i/>
+          <w:iCs/>
+          <w:color w:val="000000" w:themeColor="text1"/>
+        </w:rPr>
+        <w:t>Zone</w:t>
+      </w:r>
+      <w:r>
+        <w:rPr>
+          <w:color w:val="000000" w:themeColor="text1"/>
+        </w:rPr>
+        <w:t xml:space="preserve">. You cannot move through other players or enemies. </w:t>
       </w:r>
     </w:p>
     <w:p>
@@ -3155,18 +4012,18 @@
         <mc:AlternateContent>
           <mc:Choice Requires="wps">
             <w:drawing>
-              <wp:anchor distT="0" distB="0" distL="114300" distR="114300" simplePos="0" relativeHeight="251676672" behindDoc="0" locked="0" layoutInCell="1" allowOverlap="1" wp14:anchorId="3A373416" wp14:editId="00C70C60">
+              <wp:anchor distT="0" distB="0" distL="114300" distR="114300" simplePos="0" relativeHeight="251688960" behindDoc="0" locked="0" layoutInCell="1" allowOverlap="1" wp14:anchorId="3DF883DD" wp14:editId="4CE21D43">
                 <wp:simplePos x="0" y="0"/>
                 <wp:positionH relativeFrom="column">
-                  <wp:posOffset>3147</wp:posOffset>
+                  <wp:posOffset>9175</wp:posOffset>
                 </wp:positionH>
                 <wp:positionV relativeFrom="paragraph">
-                  <wp:posOffset>58889</wp:posOffset>
+                  <wp:posOffset>61893</wp:posOffset>
                 </wp:positionV>
-                <wp:extent cx="6854190" cy="456565"/>
-                <wp:effectExtent l="57150" t="19050" r="80010" b="95885"/>
+                <wp:extent cx="6851261" cy="1031577"/>
+                <wp:effectExtent l="57150" t="19050" r="83185" b="92710"/>
                 <wp:wrapNone/>
-                <wp:docPr id="1925293657" name="Rectangle: Diagonal Corners Rounded 12"/>
+                <wp:docPr id="183113576" name="Rectangle: Top Corners Rounded 3"/>
                 <wp:cNvGraphicFramePr/>
                 <a:graphic xmlns:a="http://schemas.openxmlformats.org/drawingml/2006/main">
                   <a:graphicData uri="http://schemas.microsoft.com/office/word/2010/wordprocessingShape">
@@ -3175,11 +4032,11 @@
                       <wps:spPr>
                         <a:xfrm>
                           <a:off x="0" y="0"/>
-                          <a:ext cx="6854190" cy="456565"/>
+                          <a:ext cx="6851261" cy="1031577"/>
                         </a:xfrm>
-                        <a:prstGeom prst="round2DiagRect">
+                        <a:prstGeom prst="round2SameRect">
                           <a:avLst>
-                            <a:gd name="adj1" fmla="val 16667"/>
+                            <a:gd name="adj1" fmla="val 50000"/>
                             <a:gd name="adj2" fmla="val 0"/>
                           </a:avLst>
                         </a:prstGeom>
@@ -3188,7 +4045,7 @@
                             <a:lumMod val="85000"/>
                           </a:schemeClr>
                         </a:solidFill>
-                        <a:ln w="3175">
+                        <a:ln>
                           <a:solidFill>
                             <a:schemeClr val="tx1"/>
                           </a:solidFill>
@@ -3212,40 +4069,196 @@
                         <w:txbxContent>
                           <w:p>
                             <w:pPr>
-                              <w:spacing w:after="10" w:line="240" w:lineRule="auto"/>
-                              <w:rPr>
-                                <w:color w:val="000000" w:themeColor="text1"/>
+                              <w:jc w:val="center"/>
+                              <w:rPr>
+                                <w:b/>
+                                <w:bCs/>
+                                <w:color w:val="000000" w:themeColor="text1"/>
+                                <w:sz w:val="28"/>
+                                <w:szCs w:val="28"/>
+                                <w:u w:val="single"/>
                               </w:rPr>
                             </w:pPr>
                             <w:r>
                               <w:rPr>
                                 <w:b/>
+                                <w:bCs/>
+                                <w:color w:val="000000" w:themeColor="text1"/>
+                                <w:sz w:val="28"/>
+                                <w:szCs w:val="28"/>
+                                <w:u w:val="single"/>
+                              </w:rPr>
+                              <w:t>Action Points (AP)</w:t>
+                            </w:r>
+                          </w:p>
+                          <w:p>
+                            <w:pPr>
+                              <w:jc w:val="center"/>
+                              <w:rPr>
+                                <w:color w:val="000000" w:themeColor="text1"/>
+                              </w:rPr>
+                            </w:pPr>
+                            <w:r>
+                              <w:rPr>
+                                <w:b/>
+                                <w:bCs/>
+                                <w:color w:val="000000" w:themeColor="text1"/>
+                              </w:rPr>
+                              <w:t>Spend AP to do Actions</w:t>
+                            </w:r>
+                            <w:r>
+                              <w:rPr>
+                                <w:color w:val="000000" w:themeColor="text1"/>
+                              </w:rPr>
+                              <w:t xml:space="preserve">. AP costs are listed </w:t>
+                            </w:r>
+                            <w:r>
+                              <w:rPr>
+                                <w:color w:val="000000" w:themeColor="text1"/>
+                              </w:rPr>
+                              <w:t>next to their action</w:t>
+                            </w:r>
+                            <w:r>
+                              <w:rPr>
+                                <w:color w:val="000000" w:themeColor="text1"/>
+                              </w:rPr>
+                              <w:t>.</w:t>
+                            </w:r>
+                            <w:r>
+                              <w:rPr>
+                                <w:color w:val="000000" w:themeColor="text1"/>
+                              </w:rPr>
+                              <w:t xml:space="preserve"> </w:t>
+                            </w:r>
+                            <w:r>
+                              <w:rPr>
+                                <w:color w:val="000000" w:themeColor="text1"/>
+                              </w:rPr>
+                              <w:t xml:space="preserve">All players </w:t>
+                            </w:r>
+                            <w:r>
+                              <w:rPr>
+                                <w:b/>
+                                <w:bCs/>
+                                <w:color w:val="000000" w:themeColor="text1"/>
+                              </w:rPr>
+                              <w:t>start with 9 AP</w:t>
+                            </w:r>
+                            <w:r>
+                              <w:rPr>
+                                <w:color w:val="000000" w:themeColor="text1"/>
+                              </w:rPr>
+                              <w:t xml:space="preserve">. </w:t>
+                            </w:r>
+                          </w:p>
+                          <w:p>
+                            <w:pPr>
+                              <w:jc w:val="center"/>
+                              <w:rPr>
+                                <w:color w:val="000000" w:themeColor="text1"/>
+                              </w:rPr>
+                            </w:pPr>
+                            <w:r>
+                              <w:rPr>
+                                <w:color w:val="000000" w:themeColor="text1"/>
+                              </w:rPr>
+                              <w:t xml:space="preserve">AP Costs are doubled during the </w:t>
+                            </w:r>
+                            <w:r>
+                              <w:rPr>
                                 <w:i/>
                                 <w:iCs/>
                                 <w:color w:val="000000" w:themeColor="text1"/>
                               </w:rPr>
-                              <w:t>Movement</w:t>
-                            </w:r>
-                            <w:r>
-                              <w:rPr>
-                                <w:color w:val="000000" w:themeColor="text1"/>
-                              </w:rPr>
-                              <w:t xml:space="preserve">: During the </w:t>
-                            </w:r>
-                            <w:r>
-                              <w:rPr>
+                              <w:t>Enemy Phase</w:t>
+                            </w:r>
+                            <w:r>
+                              <w:rPr>
+                                <w:color w:val="000000" w:themeColor="text1"/>
+                              </w:rPr>
+                              <w:t xml:space="preserve"> </w:t>
+                            </w:r>
+                            <w:r>
+                              <w:rPr>
+                                <w:color w:val="000000" w:themeColor="text1"/>
+                              </w:rPr>
+                              <w:t xml:space="preserve">and restored at the start of the </w:t>
+                            </w:r>
+                            <w:r>
+                              <w:rPr>
+                                <w:i/>
+                                <w:iCs/>
+                                <w:color w:val="000000" w:themeColor="text1"/>
+                              </w:rPr>
+                              <w:t>Player Phase</w:t>
+                            </w:r>
+                            <w:r>
+                              <w:rPr>
+                                <w:color w:val="000000" w:themeColor="text1"/>
+                              </w:rPr>
+                              <w:t>.</w:t>
+                            </w:r>
+                          </w:p>
+                          <w:p>
+                            <w:pPr>
+                              <w:jc w:val="center"/>
+                              <w:rPr>
+                                <w:color w:val="000000" w:themeColor="text1"/>
+                              </w:rPr>
+                            </w:pPr>
+                            <w:r>
+                              <w:rPr>
+                                <w:color w:val="000000" w:themeColor="text1"/>
+                              </w:rPr>
+                              <w:t>(1</w:t>
+                            </w:r>
+                            <w:r>
+                              <w:rPr>
+                                <w:color w:val="000000" w:themeColor="text1"/>
+                              </w:rPr>
+                              <w:t xml:space="preserve"> </w:t>
+                            </w:r>
+                            <w:r>
+                              <w:rPr>
+                                <w:color w:val="000000" w:themeColor="text1"/>
+                              </w:rPr>
+                              <w:t xml:space="preserve">AP) </w:t>
+                            </w:r>
+                            <w:r>
+                              <w:rPr>
+                                <w:b/>
                                 <w:bCs/>
                                 <w:i/>
                                 <w:iCs/>
                                 <w:color w:val="000000" w:themeColor="text1"/>
                               </w:rPr>
-                              <w:t>Player Phase</w:t>
-                            </w:r>
-                            <w:r>
-                              <w:rPr>
-                                <w:color w:val="000000" w:themeColor="text1"/>
-                              </w:rPr>
-                              <w:t xml:space="preserve">, you can move anywhere within the </w:t>
+                              <w:t>React</w:t>
+                            </w:r>
+                            <w:r>
+                              <w:rPr>
+                                <w:color w:val="000000" w:themeColor="text1"/>
+                              </w:rPr>
+                              <w:t xml:space="preserve"> </w:t>
+                            </w:r>
+                            <w:r>
+                              <w:rPr>
+                                <w:b/>
+                                <w:bCs/>
+                                <w:color w:val="000000" w:themeColor="text1"/>
+                              </w:rPr>
+                              <w:t>costs 1 AP</w:t>
+                            </w:r>
+                            <w:r>
+                              <w:rPr>
+                                <w:color w:val="000000" w:themeColor="text1"/>
+                              </w:rPr>
+                              <w:t>,</w:t>
+                            </w:r>
+                            <w:r>
+                              <w:rPr>
+                                <w:color w:val="000000" w:themeColor="text1"/>
+                              </w:rPr>
+                              <w:t xml:space="preserve"> but it costs 2 AP during the </w:t>
                             </w:r>
                             <w:r>
                               <w:rPr>
@@ -3253,27 +4266,19 @@
                                 <w:iCs/>
                                 <w:color w:val="000000" w:themeColor="text1"/>
                               </w:rPr>
-                              <w:t>Zone</w:t>
-                            </w:r>
-                            <w:r>
-                              <w:rPr>
-                                <w:color w:val="000000" w:themeColor="text1"/>
-                              </w:rPr>
-                              <w:t xml:space="preserve"> you’re in or an adjacent, accessible </w:t>
-                            </w:r>
-                            <w:r>
-                              <w:rPr>
-                                <w:i/>
-                                <w:iCs/>
-                                <w:color w:val="000000" w:themeColor="text1"/>
-                              </w:rPr>
-                              <w:t>Zone</w:t>
-                            </w:r>
-                            <w:r>
-                              <w:rPr>
-                                <w:color w:val="000000" w:themeColor="text1"/>
-                              </w:rPr>
-                              <w:t xml:space="preserve">. You cannot move through other players or enemies. </w:t>
+                              <w:t>Enemy Phase</w:t>
+                            </w:r>
+                            <w:r>
+                              <w:rPr>
+                                <w:color w:val="000000" w:themeColor="text1"/>
+                              </w:rPr>
+                              <w:t xml:space="preserve">, for example. </w:t>
+                            </w:r>
+                            <w:r>
+                              <w:rPr>
+                                <w:color w:val="000000" w:themeColor="text1"/>
+                              </w:rPr>
+                              <w:t xml:space="preserve"> </w:t>
                             </w:r>
                           </w:p>
                           <w:p>
@@ -3303,49 +4308,205 @@
           </mc:Choice>
           <mc:Fallback>
             <w:pict>
-              <v:shape w14:anchorId="3A373416" id="Rectangle: Diagonal Corners Rounded 12" o:spid="_x0000_s1030" style="position:absolute;left:0;text-align:left;margin-left:.25pt;margin-top:4.65pt;width:539.7pt;height:35.95pt;z-index:251676672;visibility:visible;mso-wrap-style:square;mso-width-percent:0;mso-height-percent:0;mso-wrap-distance-left:9pt;mso-wrap-distance-top:0;mso-wrap-distance-right:9pt;mso-wrap-distance-bottom:0;mso-position-horizontal:absolute;mso-position-horizontal-relative:text;mso-position-vertical:absolute;mso-position-vertical-relative:text;mso-width-percent:0;mso-height-percent:0;mso-width-relative:margin;mso-height-relative:margin;v-text-anchor:middle" coordsize="6854190,456565" o:spt="100" o:gfxdata="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" adj="-11796480,,5400" path="m76096,l6854190,r,l6854190,380469v,42027,-34069,76096,-76096,76096l,456565r,l,76096c,34069,34069,,76096,xe" fillcolor="#d8d8d8 [2732]" strokecolor="black [3213]" strokeweight=".25pt">
+              <v:shape w14:anchorId="3DF883DD" id="Rectangle: Top Corners Rounded 3" o:spid="_x0000_s1032" style="position:absolute;left:0;text-align:left;margin-left:.7pt;margin-top:4.85pt;width:539.45pt;height:81.25pt;z-index:251688960;visibility:visible;mso-wrap-style:square;mso-width-percent:0;mso-height-percent:0;mso-wrap-distance-left:9pt;mso-wrap-distance-top:0;mso-wrap-distance-right:9pt;mso-wrap-distance-bottom:0;mso-position-horizontal:absolute;mso-position-horizontal-relative:text;mso-position-vertical:absolute;mso-position-vertical-relative:text;mso-width-percent:0;mso-height-percent:0;mso-width-relative:margin;mso-height-relative:margin;v-text-anchor:middle" coordsize="6851261,1031577" o:spt="100" o:gfxdata="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" adj="-11796480,,5400" path="m515789,l6335473,v284862,,515789,230927,515789,515789c6851262,687718,6851261,859648,6851261,1031577r,l,1031577r,l,515789c,230927,230927,,515789,xe" fillcolor="#d8d8d8 [2732]" strokecolor="black [3213]">
                 <v:stroke joinstyle="miter"/>
                 <v:shadow on="t" color="black" opacity="22937f" origin=",.5" offset="0,.63889mm"/>
                 <v:formulas/>
-                <v:path arrowok="t" o:connecttype="custom" o:connectlocs="76096,0;6854190,0;6854190,0;6854190,380469;6778094,456565;0,456565;0,456565;0,76096;76096,0" o:connectangles="0,0,0,0,0,0,0,0,0" textboxrect="0,0,6854190,456565"/>
+                <v:path arrowok="t" o:connecttype="custom" o:connectlocs="515789,0;6335473,0;6851262,515789;6851261,1031577;6851261,1031577;0,1031577;0,1031577;0,515789;515789,0" o:connectangles="0,0,0,0,0,0,0,0,0" textboxrect="0,0,6851261,1031577"/>
                 <v:textbox>
                   <w:txbxContent>
                     <w:p>
                       <w:pPr>
-                        <w:spacing w:after="10" w:line="240" w:lineRule="auto"/>
-                        <w:rPr>
-                          <w:color w:val="000000" w:themeColor="text1"/>
+                        <w:jc w:val="center"/>
+                        <w:rPr>
+                          <w:b/>
+                          <w:bCs/>
+                          <w:color w:val="000000" w:themeColor="text1"/>
+                          <w:sz w:val="28"/>
+                          <w:szCs w:val="28"/>
+                          <w:u w:val="single"/>
                         </w:rPr>
                       </w:pPr>
                       <w:r>
                         <w:rPr>
                           <w:b/>
+                          <w:bCs/>
+                          <w:color w:val="000000" w:themeColor="text1"/>
+                          <w:sz w:val="28"/>
+                          <w:szCs w:val="28"/>
+                          <w:u w:val="single"/>
+                        </w:rPr>
+                        <w:t>Action Points (AP)</w:t>
+                      </w:r>
+                    </w:p>
+                    <w:p>
+                      <w:pPr>
+                        <w:jc w:val="center"/>
+                        <w:rPr>
+                          <w:color w:val="000000" w:themeColor="text1"/>
+                        </w:rPr>
+                      </w:pPr>
+                      <w:r>
+                        <w:rPr>
+                          <w:b/>
+                          <w:bCs/>
+                          <w:color w:val="000000" w:themeColor="text1"/>
+                        </w:rPr>
+                        <w:t>Spend AP to do Actions</w:t>
+                      </w:r>
+                      <w:r>
+                        <w:rPr>
+                          <w:color w:val="000000" w:themeColor="text1"/>
+                        </w:rPr>
+                        <w:t xml:space="preserve">. AP costs are listed </w:t>
+                      </w:r>
+                      <w:r>
+                        <w:rPr>
+                          <w:color w:val="000000" w:themeColor="text1"/>
+                        </w:rPr>
+                        <w:t>next to their action</w:t>
+                      </w:r>
+                      <w:r>
+                        <w:rPr>
+                          <w:color w:val="000000" w:themeColor="text1"/>
+                        </w:rPr>
+                        <w:t>.</w:t>
+                      </w:r>
+                      <w:r>
+                        <w:rPr>
+                          <w:color w:val="000000" w:themeColor="text1"/>
+                        </w:rPr>
+                        <w:t xml:space="preserve"> </w:t>
+                      </w:r>
+                      <w:r>
+                        <w:rPr>
+                          <w:color w:val="000000" w:themeColor="text1"/>
+                        </w:rPr>
+                        <w:t xml:space="preserve">All players </w:t>
+                      </w:r>
+                      <w:r>
+                        <w:rPr>
+                          <w:b/>
+                          <w:bCs/>
+                          <w:color w:val="000000" w:themeColor="text1"/>
+                        </w:rPr>
+                        <w:t>start with 9 AP</w:t>
+                      </w:r>
+                      <w:r>
+                        <w:rPr>
+                          <w:color w:val="000000" w:themeColor="text1"/>
+                        </w:rPr>
+                        <w:t xml:space="preserve">. </w:t>
+                      </w:r>
+                    </w:p>
+                    <w:p>
+                      <w:pPr>
+                        <w:jc w:val="center"/>
+                        <w:rPr>
+                          <w:color w:val="000000" w:themeColor="text1"/>
+                        </w:rPr>
+                      </w:pPr>
+                      <w:r>
+                        <w:rPr>
+                          <w:color w:val="000000" w:themeColor="text1"/>
+                        </w:rPr>
+                        <w:t xml:space="preserve">AP Costs are doubled during the </w:t>
+                      </w:r>
+                      <w:r>
+                        <w:rPr>
                           <w:i/>
                           <w:iCs/>
                           <w:color w:val="000000" w:themeColor="text1"/>
                         </w:rPr>
-                        <w:t>Movement</w:t>
-                      </w:r>
-                      <w:r>
-                        <w:rPr>
-                          <w:color w:val="000000" w:themeColor="text1"/>
-                        </w:rPr>
-                        <w:t xml:space="preserve">: During the </w:t>
-                      </w:r>
-                      <w:r>
-                        <w:rPr>
+                        <w:t>Enemy Phase</w:t>
+                      </w:r>
+                      <w:r>
+                        <w:rPr>
+                          <w:color w:val="000000" w:themeColor="text1"/>
+                        </w:rPr>
+                        <w:t xml:space="preserve"> </w:t>
+                      </w:r>
+                      <w:r>
+                        <w:rPr>
+                          <w:color w:val="000000" w:themeColor="text1"/>
+                        </w:rPr>
+                        <w:t xml:space="preserve">and restored at the start of the </w:t>
+                      </w:r>
+                      <w:r>
+                        <w:rPr>
+                          <w:i/>
+                          <w:iCs/>
+                          <w:color w:val="000000" w:themeColor="text1"/>
+                        </w:rPr>
+                        <w:t>Player Phase</w:t>
+                      </w:r>
+                      <w:r>
+                        <w:rPr>
+                          <w:color w:val="000000" w:themeColor="text1"/>
+                        </w:rPr>
+                        <w:t>.</w:t>
+                      </w:r>
+                    </w:p>
+                    <w:p>
+                      <w:pPr>
+                        <w:jc w:val="center"/>
+                        <w:rPr>
+                          <w:color w:val="000000" w:themeColor="text1"/>
+                        </w:rPr>
+                      </w:pPr>
+                      <w:r>
+                        <w:rPr>
+                          <w:color w:val="000000" w:themeColor="text1"/>
+                        </w:rPr>
+                        <w:t>(1</w:t>
+                      </w:r>
+                      <w:r>
+                        <w:rPr>
+                          <w:color w:val="000000" w:themeColor="text1"/>
+                        </w:rPr>
+                        <w:t xml:space="preserve"> </w:t>
+                      </w:r>
+                      <w:r>
+                        <w:rPr>
+                          <w:color w:val="000000" w:themeColor="text1"/>
+                        </w:rPr>
+                        <w:t xml:space="preserve">AP) </w:t>
+                      </w:r>
+                      <w:r>
+                        <w:rPr>
+                          <w:b/>
                           <w:bCs/>
                           <w:i/>
                           <w:iCs/>
                           <w:color w:val="000000" w:themeColor="text1"/>
                         </w:rPr>
-                        <w:t>Player Phase</w:t>
-                      </w:r>
-                      <w:r>
-                        <w:rPr>
-                          <w:color w:val="000000" w:themeColor="text1"/>
-                        </w:rPr>
-                        <w:t xml:space="preserve">, you can move anywhere within the </w:t>
+                        <w:t>React</w:t>
+                      </w:r>
+                      <w:r>
+                        <w:rPr>
+                          <w:color w:val="000000" w:themeColor="text1"/>
+                        </w:rPr>
+                        <w:t xml:space="preserve"> </w:t>
+                      </w:r>
+                      <w:r>
+                        <w:rPr>
+                          <w:b/>
+                          <w:bCs/>
+                          <w:color w:val="000000" w:themeColor="text1"/>
+                        </w:rPr>
+                        <w:t>costs 1 AP</w:t>
+                      </w:r>
+                      <w:r>
+                        <w:rPr>
+                          <w:color w:val="000000" w:themeColor="text1"/>
+                        </w:rPr>
+                        <w:t>,</w:t>
+                      </w:r>
+                      <w:r>
+                        <w:rPr>
+                          <w:color w:val="000000" w:themeColor="text1"/>
+                        </w:rPr>
+                        <w:t xml:space="preserve"> but it costs 2 AP during the </w:t>
                       </w:r>
                       <w:r>
                         <w:rPr>
@@ -3353,27 +4514,19 @@
                           <w:iCs/>
                           <w:color w:val="000000" w:themeColor="text1"/>
                         </w:rPr>
-                        <w:t>Zone</w:t>
-                      </w:r>
-                      <w:r>
-                        <w:rPr>
-                          <w:color w:val="000000" w:themeColor="text1"/>
-                        </w:rPr>
-                        <w:t xml:space="preserve"> you’re in or an adjacent, accessible </w:t>
-                      </w:r>
-                      <w:r>
-                        <w:rPr>
-                          <w:i/>
-                          <w:iCs/>
-                          <w:color w:val="000000" w:themeColor="text1"/>
-                        </w:rPr>
-                        <w:t>Zone</w:t>
-                      </w:r>
-                      <w:r>
-                        <w:rPr>
-                          <w:color w:val="000000" w:themeColor="text1"/>
-                        </w:rPr>
-                        <w:t xml:space="preserve">. You cannot move through other players or enemies. </w:t>
+                        <w:t>Enemy Phase</w:t>
+                      </w:r>
+                      <w:r>
+                        <w:rPr>
+                          <w:color w:val="000000" w:themeColor="text1"/>
+                        </w:rPr>
+                        <w:t xml:space="preserve">, for example. </w:t>
+                      </w:r>
+                      <w:r>
+                        <w:rPr>
+                          <w:color w:val="000000" w:themeColor="text1"/>
+                        </w:rPr>
+                        <w:t xml:space="preserve"> </w:t>
                       </w:r>
                     </w:p>
                     <w:p>
@@ -3404,25 +4557,59 @@
       <w:pPr>
         <w:spacing w:after="10" w:line="240" w:lineRule="auto"/>
       </w:pPr>
-      <w:r>
-        <w:rPr>
+    </w:p>
+    <w:p>
+      <w:pPr>
+        <w:spacing w:after="10" w:line="240" w:lineRule="auto"/>
+      </w:pPr>
+      <w:r>
+        <w:t xml:space="preserve"> </w:t>
+      </w:r>
+    </w:p>
+    <w:p>
+      <w:pPr>
+        <w:spacing w:after="10" w:line="240" w:lineRule="auto"/>
+      </w:pPr>
+    </w:p>
+    <w:p>
+      <w:pPr>
+        <w:spacing w:after="10" w:line="240" w:lineRule="auto"/>
+        <w:rPr>
+          <w:vertAlign w:val="superscript"/>
+        </w:rPr>
+      </w:pPr>
+    </w:p>
+    <w:p>
+      <w:pPr>
+        <w:spacing w:after="10" w:line="240" w:lineRule="auto"/>
+        <w:rPr>
+          <w:b/>
+          <w:i/>
+          <w:iCs/>
+        </w:rPr>
+      </w:pPr>
+      <w:r>
+        <w:rPr>
+          <w:b/>
+          <w:i/>
+          <w:iCs/>
           <w:noProof/>
         </w:rPr>
         <mc:AlternateContent>
           <mc:Choice Requires="wps">
             <w:drawing>
-              <wp:anchor distT="0" distB="0" distL="114300" distR="114300" simplePos="0" relativeHeight="251675648" behindDoc="0" locked="0" layoutInCell="1" allowOverlap="1" wp14:anchorId="0CB36E03" wp14:editId="0515304E">
+              <wp:anchor distT="0" distB="0" distL="114300" distR="114300" simplePos="0" relativeHeight="251679744" behindDoc="0" locked="0" layoutInCell="1" allowOverlap="1" wp14:anchorId="23B9A69A" wp14:editId="12522E3A">
                 <wp:simplePos x="0" y="0"/>
                 <wp:positionH relativeFrom="column">
-                  <wp:posOffset>3432231</wp:posOffset>
+                  <wp:posOffset>5715</wp:posOffset>
                 </wp:positionH>
                 <wp:positionV relativeFrom="paragraph">
-                  <wp:posOffset>127193</wp:posOffset>
+                  <wp:posOffset>34290</wp:posOffset>
                 </wp:positionV>
-                <wp:extent cx="3425190" cy="684530"/>
-                <wp:effectExtent l="57150" t="19050" r="80010" b="96520"/>
+                <wp:extent cx="6851015" cy="690880"/>
+                <wp:effectExtent l="57150" t="19050" r="83185" b="90170"/>
                 <wp:wrapNone/>
-                <wp:docPr id="1914453651" name="Rectangle: Rounded Corners 11"/>
+                <wp:docPr id="404994263" name="Rectangle 15"/>
                 <wp:cNvGraphicFramePr/>
                 <a:graphic xmlns:a="http://schemas.openxmlformats.org/drawingml/2006/main">
                   <a:graphicData uri="http://schemas.microsoft.com/office/word/2010/wordprocessingShape">
@@ -3431,337 +4618,7 @@
                       <wps:spPr>
                         <a:xfrm>
                           <a:off x="0" y="0"/>
-                          <a:ext cx="3425190" cy="684530"/>
-                        </a:xfrm>
-                        <a:prstGeom prst="roundRect">
-                          <a:avLst>
-                            <a:gd name="adj" fmla="val 50000"/>
-                          </a:avLst>
-                        </a:prstGeom>
-                        <a:solidFill>
-                          <a:schemeClr val="bg1">
-                            <a:lumMod val="85000"/>
-                          </a:schemeClr>
-                        </a:solidFill>
-                        <a:ln w="3175">
-                          <a:solidFill>
-                            <a:schemeClr val="tx1"/>
-                          </a:solidFill>
-                        </a:ln>
-                      </wps:spPr>
-                      <wps:style>
-                        <a:lnRef idx="1">
-                          <a:schemeClr val="accent1"/>
-                        </a:lnRef>
-                        <a:fillRef idx="3">
-                          <a:schemeClr val="accent1"/>
-                        </a:fillRef>
-                        <a:effectRef idx="2">
-                          <a:schemeClr val="accent1"/>
-                        </a:effectRef>
-                        <a:fontRef idx="minor">
-                          <a:schemeClr val="lt1"/>
-                        </a:fontRef>
-                      </wps:style>
-                      <wps:txbx>
-                        <w:txbxContent>
-                          <w:p>
-                            <w:pPr>
-                              <w:rPr>
-                                <w:color w:val="000000" w:themeColor="text1"/>
-                              </w:rPr>
-                            </w:pPr>
-                            <w:r>
-                              <w:rPr>
-                                <w:b/>
-                                <w:bCs/>
-                                <w:color w:val="000000" w:themeColor="text1"/>
-                              </w:rPr>
-                              <w:t>Auxiliary Action:</w:t>
-                            </w:r>
-                            <w:r>
-                              <w:rPr>
-                                <w:color w:val="000000" w:themeColor="text1"/>
-                              </w:rPr>
-                              <w:t xml:space="preserve"> Do abilit</w:t>
-                            </w:r>
-                            <w:r>
-                              <w:rPr>
-                                <w:color w:val="000000" w:themeColor="text1"/>
-                              </w:rPr>
-                              <w:t>ies</w:t>
-                            </w:r>
-                            <w:r>
-                              <w:rPr>
-                                <w:color w:val="000000" w:themeColor="text1"/>
-                              </w:rPr>
-                              <w:t xml:space="preserve"> annotated by </w:t>
-                            </w:r>
-                            <w:r>
-                              <w:rPr>
-                                <w:b/>
-                                <w:bCs/>
-                                <w:color w:val="000000" w:themeColor="text1"/>
-                              </w:rPr>
-                              <w:t>(Aux)</w:t>
-                            </w:r>
-                            <w:r>
-                              <w:rPr>
-                                <w:color w:val="000000" w:themeColor="text1"/>
-                              </w:rPr>
-                              <w:t>.</w:t>
-                            </w:r>
-                          </w:p>
-                          <w:p>
-                            <w:pPr>
-                              <w:rPr>
-                                <w:color w:val="000000" w:themeColor="text1"/>
-                              </w:rPr>
-                            </w:pPr>
-                            <w:r>
-                              <w:rPr>
-                                <w:color w:val="000000" w:themeColor="text1"/>
-                              </w:rPr>
-                              <w:t xml:space="preserve">This can only be done during the </w:t>
-                            </w:r>
-                            <w:r>
-                              <w:rPr>
-                                <w:b/>
-                                <w:bCs/>
-                                <w:color w:val="000000" w:themeColor="text1"/>
-                              </w:rPr>
-                              <w:t>Player Phase</w:t>
-                            </w:r>
-                            <w:r>
-                              <w:rPr>
-                                <w:color w:val="000000" w:themeColor="text1"/>
-                              </w:rPr>
-                              <w:t>.</w:t>
-                            </w:r>
-                          </w:p>
-                          <w:p>
-                            <w:pPr>
-                              <w:rPr>
-                                <w:b/>
-                                <w:bCs/>
-                                <w:color w:val="000000" w:themeColor="text1"/>
-                              </w:rPr>
-                            </w:pPr>
-                            <w:r>
-                              <w:rPr>
-                                <w:color w:val="000000" w:themeColor="text1"/>
-                              </w:rPr>
-                              <w:t xml:space="preserve">If you do an </w:t>
-                            </w:r>
-                            <w:r>
-                              <w:rPr>
-                                <w:b/>
-                                <w:bCs/>
-                                <w:i/>
-                                <w:iCs/>
-                                <w:color w:val="000000" w:themeColor="text1"/>
-                              </w:rPr>
-                              <w:t>Interaction</w:t>
-                            </w:r>
-                            <w:r>
-                              <w:rPr>
-                                <w:color w:val="000000" w:themeColor="text1"/>
-                              </w:rPr>
-                              <w:t xml:space="preserve">, </w:t>
-                            </w:r>
-                            <w:r>
-                              <w:rPr>
-                                <w:b/>
-                                <w:bCs/>
-                                <w:color w:val="000000" w:themeColor="text1"/>
-                              </w:rPr>
-                              <w:t>halve your RP-Roll.</w:t>
-                            </w:r>
-                          </w:p>
-                          <w:p>
-                            <w:pPr>
-                              <w:jc w:val="center"/>
-                            </w:pPr>
-                          </w:p>
-                        </w:txbxContent>
-                      </wps:txbx>
-                      <wps:bodyPr rot="0" spcFirstLastPara="0" vertOverflow="overflow" horzOverflow="overflow" vert="horz" wrap="square" lIns="91440" tIns="45720" rIns="91440" bIns="45720" numCol="1" spcCol="0" rtlCol="0" fromWordArt="0" anchor="ctr" anchorCtr="0" forceAA="0" compatLnSpc="1">
-                        <a:prstTxWarp prst="textNoShape">
-                          <a:avLst/>
-                        </a:prstTxWarp>
-                        <a:noAutofit/>
-                      </wps:bodyPr>
-                    </wps:wsp>
-                  </a:graphicData>
-                </a:graphic>
-                <wp14:sizeRelH relativeFrom="margin">
-                  <wp14:pctWidth>0</wp14:pctWidth>
-                </wp14:sizeRelH>
-                <wp14:sizeRelV relativeFrom="margin">
-                  <wp14:pctHeight>0</wp14:pctHeight>
-                </wp14:sizeRelV>
-              </wp:anchor>
-            </w:drawing>
-          </mc:Choice>
-          <mc:Fallback>
-            <w:pict>
-              <v:roundrect w14:anchorId="0CB36E03" id="Rectangle: Rounded Corners 11" o:spid="_x0000_s1031" style="position:absolute;margin-left:270.25pt;margin-top:10pt;width:269.7pt;height:53.9pt;z-index:251675648;visibility:visible;mso-wrap-style:square;mso-width-percent:0;mso-height-percent:0;mso-wrap-distance-left:9pt;mso-wrap-distance-top:0;mso-wrap-distance-right:9pt;mso-wrap-distance-bottom:0;mso-position-horizontal:absolute;mso-position-horizontal-relative:text;mso-position-vertical:absolute;mso-position-vertical-relative:text;mso-width-percent:0;mso-height-percent:0;mso-width-relative:margin;mso-height-relative:margin;v-text-anchor:middle" arcsize=".5" o:gfxdata="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" fillcolor="#d8d8d8 [2732]" strokecolor="black [3213]" strokeweight=".25pt">
-                <v:shadow on="t" color="black" opacity="22937f" origin=",.5" offset="0,.63889mm"/>
-                <v:textbox>
-                  <w:txbxContent>
-                    <w:p>
-                      <w:pPr>
-                        <w:rPr>
-                          <w:color w:val="000000" w:themeColor="text1"/>
-                        </w:rPr>
-                      </w:pPr>
-                      <w:r>
-                        <w:rPr>
-                          <w:b/>
-                          <w:bCs/>
-                          <w:color w:val="000000" w:themeColor="text1"/>
-                        </w:rPr>
-                        <w:t>Auxiliary Action:</w:t>
-                      </w:r>
-                      <w:r>
-                        <w:rPr>
-                          <w:color w:val="000000" w:themeColor="text1"/>
-                        </w:rPr>
-                        <w:t xml:space="preserve"> Do abilit</w:t>
-                      </w:r>
-                      <w:r>
-                        <w:rPr>
-                          <w:color w:val="000000" w:themeColor="text1"/>
-                        </w:rPr>
-                        <w:t>ies</w:t>
-                      </w:r>
-                      <w:r>
-                        <w:rPr>
-                          <w:color w:val="000000" w:themeColor="text1"/>
-                        </w:rPr>
-                        <w:t xml:space="preserve"> annotated by </w:t>
-                      </w:r>
-                      <w:r>
-                        <w:rPr>
-                          <w:b/>
-                          <w:bCs/>
-                          <w:color w:val="000000" w:themeColor="text1"/>
-                        </w:rPr>
-                        <w:t>(Aux)</w:t>
-                      </w:r>
-                      <w:r>
-                        <w:rPr>
-                          <w:color w:val="000000" w:themeColor="text1"/>
-                        </w:rPr>
-                        <w:t>.</w:t>
-                      </w:r>
-                    </w:p>
-                    <w:p>
-                      <w:pPr>
-                        <w:rPr>
-                          <w:color w:val="000000" w:themeColor="text1"/>
-                        </w:rPr>
-                      </w:pPr>
-                      <w:r>
-                        <w:rPr>
-                          <w:color w:val="000000" w:themeColor="text1"/>
-                        </w:rPr>
-                        <w:t xml:space="preserve">This can only be done during the </w:t>
-                      </w:r>
-                      <w:r>
-                        <w:rPr>
-                          <w:b/>
-                          <w:bCs/>
-                          <w:color w:val="000000" w:themeColor="text1"/>
-                        </w:rPr>
-                        <w:t>Player Phase</w:t>
-                      </w:r>
-                      <w:r>
-                        <w:rPr>
-                          <w:color w:val="000000" w:themeColor="text1"/>
-                        </w:rPr>
-                        <w:t>.</w:t>
-                      </w:r>
-                    </w:p>
-                    <w:p>
-                      <w:pPr>
-                        <w:rPr>
-                          <w:b/>
-                          <w:bCs/>
-                          <w:color w:val="000000" w:themeColor="text1"/>
-                        </w:rPr>
-                      </w:pPr>
-                      <w:r>
-                        <w:rPr>
-                          <w:color w:val="000000" w:themeColor="text1"/>
-                        </w:rPr>
-                        <w:t xml:space="preserve">If you do an </w:t>
-                      </w:r>
-                      <w:r>
-                        <w:rPr>
-                          <w:b/>
-                          <w:bCs/>
-                          <w:i/>
-                          <w:iCs/>
-                          <w:color w:val="000000" w:themeColor="text1"/>
-                        </w:rPr>
-                        <w:t>Interaction</w:t>
-                      </w:r>
-                      <w:r>
-                        <w:rPr>
-                          <w:color w:val="000000" w:themeColor="text1"/>
-                        </w:rPr>
-                        <w:t xml:space="preserve">, </w:t>
-                      </w:r>
-                      <w:r>
-                        <w:rPr>
-                          <w:b/>
-                          <w:bCs/>
-                          <w:color w:val="000000" w:themeColor="text1"/>
-                        </w:rPr>
-                        <w:t>halve your RP-Roll.</w:t>
-                      </w:r>
-                    </w:p>
-                    <w:p>
-                      <w:pPr>
-                        <w:jc w:val="center"/>
-                      </w:pPr>
-                    </w:p>
-                  </w:txbxContent>
-                </v:textbox>
-              </v:roundrect>
-            </w:pict>
-          </mc:Fallback>
-        </mc:AlternateContent>
-      </w:r>
-      <w:r>
-        <w:rPr>
-          <w:noProof/>
-        </w:rPr>
-        <mc:AlternateContent>
-          <mc:Choice Requires="wps">
-            <w:drawing>
-              <wp:anchor distT="0" distB="0" distL="114300" distR="114300" simplePos="0" relativeHeight="251656190" behindDoc="1" locked="0" layoutInCell="1" allowOverlap="1" wp14:anchorId="343B5F42" wp14:editId="4BA8ED0F">
-                <wp:simplePos x="0" y="0"/>
-                <wp:positionH relativeFrom="column">
-                  <wp:posOffset>3175</wp:posOffset>
-                </wp:positionH>
-                <wp:positionV relativeFrom="paragraph">
-                  <wp:posOffset>128905</wp:posOffset>
-                </wp:positionV>
-                <wp:extent cx="3310890" cy="676275"/>
-                <wp:effectExtent l="57150" t="19050" r="80010" b="104775"/>
-                <wp:wrapNone/>
-                <wp:docPr id="1847051058" name="Rectangle 7"/>
-                <wp:cNvGraphicFramePr/>
-                <a:graphic xmlns:a="http://schemas.openxmlformats.org/drawingml/2006/main">
-                  <a:graphicData uri="http://schemas.microsoft.com/office/word/2010/wordprocessingShape">
-                    <wps:wsp>
-                      <wps:cNvSpPr/>
-                      <wps:spPr>
-                        <a:xfrm>
-                          <a:off x="0" y="0"/>
-                          <a:ext cx="3310890" cy="676275"/>
+                          <a:ext cx="6851015" cy="690880"/>
                         </a:xfrm>
                         <a:prstGeom prst="rect">
                           <a:avLst/>
@@ -3797,47 +4654,117 @@
                             <w:pPr>
                               <w:spacing w:after="10" w:line="240" w:lineRule="auto"/>
                               <w:rPr>
+                                <w:bCs/>
                                 <w:color w:val="000000" w:themeColor="text1"/>
                               </w:rPr>
                             </w:pPr>
                             <w:r>
                               <w:rPr>
                                 <w:b/>
+                                <w:i/>
+                                <w:iCs/>
+                                <w:color w:val="000000" w:themeColor="text1"/>
+                              </w:rPr>
+                              <w:t>Movement</w:t>
+                            </w:r>
+                            <w:r>
+                              <w:rPr>
+                                <w:b/>
+                                <w:i/>
+                                <w:iCs/>
+                                <w:color w:val="000000" w:themeColor="text1"/>
+                              </w:rPr>
+                              <w:t>:</w:t>
+                            </w:r>
+                            <w:r>
+                              <w:rPr>
                                 <w:bCs/>
                                 <w:color w:val="000000" w:themeColor="text1"/>
                               </w:rPr>
-                              <w:t>Action</w:t>
-                            </w:r>
-                            <w:r>
-                              <w:rPr>
-                                <w:color w:val="000000" w:themeColor="text1"/>
-                              </w:rPr>
-                              <w:t xml:space="preserve">: Do abilities annotated by </w:t>
+                              <w:t xml:space="preserve"> During the </w:t>
+                            </w:r>
+                            <w:r>
+                              <w:rPr>
+                                <w:bCs/>
+                                <w:i/>
+                                <w:iCs/>
+                                <w:color w:val="000000" w:themeColor="text1"/>
+                              </w:rPr>
+                              <w:t>Player Phase</w:t>
+                            </w:r>
+                            <w:r>
+                              <w:rPr>
+                                <w:bCs/>
+                                <w:color w:val="000000" w:themeColor="text1"/>
+                              </w:rPr>
+                              <w:t xml:space="preserve">, you can </w:t>
                             </w:r>
                             <w:r>
                               <w:rPr>
                                 <w:b/>
+                                <w:color w:val="000000" w:themeColor="text1"/>
+                              </w:rPr>
+                              <w:t xml:space="preserve">freely move anywhere within the </w:t>
+                            </w:r>
+                            <w:r>
+                              <w:rPr>
+                                <w:b/>
+                                <w:i/>
+                                <w:iCs/>
+                                <w:color w:val="000000" w:themeColor="text1"/>
+                              </w:rPr>
+                              <w:t>Zone</w:t>
+                            </w:r>
+                            <w:r>
+                              <w:rPr>
                                 <w:bCs/>
                                 <w:color w:val="000000" w:themeColor="text1"/>
                               </w:rPr>
-                              <w:t>(Act)</w:t>
-                            </w:r>
-                            <w:r>
-                              <w:rPr>
-                                <w:color w:val="000000" w:themeColor="text1"/>
-                              </w:rPr>
-                              <w:t xml:space="preserve"> or </w:t>
+                              <w:t xml:space="preserve"> you’re in.</w:t>
+                            </w:r>
+                            <w:r>
+                              <w:rPr>
+                                <w:bCs/>
+                                <w:color w:val="000000" w:themeColor="text1"/>
+                              </w:rPr>
+                              <w:br/>
+                              <w:t xml:space="preserve">You can spend </w:t>
                             </w:r>
                             <w:r>
                               <w:rPr>
                                 <w:b/>
+                                <w:color w:val="000000" w:themeColor="text1"/>
+                              </w:rPr>
+                              <w:t xml:space="preserve">2 points during the </w:t>
+                            </w:r>
+                            <w:r>
+                              <w:rPr>
+                                <w:b/>
+                                <w:i/>
+                                <w:iCs/>
+                                <w:color w:val="000000" w:themeColor="text1"/>
+                              </w:rPr>
+                              <w:t>Player Phase</w:t>
+                            </w:r>
+                            <w:r>
+                              <w:rPr>
                                 <w:bCs/>
                                 <w:color w:val="000000" w:themeColor="text1"/>
                               </w:rPr>
-                              <w:t>(Aux)</w:t>
-                            </w:r>
-                            <w:r>
-                              <w:rPr>
+                              <w:t xml:space="preserve"> to move anywhere within an adjacent, accessible </w:t>
+                            </w:r>
+                            <w:r>
+                              <w:rPr>
+                                <w:bCs/>
+                                <w:i/>
+                                <w:iCs/>
+                                <w:color w:val="000000" w:themeColor="text1"/>
+                              </w:rPr>
+                              <w:t>Zone</w:t>
+                            </w:r>
+                            <w:r>
+                              <w:rPr>
+                                <w:bCs/>
                                 <w:color w:val="000000" w:themeColor="text1"/>
                               </w:rPr>
                               <w:t>.</w:t>
@@ -3845,30 +4772,32 @@
                           </w:p>
                           <w:p>
                             <w:pPr>
-                              <w:rPr>
-                                <w:b/>
+                              <w:spacing w:after="10" w:line="240" w:lineRule="auto"/>
+                              <w:rPr>
                                 <w:bCs/>
                                 <w:color w:val="000000" w:themeColor="text1"/>
                               </w:rPr>
                             </w:pPr>
                             <w:r>
                               <w:rPr>
-                                <w:color w:val="000000" w:themeColor="text1"/>
-                              </w:rPr>
-                              <w:t xml:space="preserve">This can only be done during the </w:t>
-                            </w:r>
-                            <w:r>
-                              <w:rPr>
-                                <w:b/>
-                                <w:color w:val="000000" w:themeColor="text1"/>
-                              </w:rPr>
-                              <w:t>Player Phase</w:t>
-                            </w:r>
-                            <w:r>
-                              <w:rPr>
-                                <w:color w:val="000000" w:themeColor="text1"/>
-                              </w:rPr>
-                              <w:t>.</w:t>
+                                <w:bCs/>
+                                <w:color w:val="000000" w:themeColor="text1"/>
+                              </w:rPr>
+                              <w:t xml:space="preserve">You cannot move </w:t>
+                            </w:r>
+                            <w:r>
+                              <w:rPr>
+                                <w:bCs/>
+                                <w:color w:val="000000" w:themeColor="text1"/>
+                              </w:rPr>
+                              <w:t>through other players or enemies</w:t>
+                            </w:r>
+                            <w:r>
+                              <w:rPr>
+                                <w:bCs/>
+                                <w:color w:val="000000" w:themeColor="text1"/>
+                              </w:rPr>
+                              <w:t xml:space="preserve">. </w:t>
                             </w:r>
                           </w:p>
                         </w:txbxContent>
@@ -3893,7 +4822,7 @@
           </mc:Choice>
           <mc:Fallback>
             <w:pict>
-              <v:rect w14:anchorId="343B5F42" id="Rectangle 7" o:spid="_x0000_s1032" style="position:absolute;margin-left:.25pt;margin-top:10.15pt;width:260.7pt;height:53.25pt;z-index:-251660290;visibility:visible;mso-wrap-style:square;mso-width-percent:0;mso-height-percent:0;mso-wrap-distance-left:9pt;mso-wrap-distance-top:0;mso-wrap-distance-right:9pt;mso-wrap-distance-bottom:0;mso-position-horizontal:absolute;mso-position-horizontal-relative:text;mso-position-vertical:absolute;mso-position-vertical-relative:text;mso-width-percent:0;mso-height-percent:0;mso-width-relative:margin;mso-height-relative:margin;v-text-anchor:middle" o:gfxdata="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" fillcolor="#d8d8d8 [2732]" strokecolor="black [3213]" strokeweight=".25pt">
+              <v:rect w14:anchorId="23B9A69A" id="Rectangle 15" o:spid="_x0000_s1033" style="position:absolute;margin-left:.45pt;margin-top:2.7pt;width:539.45pt;height:54.4pt;z-index:251679744;visibility:visible;mso-wrap-style:square;mso-width-percent:0;mso-height-percent:0;mso-wrap-distance-left:9pt;mso-wrap-distance-top:0;mso-wrap-distance-right:9pt;mso-wrap-distance-bottom:0;mso-position-horizontal:absolute;mso-position-horizontal-relative:text;mso-position-vertical:absolute;mso-position-vertical-relative:text;mso-width-percent:0;mso-height-percent:0;mso-width-relative:margin;mso-height-relative:margin;v-text-anchor:middle" o:gfxdata="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" fillcolor="#d8d8d8 [2732]" strokecolor="black [3213]" strokeweight=".25pt">
                 <v:shadow on="t" color="black" opacity="22937f" origin=",.5" offset="0,.63889mm"/>
                 <v:textbox>
                   <w:txbxContent>
@@ -3901,47 +4830,117 @@
                       <w:pPr>
                         <w:spacing w:after="10" w:line="240" w:lineRule="auto"/>
                         <w:rPr>
+                          <w:bCs/>
                           <w:color w:val="000000" w:themeColor="text1"/>
                         </w:rPr>
                       </w:pPr>
                       <w:r>
                         <w:rPr>
                           <w:b/>
+                          <w:i/>
+                          <w:iCs/>
+                          <w:color w:val="000000" w:themeColor="text1"/>
+                        </w:rPr>
+                        <w:t>Movement</w:t>
+                      </w:r>
+                      <w:r>
+                        <w:rPr>
+                          <w:b/>
+                          <w:i/>
+                          <w:iCs/>
+                          <w:color w:val="000000" w:themeColor="text1"/>
+                        </w:rPr>
+                        <w:t>:</w:t>
+                      </w:r>
+                      <w:r>
+                        <w:rPr>
                           <w:bCs/>
                           <w:color w:val="000000" w:themeColor="text1"/>
                         </w:rPr>
-                        <w:t>Action</w:t>
-                      </w:r>
-                      <w:r>
-                        <w:rPr>
-                          <w:color w:val="000000" w:themeColor="text1"/>
-                        </w:rPr>
-                        <w:t xml:space="preserve">: Do abilities annotated by </w:t>
+                        <w:t xml:space="preserve"> During the </w:t>
+                      </w:r>
+                      <w:r>
+                        <w:rPr>
+                          <w:bCs/>
+                          <w:i/>
+                          <w:iCs/>
+                          <w:color w:val="000000" w:themeColor="text1"/>
+                        </w:rPr>
+                        <w:t>Player Phase</w:t>
+                      </w:r>
+                      <w:r>
+                        <w:rPr>
+                          <w:bCs/>
+                          <w:color w:val="000000" w:themeColor="text1"/>
+                        </w:rPr>
+                        <w:t xml:space="preserve">, you can </w:t>
                       </w:r>
                       <w:r>
                         <w:rPr>
                           <w:b/>
+                          <w:color w:val="000000" w:themeColor="text1"/>
+                        </w:rPr>
+                        <w:t xml:space="preserve">freely move anywhere within the </w:t>
+                      </w:r>
+                      <w:r>
+                        <w:rPr>
+                          <w:b/>
+                          <w:i/>
+                          <w:iCs/>
+                          <w:color w:val="000000" w:themeColor="text1"/>
+                        </w:rPr>
+                        <w:t>Zone</w:t>
+                      </w:r>
+                      <w:r>
+                        <w:rPr>
                           <w:bCs/>
                           <w:color w:val="000000" w:themeColor="text1"/>
                         </w:rPr>
-                        <w:t>(Act)</w:t>
-                      </w:r>
-                      <w:r>
-                        <w:rPr>
-                          <w:color w:val="000000" w:themeColor="text1"/>
-                        </w:rPr>
-                        <w:t xml:space="preserve"> or </w:t>
+                        <w:t xml:space="preserve"> you’re in.</w:t>
+                      </w:r>
+                      <w:r>
+                        <w:rPr>
+                          <w:bCs/>
+                          <w:color w:val="000000" w:themeColor="text1"/>
+                        </w:rPr>
+                        <w:br/>
+                        <w:t xml:space="preserve">You can spend </w:t>
                       </w:r>
                       <w:r>
                         <w:rPr>
                           <w:b/>
+                          <w:color w:val="000000" w:themeColor="text1"/>
+                        </w:rPr>
+                        <w:t xml:space="preserve">2 points during the </w:t>
+                      </w:r>
+                      <w:r>
+                        <w:rPr>
+                          <w:b/>
+                          <w:i/>
+                          <w:iCs/>
+                          <w:color w:val="000000" w:themeColor="text1"/>
+                        </w:rPr>
+                        <w:t>Player Phase</w:t>
+                      </w:r>
+                      <w:r>
+                        <w:rPr>
                           <w:bCs/>
                           <w:color w:val="000000" w:themeColor="text1"/>
                         </w:rPr>
-                        <w:t>(Aux)</w:t>
-                      </w:r>
-                      <w:r>
-                        <w:rPr>
+                        <w:t xml:space="preserve"> to move anywhere within an adjacent, accessible </w:t>
+                      </w:r>
+                      <w:r>
+                        <w:rPr>
+                          <w:bCs/>
+                          <w:i/>
+                          <w:iCs/>
+                          <w:color w:val="000000" w:themeColor="text1"/>
+                        </w:rPr>
+                        <w:t>Zone</w:t>
+                      </w:r>
+                      <w:r>
+                        <w:rPr>
+                          <w:bCs/>
                           <w:color w:val="000000" w:themeColor="text1"/>
                         </w:rPr>
                         <w:t>.</w:t>
@@ -3949,30 +4948,32 @@
                     </w:p>
                     <w:p>
                       <w:pPr>
-                        <w:rPr>
-                          <w:b/>
+                        <w:spacing w:after="10" w:line="240" w:lineRule="auto"/>
+                        <w:rPr>
                           <w:bCs/>
                           <w:color w:val="000000" w:themeColor="text1"/>
                         </w:rPr>
                       </w:pPr>
                       <w:r>
                         <w:rPr>
-                          <w:color w:val="000000" w:themeColor="text1"/>
-                        </w:rPr>
-                        <w:t xml:space="preserve">This can only be done during the </w:t>
-                      </w:r>
-                      <w:r>
-                        <w:rPr>
-                          <w:b/>
-                          <w:color w:val="000000" w:themeColor="text1"/>
-                        </w:rPr>
-                        <w:t>Player Phase</w:t>
-                      </w:r>
-                      <w:r>
-                        <w:rPr>
-                          <w:color w:val="000000" w:themeColor="text1"/>
-                        </w:rPr>
-                        <w:t>.</w:t>
+                          <w:bCs/>
+                          <w:color w:val="000000" w:themeColor="text1"/>
+                        </w:rPr>
+                        <w:t xml:space="preserve">You cannot move </w:t>
+                      </w:r>
+                      <w:r>
+                        <w:rPr>
+                          <w:bCs/>
+                          <w:color w:val="000000" w:themeColor="text1"/>
+                        </w:rPr>
+                        <w:t>through other players or enemies</w:t>
+                      </w:r>
+                      <w:r>
+                        <w:rPr>
+                          <w:bCs/>
+                          <w:color w:val="000000" w:themeColor="text1"/>
+                        </w:rPr>
+                        <w:t xml:space="preserve">. </w:t>
                       </w:r>
                     </w:p>
                   </w:txbxContent>
@@ -3986,10 +4987,12 @@
     <w:p>
       <w:pPr>
         <w:spacing w:after="10" w:line="240" w:lineRule="auto"/>
-      </w:pPr>
-      <w:r>
-        <w:t xml:space="preserve"> </w:t>
-      </w:r>
+        <w:rPr>
+          <w:b/>
+          <w:i/>
+          <w:iCs/>
+        </w:rPr>
+      </w:pPr>
     </w:p>
     <w:p>
       <w:pPr>
@@ -3999,313 +5002,37 @@
     <w:p>
       <w:pPr>
         <w:spacing w:after="10" w:line="240" w:lineRule="auto"/>
-        <w:rPr>
-          <w:vertAlign w:val="superscript"/>
-        </w:rPr>
+        <w:ind w:firstLine="720"/>
       </w:pPr>
     </w:p>
     <w:p>
       <w:pPr>
         <w:spacing w:after="10" w:line="240" w:lineRule="auto"/>
-        <w:rPr>
-          <w:b/>
-          <w:i/>
-          <w:iCs/>
-        </w:rPr>
+        <w:ind w:firstLine="720"/>
       </w:pPr>
     </w:p>
     <w:p>
       <w:pPr>
         <w:spacing w:after="10" w:line="240" w:lineRule="auto"/>
-        <w:rPr>
-          <w:b/>
-          <w:i/>
-          <w:iCs/>
-        </w:rPr>
-      </w:pPr>
-      <w:r>
-        <w:rPr>
-          <w:b/>
-          <w:i/>
-          <w:iCs/>
+        <w:ind w:firstLine="720"/>
+      </w:pPr>
+      <w:r>
+        <w:rPr>
           <w:noProof/>
         </w:rPr>
         <mc:AlternateContent>
           <mc:Choice Requires="wps">
             <w:drawing>
-              <wp:anchor distT="0" distB="0" distL="114300" distR="114300" simplePos="0" relativeHeight="251679744" behindDoc="0" locked="0" layoutInCell="1" allowOverlap="1" wp14:anchorId="23B9A69A" wp14:editId="4CEE647C">
+              <wp:anchor distT="0" distB="0" distL="114300" distR="114300" simplePos="0" relativeHeight="251680768" behindDoc="0" locked="0" layoutInCell="1" allowOverlap="1" wp14:anchorId="61229D0E" wp14:editId="0721C1C2">
                 <wp:simplePos x="0" y="0"/>
                 <wp:positionH relativeFrom="column">
-                  <wp:posOffset>687070</wp:posOffset>
+                  <wp:posOffset>9525</wp:posOffset>
                 </wp:positionH>
                 <wp:positionV relativeFrom="paragraph">
-                  <wp:posOffset>95250</wp:posOffset>
+                  <wp:posOffset>14605</wp:posOffset>
                 </wp:positionV>
-                <wp:extent cx="5484909" cy="567055"/>
-                <wp:effectExtent l="57150" t="19050" r="78105" b="99695"/>
-                <wp:wrapNone/>
-                <wp:docPr id="404994263" name="Rectangle 15"/>
-                <wp:cNvGraphicFramePr/>
-                <a:graphic xmlns:a="http://schemas.openxmlformats.org/drawingml/2006/main">
-                  <a:graphicData uri="http://schemas.microsoft.com/office/word/2010/wordprocessingShape">
-                    <wps:wsp>
-                      <wps:cNvSpPr/>
-                      <wps:spPr>
-                        <a:xfrm>
-                          <a:off x="0" y="0"/>
-                          <a:ext cx="5484909" cy="567055"/>
-                        </a:xfrm>
-                        <a:prstGeom prst="rect">
-                          <a:avLst/>
-                        </a:prstGeom>
-                        <a:solidFill>
-                          <a:schemeClr val="bg1">
-                            <a:lumMod val="65000"/>
-                          </a:schemeClr>
-                        </a:solidFill>
-                        <a:ln w="3175">
-                          <a:solidFill>
-                            <a:schemeClr val="tx1"/>
-                          </a:solidFill>
-                        </a:ln>
-                      </wps:spPr>
-                      <wps:style>
-                        <a:lnRef idx="1">
-                          <a:schemeClr val="accent1"/>
-                        </a:lnRef>
-                        <a:fillRef idx="3">
-                          <a:schemeClr val="accent1"/>
-                        </a:fillRef>
-                        <a:effectRef idx="2">
-                          <a:schemeClr val="accent1"/>
-                        </a:effectRef>
-                        <a:fontRef idx="minor">
-                          <a:schemeClr val="lt1"/>
-                        </a:fontRef>
-                      </wps:style>
-                      <wps:txbx>
-                        <w:txbxContent>
-                          <w:p>
-                            <w:pPr>
-                              <w:spacing w:after="10" w:line="240" w:lineRule="auto"/>
-                              <w:rPr>
-                                <w:color w:val="000000" w:themeColor="text1"/>
-                              </w:rPr>
-                            </w:pPr>
-                            <w:r>
-                              <w:rPr>
-                                <w:b/>
-                                <w:i/>
-                                <w:iCs/>
-                                <w:color w:val="000000" w:themeColor="text1"/>
-                              </w:rPr>
-                              <w:t>Response</w:t>
-                            </w:r>
-                            <w:r>
-                              <w:rPr>
-                                <w:color w:val="000000" w:themeColor="text1"/>
-                              </w:rPr>
-                              <w:t xml:space="preserve">: Do any ability annotated by </w:t>
-                            </w:r>
-                            <w:r>
-                              <w:rPr>
-                                <w:b/>
-                                <w:bCs/>
-                                <w:color w:val="000000" w:themeColor="text1"/>
-                              </w:rPr>
-                              <w:t>(Resp)</w:t>
-                            </w:r>
-                            <w:r>
-                              <w:rPr>
-                                <w:color w:val="000000" w:themeColor="text1"/>
-                              </w:rPr>
-                              <w:t>.</w:t>
-                            </w:r>
-                          </w:p>
-                          <w:p>
-                            <w:pPr>
-                              <w:spacing w:after="10" w:line="240" w:lineRule="auto"/>
-                              <w:rPr>
-                                <w:color w:val="000000" w:themeColor="text1"/>
-                              </w:rPr>
-                            </w:pPr>
-                            <w:r>
-                              <w:rPr>
-                                <w:color w:val="000000" w:themeColor="text1"/>
-                              </w:rPr>
-                              <w:t xml:space="preserve">This is done in response to something happening or someone else doing something. </w:t>
-                            </w:r>
-                            <w:r>
-                              <w:rPr>
-                                <w:color w:val="000000" w:themeColor="text1"/>
-                              </w:rPr>
-                              <w:br/>
-                              <w:t xml:space="preserve">This can be done during the </w:t>
-                            </w:r>
-                            <w:r>
-                              <w:rPr>
-                                <w:b/>
-                                <w:color w:val="000000" w:themeColor="text1"/>
-                              </w:rPr>
-                              <w:t>Enemy Phase</w:t>
-                            </w:r>
-                            <w:r>
-                              <w:rPr>
-                                <w:color w:val="000000" w:themeColor="text1"/>
-                              </w:rPr>
-                              <w:t>.</w:t>
-                            </w:r>
-                          </w:p>
-                        </w:txbxContent>
-                      </wps:txbx>
-                      <wps:bodyPr rot="0" spcFirstLastPara="0" vertOverflow="overflow" horzOverflow="overflow" vert="horz" wrap="square" lIns="91440" tIns="45720" rIns="91440" bIns="45720" numCol="1" spcCol="0" rtlCol="0" fromWordArt="0" anchor="ctr" anchorCtr="0" forceAA="0" compatLnSpc="1">
-                        <a:prstTxWarp prst="textNoShape">
-                          <a:avLst/>
-                        </a:prstTxWarp>
-                        <a:noAutofit/>
-                      </wps:bodyPr>
-                    </wps:wsp>
-                  </a:graphicData>
-                </a:graphic>
-                <wp14:sizeRelH relativeFrom="margin">
-                  <wp14:pctWidth>0</wp14:pctWidth>
-                </wp14:sizeRelH>
-                <wp14:sizeRelV relativeFrom="margin">
-                  <wp14:pctHeight>0</wp14:pctHeight>
-                </wp14:sizeRelV>
-              </wp:anchor>
-            </w:drawing>
-          </mc:Choice>
-          <mc:Fallback>
-            <w:pict>
-              <v:rect w14:anchorId="23B9A69A" id="Rectangle 15" o:spid="_x0000_s1033" style="position:absolute;margin-left:54.1pt;margin-top:7.5pt;width:431.9pt;height:44.65pt;z-index:251679744;visibility:visible;mso-wrap-style:square;mso-width-percent:0;mso-height-percent:0;mso-wrap-distance-left:9pt;mso-wrap-distance-top:0;mso-wrap-distance-right:9pt;mso-wrap-distance-bottom:0;mso-position-horizontal:absolute;mso-position-horizontal-relative:text;mso-position-vertical:absolute;mso-position-vertical-relative:text;mso-width-percent:0;mso-height-percent:0;mso-width-relative:margin;mso-height-relative:margin;v-text-anchor:middle" o:gfxdata="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" fillcolor="#a5a5a5 [2092]" strokecolor="black [3213]" strokeweight=".25pt">
-                <v:shadow on="t" color="black" opacity="22937f" origin=",.5" offset="0,.63889mm"/>
-                <v:textbox>
-                  <w:txbxContent>
-                    <w:p>
-                      <w:pPr>
-                        <w:spacing w:after="10" w:line="240" w:lineRule="auto"/>
-                        <w:rPr>
-                          <w:color w:val="000000" w:themeColor="text1"/>
-                        </w:rPr>
-                      </w:pPr>
-                      <w:r>
-                        <w:rPr>
-                          <w:b/>
-                          <w:i/>
-                          <w:iCs/>
-                          <w:color w:val="000000" w:themeColor="text1"/>
-                        </w:rPr>
-                        <w:t>Response</w:t>
-                      </w:r>
-                      <w:r>
-                        <w:rPr>
-                          <w:color w:val="000000" w:themeColor="text1"/>
-                        </w:rPr>
-                        <w:t xml:space="preserve">: Do any ability annotated by </w:t>
-                      </w:r>
-                      <w:r>
-                        <w:rPr>
-                          <w:b/>
-                          <w:bCs/>
-                          <w:color w:val="000000" w:themeColor="text1"/>
-                        </w:rPr>
-                        <w:t>(Resp)</w:t>
-                      </w:r>
-                      <w:r>
-                        <w:rPr>
-                          <w:color w:val="000000" w:themeColor="text1"/>
-                        </w:rPr>
-                        <w:t>.</w:t>
-                      </w:r>
-                    </w:p>
-                    <w:p>
-                      <w:pPr>
-                        <w:spacing w:after="10" w:line="240" w:lineRule="auto"/>
-                        <w:rPr>
-                          <w:color w:val="000000" w:themeColor="text1"/>
-                        </w:rPr>
-                      </w:pPr>
-                      <w:r>
-                        <w:rPr>
-                          <w:color w:val="000000" w:themeColor="text1"/>
-                        </w:rPr>
-                        <w:t xml:space="preserve">This is done in response to something happening or someone else doing something. </w:t>
-                      </w:r>
-                      <w:r>
-                        <w:rPr>
-                          <w:color w:val="000000" w:themeColor="text1"/>
-                        </w:rPr>
-                        <w:br/>
-                        <w:t xml:space="preserve">This can be done during the </w:t>
-                      </w:r>
-                      <w:r>
-                        <w:rPr>
-                          <w:b/>
-                          <w:color w:val="000000" w:themeColor="text1"/>
-                        </w:rPr>
-                        <w:t>Enemy Phase</w:t>
-                      </w:r>
-                      <w:r>
-                        <w:rPr>
-                          <w:color w:val="000000" w:themeColor="text1"/>
-                        </w:rPr>
-                        <w:t>.</w:t>
-                      </w:r>
-                    </w:p>
-                  </w:txbxContent>
-                </v:textbox>
-              </v:rect>
-            </w:pict>
-          </mc:Fallback>
-        </mc:AlternateContent>
-      </w:r>
-    </w:p>
-    <w:p>
-      <w:pPr>
-        <w:spacing w:after="10" w:line="240" w:lineRule="auto"/>
-      </w:pPr>
-    </w:p>
-    <w:p>
-      <w:pPr>
-        <w:spacing w:after="10" w:line="240" w:lineRule="auto"/>
-        <w:ind w:firstLine="720"/>
-      </w:pPr>
-    </w:p>
-    <w:p>
-      <w:pPr>
-        <w:spacing w:after="10" w:line="240" w:lineRule="auto"/>
-        <w:ind w:firstLine="720"/>
-      </w:pPr>
-    </w:p>
-    <w:p>
-      <w:pPr>
-        <w:spacing w:after="10" w:line="240" w:lineRule="auto"/>
-        <w:ind w:firstLine="720"/>
-      </w:pPr>
-    </w:p>
-    <w:p>
-      <w:pPr>
-        <w:spacing w:after="10" w:line="240" w:lineRule="auto"/>
-        <w:ind w:firstLine="720"/>
-      </w:pPr>
-      <w:r>
-        <w:rPr>
-          <w:noProof/>
-        </w:rPr>
-        <mc:AlternateContent>
-          <mc:Choice Requires="wps">
-            <w:drawing>
-              <wp:anchor distT="0" distB="0" distL="114300" distR="114300" simplePos="0" relativeHeight="251680768" behindDoc="0" locked="0" layoutInCell="1" allowOverlap="1" wp14:anchorId="61229D0E" wp14:editId="69A74207">
-                <wp:simplePos x="0" y="0"/>
-                <wp:positionH relativeFrom="column">
-                  <wp:posOffset>11430</wp:posOffset>
-                </wp:positionH>
-                <wp:positionV relativeFrom="paragraph">
-                  <wp:posOffset>59883</wp:posOffset>
-                </wp:positionV>
-                <wp:extent cx="6869844" cy="684640"/>
-                <wp:effectExtent l="57150" t="19050" r="83820" b="96520"/>
+                <wp:extent cx="6841490" cy="678815"/>
+                <wp:effectExtent l="57150" t="19050" r="73660" b="102235"/>
                 <wp:wrapNone/>
                 <wp:docPr id="1898640603" name="Rectangle: Top Corners Rounded 16"/>
                 <wp:cNvGraphicFramePr/>
@@ -4316,7 +5043,7 @@
                       <wps:spPr>
                         <a:xfrm>
                           <a:off x="0" y="0"/>
-                          <a:ext cx="6869844" cy="684640"/>
+                          <a:ext cx="6841490" cy="678815"/>
                         </a:xfrm>
                         <a:prstGeom prst="round2SameRect">
                           <a:avLst>
@@ -4366,61 +5093,81 @@
                             </w:r>
                             <w:r>
                               <w:rPr>
-                                <w:i/>
-                                <w:iCs/>
-                                <w:color w:val="000000" w:themeColor="text1"/>
-                              </w:rPr>
-                              <w:t>RP-Rolls</w:t>
-                            </w:r>
-                            <w:r>
-                              <w:rPr>
-                                <w:color w:val="000000" w:themeColor="text1"/>
-                              </w:rPr>
-                              <w:t xml:space="preserve"> during combat to do </w:t>
-                            </w:r>
-                            <w:r>
-                              <w:rPr>
                                 <w:b/>
                                 <w:bCs/>
                                 <w:i/>
                                 <w:iCs/>
                                 <w:color w:val="000000" w:themeColor="text1"/>
                               </w:rPr>
-                              <w:t>Interactions</w:t>
-                            </w:r>
-                            <w:r>
-                              <w:rPr>
-                                <w:color w:val="000000" w:themeColor="text1"/>
-                              </w:rPr>
-                              <w:t xml:space="preserve">, like tripping an enemy or holding a door closed, but doing so requires an </w:t>
-                            </w:r>
-                            <w:r>
-                              <w:rPr>
+                              <w:t>RP-Rolls</w:t>
+                            </w:r>
+                            <w:r>
+                              <w:rPr>
+                                <w:b/>
+                                <w:bCs/>
+                                <w:color w:val="000000" w:themeColor="text1"/>
+                              </w:rPr>
+                              <w:t xml:space="preserve"> during combat</w:t>
+                            </w:r>
+                            <w:r>
+                              <w:rPr>
+                                <w:color w:val="000000" w:themeColor="text1"/>
+                              </w:rPr>
+                              <w:t xml:space="preserve"> to do </w:t>
+                            </w:r>
+                            <w:r>
+                              <w:rPr>
+                                <w:b/>
+                                <w:bCs/>
                                 <w:i/>
                                 <w:iCs/>
                                 <w:color w:val="000000" w:themeColor="text1"/>
                               </w:rPr>
-                              <w:t>Action</w:t>
-                            </w:r>
-                            <w:r>
-                              <w:rPr>
-                                <w:color w:val="000000" w:themeColor="text1"/>
-                              </w:rPr>
-                              <w:t xml:space="preserve"> or </w:t>
-                            </w:r>
-                            <w:r>
-                              <w:rPr>
-                                <w:i/>
-                                <w:iCs/>
-                                <w:color w:val="000000" w:themeColor="text1"/>
-                              </w:rPr>
-                              <w:t>Auxiliary Action</w:t>
+                              <w:t>Interactions</w:t>
+                            </w:r>
+                            <w:r>
+                              <w:rPr>
+                                <w:color w:val="000000" w:themeColor="text1"/>
+                              </w:rPr>
+                              <w:t>, like tripping an enemy or holding a door closed, but doing so</w:t>
+                            </w:r>
+                            <w:r>
+                              <w:rPr>
+                                <w:color w:val="000000" w:themeColor="text1"/>
+                              </w:rPr>
+                              <w:t xml:space="preserve"> costs AP</w:t>
                             </w:r>
                             <w:r>
                               <w:rPr>
                                 <w:color w:val="000000" w:themeColor="text1"/>
                               </w:rPr>
                               <w:t>.</w:t>
+                            </w:r>
+                            <w:r>
+                              <w:rPr>
+                                <w:color w:val="000000" w:themeColor="text1"/>
+                              </w:rPr>
+                              <w:t xml:space="preserve"> </w:t>
+                            </w:r>
+                            <w:r>
+                              <w:rPr>
+                                <w:b/>
+                                <w:bCs/>
+                                <w:color w:val="000000" w:themeColor="text1"/>
+                              </w:rPr>
+                              <w:t>Spend 1 AP to roll 1d6h</w:t>
+                            </w:r>
+                            <w:r>
+                              <w:rPr>
+                                <w:color w:val="000000" w:themeColor="text1"/>
+                              </w:rPr>
+                              <w:t xml:space="preserve"> for these rolls</w:t>
+                            </w:r>
+                            <w:r>
+                              <w:rPr>
+                                <w:color w:val="000000" w:themeColor="text1"/>
+                              </w:rPr>
+                              <w:t xml:space="preserve">. </w:t>
                             </w:r>
                           </w:p>
                           <w:p>
@@ -4434,33 +5181,39 @@
                               <w:rPr>
                                 <w:color w:val="000000" w:themeColor="text1"/>
                               </w:rPr>
-                              <w:t>If you use a</w:t>
-                            </w:r>
-                            <w:r>
-                              <w:rPr>
-                                <w:color w:val="000000" w:themeColor="text1"/>
-                              </w:rPr>
-                              <w:t>n</w:t>
+                              <w:t xml:space="preserve">You can </w:t>
+                            </w:r>
+                            <w:r>
+                              <w:rPr>
+                                <w:b/>
+                                <w:bCs/>
+                                <w:color w:val="000000" w:themeColor="text1"/>
+                              </w:rPr>
+                              <w:t>spend additional AP to add 1d6h</w:t>
+                            </w:r>
+                            <w:r>
+                              <w:rPr>
+                                <w:color w:val="000000" w:themeColor="text1"/>
+                              </w:rPr>
+                              <w:t xml:space="preserve"> to these rolls (1</w:t>
+                            </w:r>
+                            <w:r>
+                              <w:rPr>
+                                <w:color w:val="000000" w:themeColor="text1"/>
+                              </w:rPr>
+                              <w:t xml:space="preserve"> AP</w:t>
+                            </w:r>
+                            <w:r>
+                              <w:rPr>
+                                <w:color w:val="000000" w:themeColor="text1"/>
+                              </w:rPr>
+                              <w:t xml:space="preserve"> per 1d6h).</w:t>
                             </w:r>
                             <w:r>
                               <w:rPr>
                                 <w:color w:val="000000" w:themeColor="text1"/>
                               </w:rPr>
                               <w:t xml:space="preserve"> </w:t>
-                            </w:r>
-                            <w:r>
-                              <w:rPr>
-                                <w:i/>
-                                <w:iCs/>
-                                <w:color w:val="000000" w:themeColor="text1"/>
-                              </w:rPr>
-                              <w:t>Auxiliary Action</w:t>
-                            </w:r>
-                            <w:r>
-                              <w:rPr>
-                                <w:color w:val="000000" w:themeColor="text1"/>
-                              </w:rPr>
-                              <w:t xml:space="preserve">, halve your roll. </w:t>
                             </w:r>
                           </w:p>
                           <w:p>
@@ -4493,11 +5246,11 @@
           </mc:Choice>
           <mc:Fallback>
             <w:pict>
-              <v:shape w14:anchorId="61229D0E" id="Rectangle: Top Corners Rounded 16" o:spid="_x0000_s1034" style="position:absolute;left:0;text-align:left;margin-left:.9pt;margin-top:4.7pt;width:540.95pt;height:53.9pt;z-index:251680768;visibility:visible;mso-wrap-style:square;mso-width-percent:0;mso-height-percent:0;mso-wrap-distance-left:9pt;mso-wrap-distance-top:0;mso-wrap-distance-right:9pt;mso-wrap-distance-bottom:0;mso-position-horizontal:absolute;mso-position-horizontal-relative:text;mso-position-vertical:absolute;mso-position-vertical-relative:text;mso-width-percent:0;mso-height-percent:0;mso-width-relative:margin;mso-height-relative:margin;v-text-anchor:middle" coordsize="6869844,684640" o:spt="100" o:gfxdata="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" adj="-11796480,,5400" path="m,l6869844,r,l6869844,342320v,189058,-153262,342320,-342320,342320l342320,684640c153262,684640,,531378,,342320l,,,xe" fillcolor="#d8d8d8 [2732]" strokecolor="black [3213]" strokeweight=".25pt">
+              <v:shape w14:anchorId="61229D0E" id="Rectangle: Top Corners Rounded 16" o:spid="_x0000_s1034" style="position:absolute;left:0;text-align:left;margin-left:.75pt;margin-top:1.15pt;width:538.7pt;height:53.45pt;z-index:251680768;visibility:visible;mso-wrap-style:square;mso-width-percent:0;mso-height-percent:0;mso-wrap-distance-left:9pt;mso-wrap-distance-top:0;mso-wrap-distance-right:9pt;mso-wrap-distance-bottom:0;mso-position-horizontal:absolute;mso-position-horizontal-relative:text;mso-position-vertical:absolute;mso-position-vertical-relative:text;mso-width-percent:0;mso-height-percent:0;mso-width-relative:margin;mso-height-relative:margin;v-text-anchor:middle" coordsize="6841490,678815" o:spt="100" o:gfxdata="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" adj="-11796480,,5400" path="m,l6841490,r,l6841490,339408v,187450,-151958,339408,-339408,339408l339408,678815c151958,678815,,526857,,339407l,,,xe" fillcolor="#d8d8d8 [2732]" strokecolor="black [3213]" strokeweight=".25pt">
                 <v:stroke joinstyle="miter"/>
                 <v:shadow on="t" color="black" opacity="22937f" origin=",.5" offset="0,.63889mm"/>
                 <v:formulas/>
-                <v:path arrowok="t" o:connecttype="custom" o:connectlocs="0,0;6869844,0;6869844,0;6869844,342320;6527524,684640;342320,684640;0,342320;0,0;0,0" o:connectangles="0,0,0,0,0,0,0,0,0" textboxrect="0,0,6869844,684640"/>
+                <v:path arrowok="t" o:connecttype="custom" o:connectlocs="0,0;6841490,0;6841490,0;6841490,339408;6502082,678816;339408,678815;0,339407;0,0;0,0" o:connectangles="0,0,0,0,0,0,0,0,0" textboxrect="0,0,6841490,678815"/>
                 <v:textbox>
                   <w:txbxContent>
                     <w:p>
@@ -4515,61 +5268,81 @@
                       </w:r>
                       <w:r>
                         <w:rPr>
-                          <w:i/>
-                          <w:iCs/>
-                          <w:color w:val="000000" w:themeColor="text1"/>
-                        </w:rPr>
-                        <w:t>RP-Rolls</w:t>
-                      </w:r>
-                      <w:r>
-                        <w:rPr>
-                          <w:color w:val="000000" w:themeColor="text1"/>
-                        </w:rPr>
-                        <w:t xml:space="preserve"> during combat to do </w:t>
-                      </w:r>
-                      <w:r>
-                        <w:rPr>
                           <w:b/>
                           <w:bCs/>
                           <w:i/>
                           <w:iCs/>
                           <w:color w:val="000000" w:themeColor="text1"/>
                         </w:rPr>
-                        <w:t>Interactions</w:t>
-                      </w:r>
-                      <w:r>
-                        <w:rPr>
-                          <w:color w:val="000000" w:themeColor="text1"/>
-                        </w:rPr>
-                        <w:t xml:space="preserve">, like tripping an enemy or holding a door closed, but doing so requires an </w:t>
-                      </w:r>
-                      <w:r>
-                        <w:rPr>
+                        <w:t>RP-Rolls</w:t>
+                      </w:r>
+                      <w:r>
+                        <w:rPr>
+                          <w:b/>
+                          <w:bCs/>
+                          <w:color w:val="000000" w:themeColor="text1"/>
+                        </w:rPr>
+                        <w:t xml:space="preserve"> during combat</w:t>
+                      </w:r>
+                      <w:r>
+                        <w:rPr>
+                          <w:color w:val="000000" w:themeColor="text1"/>
+                        </w:rPr>
+                        <w:t xml:space="preserve"> to do </w:t>
+                      </w:r>
+                      <w:r>
+                        <w:rPr>
+                          <w:b/>
+                          <w:bCs/>
                           <w:i/>
                           <w:iCs/>
                           <w:color w:val="000000" w:themeColor="text1"/>
                         </w:rPr>
-                        <w:t>Action</w:t>
-                      </w:r>
-                      <w:r>
-                        <w:rPr>
-                          <w:color w:val="000000" w:themeColor="text1"/>
-                        </w:rPr>
-                        <w:t xml:space="preserve"> or </w:t>
-                      </w:r>
-                      <w:r>
-                        <w:rPr>
-                          <w:i/>
-                          <w:iCs/>
-                          <w:color w:val="000000" w:themeColor="text1"/>
-                        </w:rPr>
-                        <w:t>Auxiliary Action</w:t>
+                        <w:t>Interactions</w:t>
+                      </w:r>
+                      <w:r>
+                        <w:rPr>
+                          <w:color w:val="000000" w:themeColor="text1"/>
+                        </w:rPr>
+                        <w:t>, like tripping an enemy or holding a door closed, but doing so</w:t>
+                      </w:r>
+                      <w:r>
+                        <w:rPr>
+                          <w:color w:val="000000" w:themeColor="text1"/>
+                        </w:rPr>
+                        <w:t xml:space="preserve"> costs AP</w:t>
                       </w:r>
                       <w:r>
                         <w:rPr>
                           <w:color w:val="000000" w:themeColor="text1"/>
                         </w:rPr>
                         <w:t>.</w:t>
+                      </w:r>
+                      <w:r>
+                        <w:rPr>
+                          <w:color w:val="000000" w:themeColor="text1"/>
+                        </w:rPr>
+                        <w:t xml:space="preserve"> </w:t>
+                      </w:r>
+                      <w:r>
+                        <w:rPr>
+                          <w:b/>
+                          <w:bCs/>
+                          <w:color w:val="000000" w:themeColor="text1"/>
+                        </w:rPr>
+                        <w:t>Spend 1 AP to roll 1d6h</w:t>
+                      </w:r>
+                      <w:r>
+                        <w:rPr>
+                          <w:color w:val="000000" w:themeColor="text1"/>
+                        </w:rPr>
+                        <w:t xml:space="preserve"> for these rolls</w:t>
+                      </w:r>
+                      <w:r>
+                        <w:rPr>
+                          <w:color w:val="000000" w:themeColor="text1"/>
+                        </w:rPr>
+                        <w:t xml:space="preserve">. </w:t>
                       </w:r>
                     </w:p>
                     <w:p>
@@ -4583,33 +5356,39 @@
                         <w:rPr>
                           <w:color w:val="000000" w:themeColor="text1"/>
                         </w:rPr>
-                        <w:t>If you use a</w:t>
-                      </w:r>
-                      <w:r>
-                        <w:rPr>
-                          <w:color w:val="000000" w:themeColor="text1"/>
-                        </w:rPr>
-                        <w:t>n</w:t>
+                        <w:t xml:space="preserve">You can </w:t>
+                      </w:r>
+                      <w:r>
+                        <w:rPr>
+                          <w:b/>
+                          <w:bCs/>
+                          <w:color w:val="000000" w:themeColor="text1"/>
+                        </w:rPr>
+                        <w:t>spend additional AP to add 1d6h</w:t>
+                      </w:r>
+                      <w:r>
+                        <w:rPr>
+                          <w:color w:val="000000" w:themeColor="text1"/>
+                        </w:rPr>
+                        <w:t xml:space="preserve"> to these rolls (1</w:t>
+                      </w:r>
+                      <w:r>
+                        <w:rPr>
+                          <w:color w:val="000000" w:themeColor="text1"/>
+                        </w:rPr>
+                        <w:t xml:space="preserve"> AP</w:t>
+                      </w:r>
+                      <w:r>
+                        <w:rPr>
+                          <w:color w:val="000000" w:themeColor="text1"/>
+                        </w:rPr>
+                        <w:t xml:space="preserve"> per 1d6h).</w:t>
                       </w:r>
                       <w:r>
                         <w:rPr>
                           <w:color w:val="000000" w:themeColor="text1"/>
                         </w:rPr>
                         <w:t xml:space="preserve"> </w:t>
-                      </w:r>
-                      <w:r>
-                        <w:rPr>
-                          <w:i/>
-                          <w:iCs/>
-                          <w:color w:val="000000" w:themeColor="text1"/>
-                        </w:rPr>
-                        <w:t>Auxiliary Action</w:t>
-                      </w:r>
-                      <w:r>
-                        <w:rPr>
-                          <w:color w:val="000000" w:themeColor="text1"/>
-                        </w:rPr>
-                        <w:t xml:space="preserve">, halve your roll. </w:t>
                       </w:r>
                     </w:p>
                     <w:p>
@@ -4652,11 +5431,6 @@
       <w:pPr>
         <w:spacing w:after="10" w:line="240" w:lineRule="auto"/>
       </w:pPr>
-    </w:p>
-    <w:p>
-      <w:pPr>
-        <w:spacing w:after="10" w:line="240" w:lineRule="auto"/>
-      </w:pPr>
       <w:r>
         <w:t xml:space="preserve">You </w:t>
       </w:r>
@@ -4682,27 +5456,25 @@
       <w:r>
         <w:t>.</w:t>
       </w:r>
-    </w:p>
-    <w:p>
-      <w:pPr>
-        <w:spacing w:after="10" w:line="240" w:lineRule="auto"/>
-      </w:pPr>
-      <w:r>
-        <w:t xml:space="preserve">What kind of action you spend using an </w:t>
-      </w:r>
-      <w:r>
-        <w:rPr>
-          <w:i/>
-          <w:iCs/>
-        </w:rPr>
-        <w:t>I</w:t>
-      </w:r>
-      <w:r>
-        <w:rPr>
-          <w:i/>
-          <w:iCs/>
-        </w:rPr>
-        <w:t>tem</w:t>
+      <w:r>
+        <w:br/>
+        <w:t>The AP cost</w:t>
+      </w:r>
+      <w:r>
+        <w:t xml:space="preserve"> to use an</w:t>
+      </w:r>
+      <w:r>
+        <w:t xml:space="preserve"> </w:t>
+      </w:r>
+      <w:r>
+        <w:rPr>
+          <w:i/>
+          <w:iCs/>
+        </w:rPr>
+        <w:t>Item</w:t>
+      </w:r>
+      <w:r>
+        <w:t xml:space="preserve"> in combat</w:t>
       </w:r>
       <w:r>
         <w:t xml:space="preserve"> is clarified in the </w:t>
@@ -4712,403 +5484,13 @@
           <w:i/>
           <w:iCs/>
         </w:rPr>
-        <w:t>I</w:t>
-      </w:r>
-      <w:r>
-        <w:rPr>
-          <w:i/>
-          <w:iCs/>
-        </w:rPr>
-        <w:t>tem’s</w:t>
-      </w:r>
-      <w:r>
-        <w:t xml:space="preserve"> description. </w:t>
-      </w:r>
-    </w:p>
-    <w:p>
-      <w:pPr>
-        <w:spacing w:after="10" w:line="240" w:lineRule="auto"/>
-      </w:pPr>
-    </w:p>
-    <w:p>
-      <w:pPr>
-        <w:spacing w:after="10" w:line="240" w:lineRule="auto"/>
-      </w:pPr>
-      <w:r>
-        <w:rPr>
-          <w:noProof/>
-        </w:rPr>
-        <mc:AlternateContent>
-          <mc:Choice Requires="wps">
-            <w:drawing>
-              <wp:anchor distT="0" distB="0" distL="114300" distR="114300" simplePos="0" relativeHeight="251686912" behindDoc="0" locked="0" layoutInCell="1" allowOverlap="1" wp14:anchorId="458B7004" wp14:editId="72E39601">
-                <wp:simplePos x="0" y="0"/>
-                <wp:positionH relativeFrom="column">
-                  <wp:posOffset>11126</wp:posOffset>
-                </wp:positionH>
-                <wp:positionV relativeFrom="paragraph">
-                  <wp:posOffset>42379</wp:posOffset>
-                </wp:positionV>
-                <wp:extent cx="6870065" cy="1028534"/>
-                <wp:effectExtent l="57150" t="19050" r="83185" b="95885"/>
-                <wp:wrapNone/>
-                <wp:docPr id="1176529260" name="Rectangle 22"/>
-                <wp:cNvGraphicFramePr/>
-                <a:graphic xmlns:a="http://schemas.openxmlformats.org/drawingml/2006/main">
-                  <a:graphicData uri="http://schemas.microsoft.com/office/word/2010/wordprocessingShape">
-                    <wps:wsp>
-                      <wps:cNvSpPr/>
-                      <wps:spPr>
-                        <a:xfrm>
-                          <a:off x="0" y="0"/>
-                          <a:ext cx="6870065" cy="1028534"/>
-                        </a:xfrm>
-                        <a:prstGeom prst="rect">
-                          <a:avLst/>
-                        </a:prstGeom>
-                        <a:solidFill>
-                          <a:schemeClr val="bg1">
-                            <a:lumMod val="85000"/>
-                          </a:schemeClr>
-                        </a:solidFill>
-                        <a:ln w="19050">
-                          <a:solidFill>
-                            <a:schemeClr val="tx1"/>
-                          </a:solidFill>
-                        </a:ln>
-                      </wps:spPr>
-                      <wps:style>
-                        <a:lnRef idx="1">
-                          <a:schemeClr val="accent1"/>
-                        </a:lnRef>
-                        <a:fillRef idx="3">
-                          <a:schemeClr val="accent1"/>
-                        </a:fillRef>
-                        <a:effectRef idx="2">
-                          <a:schemeClr val="accent1"/>
-                        </a:effectRef>
-                        <a:fontRef idx="minor">
-                          <a:schemeClr val="lt1"/>
-                        </a:fontRef>
-                      </wps:style>
-                      <wps:txbx>
-                        <w:txbxContent>
-                          <w:p>
-                            <w:pPr>
-                              <w:spacing w:line="240" w:lineRule="auto"/>
-                              <w:jc w:val="center"/>
-                              <w:rPr>
-                                <w:b/>
-                                <w:bCs/>
-                                <w:color w:val="000000" w:themeColor="text1"/>
-                                <w:sz w:val="28"/>
-                                <w:szCs w:val="28"/>
-                              </w:rPr>
-                            </w:pPr>
-                            <w:r>
-                              <w:rPr>
-                                <w:b/>
-                                <w:bCs/>
-                                <w:color w:val="000000" w:themeColor="text1"/>
-                                <w:sz w:val="28"/>
-                                <w:szCs w:val="28"/>
-                              </w:rPr>
-                              <w:t>Halved Rolls/Rounding</w:t>
-                            </w:r>
-                          </w:p>
-                          <w:p>
-                            <w:pPr>
-                              <w:rPr>
-                                <w:color w:val="000000" w:themeColor="text1"/>
-                              </w:rPr>
-                            </w:pPr>
-                            <w:r>
-                              <w:rPr>
-                                <w:color w:val="000000" w:themeColor="text1"/>
-                              </w:rPr>
-                              <w:t xml:space="preserve">Whenever you see something </w:t>
-                            </w:r>
-                            <w:r>
-                              <w:rPr>
-                                <w:i/>
-                                <w:color w:val="000000" w:themeColor="text1"/>
-                              </w:rPr>
-                              <w:t>halved</w:t>
-                            </w:r>
-                            <w:r>
-                              <w:rPr>
-                                <w:color w:val="000000" w:themeColor="text1"/>
-                              </w:rPr>
-                              <w:t xml:space="preserve"> (1d6 halved), halve the total roll, </w:t>
-                            </w:r>
-                            <w:r>
-                              <w:rPr>
-                                <w:b/>
-                                <w:bCs/>
-                                <w:color w:val="000000" w:themeColor="text1"/>
-                              </w:rPr>
-                              <w:t>rounding up</w:t>
-                            </w:r>
-                            <w:r>
-                              <w:rPr>
-                                <w:color w:val="000000" w:themeColor="text1"/>
-                              </w:rPr>
-                              <w:t xml:space="preserve">. </w:t>
-                            </w:r>
-                            <w:r>
-                              <w:rPr>
-                                <w:color w:val="000000" w:themeColor="text1"/>
-                              </w:rPr>
-                              <w:br/>
-                              <w:t xml:space="preserve">For example, if you roll 2d6 halved, and you roll a 3 &amp; 4 to get 7, the halved total is 4 (3.5 rounded up). </w:t>
-                            </w:r>
-                            <w:r>
-                              <w:rPr>
-                                <w:color w:val="000000" w:themeColor="text1"/>
-                              </w:rPr>
-                              <w:br/>
-                              <w:t xml:space="preserve">A </w:t>
-                            </w:r>
-                            <w:r>
-                              <w:rPr>
-                                <w:b/>
-                                <w:color w:val="000000" w:themeColor="text1"/>
-                              </w:rPr>
-                              <w:t>halved roll can be abbreviated</w:t>
-                            </w:r>
-                            <w:r>
-                              <w:rPr>
-                                <w:color w:val="000000" w:themeColor="text1"/>
-                              </w:rPr>
-                              <w:t xml:space="preserve"> with an h, like so: </w:t>
-                            </w:r>
-                            <w:r>
-                              <w:rPr>
-                                <w:b/>
-                                <w:bCs/>
-                                <w:color w:val="000000" w:themeColor="text1"/>
-                              </w:rPr>
-                              <w:t>2d6h</w:t>
-                            </w:r>
-                            <w:r>
-                              <w:rPr>
-                                <w:color w:val="000000" w:themeColor="text1"/>
-                              </w:rPr>
-                              <w:t xml:space="preserve">. </w:t>
-                            </w:r>
-                            <w:r>
-                              <w:rPr>
-                                <w:color w:val="000000" w:themeColor="text1"/>
-                              </w:rPr>
-                              <w:br/>
-                              <w:t xml:space="preserve">If you ever have a </w:t>
-                            </w:r>
-                            <w:r>
-                              <w:rPr>
-                                <w:b/>
-                                <w:bCs/>
-                                <w:color w:val="000000" w:themeColor="text1"/>
-                              </w:rPr>
-                              <w:t>decimal</w:t>
-                            </w:r>
-                            <w:r>
-                              <w:rPr>
-                                <w:color w:val="000000" w:themeColor="text1"/>
-                              </w:rPr>
-                              <w:t xml:space="preserve">, </w:t>
-                            </w:r>
-                            <w:r>
-                              <w:rPr>
-                                <w:b/>
-                                <w:color w:val="000000" w:themeColor="text1"/>
-                              </w:rPr>
-                              <w:t>round up</w:t>
-                            </w:r>
-                            <w:r>
-                              <w:rPr>
-                                <w:color w:val="000000" w:themeColor="text1"/>
-                              </w:rPr>
-                              <w:t xml:space="preserve"> (if you roll a 3 halved, it counts as a 2).</w:t>
-                            </w:r>
-                          </w:p>
-                        </w:txbxContent>
-                      </wps:txbx>
-                      <wps:bodyPr rot="0" spcFirstLastPara="0" vertOverflow="overflow" horzOverflow="overflow" vert="horz" wrap="square" lIns="91440" tIns="45720" rIns="91440" bIns="45720" numCol="1" spcCol="0" rtlCol="0" fromWordArt="0" anchor="ctr" anchorCtr="0" forceAA="0" compatLnSpc="1">
-                        <a:prstTxWarp prst="textNoShape">
-                          <a:avLst/>
-                        </a:prstTxWarp>
-                        <a:noAutofit/>
-                      </wps:bodyPr>
-                    </wps:wsp>
-                  </a:graphicData>
-                </a:graphic>
-                <wp14:sizeRelV relativeFrom="margin">
-                  <wp14:pctHeight>0</wp14:pctHeight>
-                </wp14:sizeRelV>
-              </wp:anchor>
-            </w:drawing>
-          </mc:Choice>
-          <mc:Fallback>
-            <w:pict>
-              <v:rect w14:anchorId="458B7004" id="Rectangle 22" o:spid="_x0000_s1035" style="position:absolute;margin-left:.9pt;margin-top:3.35pt;width:540.95pt;height:81pt;z-index:251686912;visibility:visible;mso-wrap-style:square;mso-height-percent:0;mso-wrap-distance-left:9pt;mso-wrap-distance-top:0;mso-wrap-distance-right:9pt;mso-wrap-distance-bottom:0;mso-position-horizontal:absolute;mso-position-horizontal-relative:text;mso-position-vertical:absolute;mso-position-vertical-relative:text;mso-height-percent:0;mso-height-relative:margin;v-text-anchor:middle" o:gfxdata="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" fillcolor="#d8d8d8 [2732]" strokecolor="black [3213]" strokeweight="1.5pt">
-                <v:shadow on="t" color="black" opacity="22937f" origin=",.5" offset="0,.63889mm"/>
-                <v:textbox>
-                  <w:txbxContent>
-                    <w:p>
-                      <w:pPr>
-                        <w:spacing w:line="240" w:lineRule="auto"/>
-                        <w:jc w:val="center"/>
-                        <w:rPr>
-                          <w:b/>
-                          <w:bCs/>
-                          <w:color w:val="000000" w:themeColor="text1"/>
-                          <w:sz w:val="28"/>
-                          <w:szCs w:val="28"/>
-                        </w:rPr>
-                      </w:pPr>
-                      <w:r>
-                        <w:rPr>
-                          <w:b/>
-                          <w:bCs/>
-                          <w:color w:val="000000" w:themeColor="text1"/>
-                          <w:sz w:val="28"/>
-                          <w:szCs w:val="28"/>
-                        </w:rPr>
-                        <w:t>Halved Rolls/Rounding</w:t>
-                      </w:r>
-                    </w:p>
-                    <w:p>
-                      <w:pPr>
-                        <w:rPr>
-                          <w:color w:val="000000" w:themeColor="text1"/>
-                        </w:rPr>
-                      </w:pPr>
-                      <w:r>
-                        <w:rPr>
-                          <w:color w:val="000000" w:themeColor="text1"/>
-                        </w:rPr>
-                        <w:t xml:space="preserve">Whenever you see something </w:t>
-                      </w:r>
-                      <w:r>
-                        <w:rPr>
-                          <w:i/>
-                          <w:color w:val="000000" w:themeColor="text1"/>
-                        </w:rPr>
-                        <w:t>halved</w:t>
-                      </w:r>
-                      <w:r>
-                        <w:rPr>
-                          <w:color w:val="000000" w:themeColor="text1"/>
-                        </w:rPr>
-                        <w:t xml:space="preserve"> (1d6 halved), halve the total roll, </w:t>
-                      </w:r>
-                      <w:r>
-                        <w:rPr>
-                          <w:b/>
-                          <w:bCs/>
-                          <w:color w:val="000000" w:themeColor="text1"/>
-                        </w:rPr>
-                        <w:t>rounding up</w:t>
-                      </w:r>
-                      <w:r>
-                        <w:rPr>
-                          <w:color w:val="000000" w:themeColor="text1"/>
-                        </w:rPr>
-                        <w:t xml:space="preserve">. </w:t>
-                      </w:r>
-                      <w:r>
-                        <w:rPr>
-                          <w:color w:val="000000" w:themeColor="text1"/>
-                        </w:rPr>
-                        <w:br/>
-                        <w:t xml:space="preserve">For example, if you roll 2d6 halved, and you roll a 3 &amp; 4 to get 7, the halved total is 4 (3.5 rounded up). </w:t>
-                      </w:r>
-                      <w:r>
-                        <w:rPr>
-                          <w:color w:val="000000" w:themeColor="text1"/>
-                        </w:rPr>
-                        <w:br/>
-                        <w:t xml:space="preserve">A </w:t>
-                      </w:r>
-                      <w:r>
-                        <w:rPr>
-                          <w:b/>
-                          <w:color w:val="000000" w:themeColor="text1"/>
-                        </w:rPr>
-                        <w:t>halved roll can be abbreviated</w:t>
-                      </w:r>
-                      <w:r>
-                        <w:rPr>
-                          <w:color w:val="000000" w:themeColor="text1"/>
-                        </w:rPr>
-                        <w:t xml:space="preserve"> with an h, like so: </w:t>
-                      </w:r>
-                      <w:r>
-                        <w:rPr>
-                          <w:b/>
-                          <w:bCs/>
-                          <w:color w:val="000000" w:themeColor="text1"/>
-                        </w:rPr>
-                        <w:t>2d6h</w:t>
-                      </w:r>
-                      <w:r>
-                        <w:rPr>
-                          <w:color w:val="000000" w:themeColor="text1"/>
-                        </w:rPr>
-                        <w:t xml:space="preserve">. </w:t>
-                      </w:r>
-                      <w:r>
-                        <w:rPr>
-                          <w:color w:val="000000" w:themeColor="text1"/>
-                        </w:rPr>
-                        <w:br/>
-                        <w:t xml:space="preserve">If you ever have a </w:t>
-                      </w:r>
-                      <w:r>
-                        <w:rPr>
-                          <w:b/>
-                          <w:bCs/>
-                          <w:color w:val="000000" w:themeColor="text1"/>
-                        </w:rPr>
-                        <w:t>decimal</w:t>
-                      </w:r>
-                      <w:r>
-                        <w:rPr>
-                          <w:color w:val="000000" w:themeColor="text1"/>
-                        </w:rPr>
-                        <w:t xml:space="preserve">, </w:t>
-                      </w:r>
-                      <w:r>
-                        <w:rPr>
-                          <w:b/>
-                          <w:color w:val="000000" w:themeColor="text1"/>
-                        </w:rPr>
-                        <w:t>round up</w:t>
-                      </w:r>
-                      <w:r>
-                        <w:rPr>
-                          <w:color w:val="000000" w:themeColor="text1"/>
-                        </w:rPr>
-                        <w:t xml:space="preserve"> (if you roll a 3 halved, it counts as a 2).</w:t>
-                      </w:r>
-                    </w:p>
-                  </w:txbxContent>
-                </v:textbox>
-              </v:rect>
-            </w:pict>
-          </mc:Fallback>
-        </mc:AlternateContent>
-      </w:r>
-    </w:p>
-    <w:p>
-      <w:pPr>
-        <w:spacing w:line="240" w:lineRule="auto"/>
-        <w:ind w:firstLine="720"/>
-      </w:pPr>
-      <w:bookmarkStart w:id="9" w:name="_o110s6lzi6u4" w:colFirst="0" w:colLast="0"/>
-      <w:bookmarkEnd w:id="9"/>
-      <w:r>
-        <w:br w:type="page"/>
+        <w:t>Item’s</w:t>
+      </w:r>
+      <w:r>
+        <w:t xml:space="preserve"> description.</w:t>
+      </w:r>
+      <w:r>
+        <w:t xml:space="preserve"> </w:t>
       </w:r>
     </w:p>
     <w:p>
@@ -5124,7 +5506,9 @@
           <w:szCs w:val="32"/>
         </w:rPr>
       </w:pPr>
+      <w:bookmarkStart w:id="9" w:name="_o110s6lzi6u4" w:colFirst="0" w:colLast="0"/>
       <w:bookmarkStart w:id="10" w:name="_33dmzv80smpq" w:colFirst="0" w:colLast="0"/>
+      <w:bookmarkEnd w:id="9"/>
       <w:bookmarkEnd w:id="10"/>
       <w:r>
         <w:rPr>
@@ -5496,7 +5880,7 @@
           </mc:Choice>
           <mc:Fallback>
             <w:pict>
-              <v:rect w14:anchorId="7A5F0B3D" id="Rectangle 18" o:spid="_x0000_s1036" style="position:absolute;margin-left:.25pt;margin-top:8pt;width:539.7pt;height:61.65pt;z-index:251682816;visibility:visible;mso-wrap-style:square;mso-width-percent:0;mso-height-percent:0;mso-wrap-distance-left:9pt;mso-wrap-distance-top:0;mso-wrap-distance-right:9pt;mso-wrap-distance-bottom:0;mso-position-horizontal:absolute;mso-position-horizontal-relative:text;mso-position-vertical:absolute;mso-position-vertical-relative:text;mso-width-percent:0;mso-height-percent:0;mso-width-relative:margin;mso-height-relative:margin;v-text-anchor:middle" o:gfxdata="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" fillcolor="#d8d8d8 [2732]" strokecolor="black [3213]" strokeweight=".25pt">
+              <v:rect w14:anchorId="7A5F0B3D" id="Rectangle 18" o:spid="_x0000_s1035" style="position:absolute;margin-left:.25pt;margin-top:8pt;width:539.7pt;height:61.65pt;z-index:251682816;visibility:visible;mso-wrap-style:square;mso-width-percent:0;mso-height-percent:0;mso-wrap-distance-left:9pt;mso-wrap-distance-top:0;mso-wrap-distance-right:9pt;mso-wrap-distance-bottom:0;mso-position-horizontal:absolute;mso-position-horizontal-relative:text;mso-position-vertical:absolute;mso-position-vertical-relative:text;mso-width-percent:0;mso-height-percent:0;mso-width-relative:margin;mso-height-relative:margin;v-text-anchor:middle" o:gfxdata="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" fillcolor="#d8d8d8 [2732]" strokecolor="black [3213]" strokeweight=".25pt">
                 <v:shadow on="t" color="black" opacity="22937f" origin=",.5" offset="0,.63889mm"/>
                 <v:textbox>
                   <w:txbxContent>
@@ -6082,7 +6466,7 @@
           </mc:Choice>
           <mc:Fallback>
             <w:pict>
-              <v:rect w14:anchorId="27CC7D9B" id="Rectangle 19" o:spid="_x0000_s1037" style="position:absolute;margin-left:.25pt;margin-top:6.35pt;width:539.7pt;height:44.75pt;z-index:251683840;visibility:visible;mso-wrap-style:square;mso-width-percent:0;mso-height-percent:0;mso-wrap-distance-left:9pt;mso-wrap-distance-top:0;mso-wrap-distance-right:9pt;mso-wrap-distance-bottom:0;mso-position-horizontal:absolute;mso-position-horizontal-relative:text;mso-position-vertical:absolute;mso-position-vertical-relative:text;mso-width-percent:0;mso-height-percent:0;mso-width-relative:margin;mso-height-relative:margin;v-text-anchor:middle" o:gfxdata="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" fillcolor="#d8d8d8 [2732]" strokecolor="black [3213]" strokeweight=".25pt">
+              <v:rect w14:anchorId="27CC7D9B" id="Rectangle 19" o:spid="_x0000_s1036" style="position:absolute;margin-left:.25pt;margin-top:6.35pt;width:539.7pt;height:44.75pt;z-index:251683840;visibility:visible;mso-wrap-style:square;mso-width-percent:0;mso-height-percent:0;mso-wrap-distance-left:9pt;mso-wrap-distance-top:0;mso-wrap-distance-right:9pt;mso-wrap-distance-bottom:0;mso-position-horizontal:absolute;mso-position-horizontal-relative:text;mso-position-vertical:absolute;mso-position-vertical-relative:text;mso-width-percent:0;mso-height-percent:0;mso-width-relative:margin;mso-height-relative:margin;v-text-anchor:middle" o:gfxdata="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" fillcolor="#d8d8d8 [2732]" strokecolor="black [3213]" strokeweight=".25pt">
                 <v:shadow on="t" color="black" opacity="22937f" origin=",.5" offset="0,.63889mm"/>
                 <v:textbox>
                   <w:txbxContent>
@@ -6686,7 +7070,7 @@
           </mc:Choice>
           <mc:Fallback>
             <w:pict>
-              <v:rect w14:anchorId="39434F85" id="Rectangle 20" o:spid="_x0000_s1038" style="position:absolute;left:0;text-align:left;margin-left:.6pt;margin-top:3.5pt;width:530.95pt;height:126.15pt;z-index:251684864;visibility:visible;mso-wrap-style:square;mso-width-percent:0;mso-height-percent:0;mso-wrap-distance-left:9pt;mso-wrap-distance-top:0;mso-wrap-distance-right:9pt;mso-wrap-distance-bottom:0;mso-position-horizontal:absolute;mso-position-horizontal-relative:text;mso-position-vertical:absolute;mso-position-vertical-relative:text;mso-width-percent:0;mso-height-percent:0;mso-width-relative:margin;mso-height-relative:margin;v-text-anchor:middle" o:gfxdata="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" fillcolor="#d8d8d8 [2732]" strokecolor="black [3213]" strokeweight=".25pt">
+              <v:rect w14:anchorId="39434F85" id="Rectangle 20" o:spid="_x0000_s1037" style="position:absolute;left:0;text-align:left;margin-left:.6pt;margin-top:3.5pt;width:530.95pt;height:126.15pt;z-index:251684864;visibility:visible;mso-wrap-style:square;mso-width-percent:0;mso-height-percent:0;mso-wrap-distance-left:9pt;mso-wrap-distance-top:0;mso-wrap-distance-right:9pt;mso-wrap-distance-bottom:0;mso-position-horizontal:absolute;mso-position-horizontal-relative:text;mso-position-vertical:absolute;mso-position-vertical-relative:text;mso-width-percent:0;mso-height-percent:0;mso-width-relative:margin;mso-height-relative:margin;v-text-anchor:middle" o:gfxdata="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" fillcolor="#d8d8d8 [2732]" strokecolor="black [3213]" strokeweight=".25pt">
                 <v:shadow on="t" color="black" opacity="22937f" origin=",.5" offset="0,.63889mm"/>
                 <v:textbox>
                   <w:txbxContent>
@@ -7539,6 +7923,7 @@
                                 <w:color w:val="000000" w:themeColor="text1"/>
                                 <w:sz w:val="28"/>
                                 <w:szCs w:val="28"/>
+                                <w:u w:val="single"/>
                               </w:rPr>
                             </w:pPr>
                             <w:r>
@@ -7548,6 +7933,7 @@
                                 <w:color w:val="000000" w:themeColor="text1"/>
                                 <w:sz w:val="28"/>
                                 <w:szCs w:val="28"/>
+                                <w:u w:val="single"/>
                               </w:rPr>
                               <w:t>Items</w:t>
                             </w:r>
@@ -7658,7 +8044,7 @@
           </mc:Choice>
           <mc:Fallback>
             <w:pict>
-              <v:rect w14:anchorId="5C54ED04" id="Rectangle 21" o:spid="_x0000_s1039" style="position:absolute;left:0;text-align:left;margin-left:.25pt;margin-top:5.4pt;width:540pt;height:108.15pt;z-index:251685888;visibility:visible;mso-wrap-style:square;mso-height-percent:0;mso-wrap-distance-left:9pt;mso-wrap-distance-top:0;mso-wrap-distance-right:9pt;mso-wrap-distance-bottom:0;mso-position-horizontal:absolute;mso-position-horizontal-relative:text;mso-position-vertical:absolute;mso-position-vertical-relative:text;mso-height-percent:0;mso-height-relative:margin;v-text-anchor:middle" o:gfxdata="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" fillcolor="#d8d8d8 [2732]" strokecolor="black [3213]" strokeweight="1.5pt">
+              <v:rect w14:anchorId="5C54ED04" id="Rectangle 21" o:spid="_x0000_s1038" style="position:absolute;left:0;text-align:left;margin-left:.25pt;margin-top:5.4pt;width:540pt;height:108.15pt;z-index:251685888;visibility:visible;mso-wrap-style:square;mso-height-percent:0;mso-wrap-distance-left:9pt;mso-wrap-distance-top:0;mso-wrap-distance-right:9pt;mso-wrap-distance-bottom:0;mso-position-horizontal:absolute;mso-position-horizontal-relative:text;mso-position-vertical:absolute;mso-position-vertical-relative:text;mso-height-percent:0;mso-height-relative:margin;v-text-anchor:middle" o:gfxdata="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" fillcolor="#d8d8d8 [2732]" strokecolor="black [3213]" strokeweight="1.5pt">
                 <v:shadow on="t" color="black" opacity="22937f" origin=",.5" offset="0,.63889mm"/>
                 <v:textbox>
                   <w:txbxContent>
@@ -7672,6 +8058,7 @@
                           <w:color w:val="000000" w:themeColor="text1"/>
                           <w:sz w:val="28"/>
                           <w:szCs w:val="28"/>
+                          <w:u w:val="single"/>
                         </w:rPr>
                       </w:pPr>
                       <w:r>
@@ -7681,6 +8068,7 @@
                           <w:color w:val="000000" w:themeColor="text1"/>
                           <w:sz w:val="28"/>
                           <w:szCs w:val="28"/>
+                          <w:u w:val="single"/>
                         </w:rPr>
                         <w:t>Items</w:t>
                       </w:r>
@@ -8110,6 +8498,22 @@
       </w:r>
       <w:r>
         <w:t xml:space="preserve">. </w:t>
+      </w:r>
+      <w:r>
+        <w:t xml:space="preserve">The </w:t>
+      </w:r>
+      <w:r>
+        <w:rPr>
+          <w:b/>
+          <w:bCs/>
+        </w:rPr>
+        <w:t>average value of a d6h is 2</w:t>
+      </w:r>
+      <w:r>
+        <w:t>.</w:t>
+      </w:r>
+      <w:r>
+        <w:t xml:space="preserve"> </w:t>
       </w:r>
     </w:p>
     <w:p>
@@ -9274,7 +9678,7 @@
           </mc:Choice>
           <mc:Fallback>
             <w:pict>
-              <v:rect w14:anchorId="5F3B9DD9" id="Rectangle 1101452255" o:spid="_x0000_s1040" style="position:absolute;margin-left:446.5pt;margin-top:20.9pt;width:88.45pt;height:53.2pt;z-index:251665408;visibility:visible;mso-wrap-style:square;mso-width-percent:0;mso-height-percent:0;mso-wrap-distance-left:0;mso-wrap-distance-top:0;mso-wrap-distance-right:0;mso-wrap-distance-bottom:0;mso-position-horizontal:absolute;mso-position-horizontal-relative:text;mso-position-vertical:absolute;mso-position-vertical-relative:text;mso-width-percent:0;mso-height-percent:0;mso-width-relative:margin;mso-height-relative:margin;v-text-anchor:top" o:gfxdata="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" fillcolor="#efefef">
+              <v:rect w14:anchorId="5F3B9DD9" id="Rectangle 1101452255" o:spid="_x0000_s1039" style="position:absolute;margin-left:446.5pt;margin-top:20.9pt;width:88.45pt;height:53.2pt;z-index:251665408;visibility:visible;mso-wrap-style:square;mso-width-percent:0;mso-height-percent:0;mso-wrap-distance-left:0;mso-wrap-distance-top:0;mso-wrap-distance-right:0;mso-wrap-distance-bottom:0;mso-position-horizontal:absolute;mso-position-horizontal-relative:text;mso-position-vertical:absolute;mso-position-vertical-relative:text;mso-width-percent:0;mso-height-percent:0;mso-width-relative:margin;mso-height-relative:margin;v-text-anchor:top" o:gfxdata="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" fillcolor="#efefef">
                 <v:stroke startarrowwidth="narrow" startarrowlength="short" endarrowwidth="narrow" endarrowlength="short" joinstyle="round"/>
                 <v:textbox inset="2.53958mm,2.53958mm,2.53958mm,2.53958mm">
                   <w:txbxContent>
@@ -9424,7 +9828,7 @@
           </mc:Choice>
           <mc:Fallback>
             <w:pict>
-              <v:rect w14:anchorId="79F52BA3" id="Rectangle 398001523" o:spid="_x0000_s1041" style="position:absolute;margin-left:357.55pt;margin-top:20.55pt;width:80.8pt;height:53.15pt;z-index:251663360;visibility:visible;mso-wrap-style:square;mso-width-percent:0;mso-height-percent:0;mso-wrap-distance-left:0;mso-wrap-distance-top:0;mso-wrap-distance-right:0;mso-wrap-distance-bottom:0;mso-position-horizontal:absolute;mso-position-horizontal-relative:text;mso-position-vertical:absolute;mso-position-vertical-relative:text;mso-width-percent:0;mso-height-percent:0;mso-width-relative:margin;mso-height-relative:margin;v-text-anchor:top" o:gfxdata="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" fillcolor="#efefef">
+              <v:rect w14:anchorId="79F52BA3" id="Rectangle 398001523" o:spid="_x0000_s1040" style="position:absolute;margin-left:357.55pt;margin-top:20.55pt;width:80.8pt;height:53.15pt;z-index:251663360;visibility:visible;mso-wrap-style:square;mso-width-percent:0;mso-height-percent:0;mso-wrap-distance-left:0;mso-wrap-distance-top:0;mso-wrap-distance-right:0;mso-wrap-distance-bottom:0;mso-position-horizontal:absolute;mso-position-horizontal-relative:text;mso-position-vertical:absolute;mso-position-vertical-relative:text;mso-width-percent:0;mso-height-percent:0;mso-width-relative:margin;mso-height-relative:margin;v-text-anchor:top" o:gfxdata="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" fillcolor="#efefef">
                 <v:stroke startarrowwidth="narrow" startarrowlength="short" endarrowwidth="narrow" endarrowlength="short" joinstyle="round"/>
                 <v:textbox inset="2.53958mm,2.53958mm,2.53958mm,2.53958mm">
                   <w:txbxContent>
@@ -9578,7 +9982,7 @@
           </mc:Choice>
           <mc:Fallback>
             <w:pict>
-              <v:rect w14:anchorId="5C99DDB1" id="Rectangle 816547339" o:spid="_x0000_s1042" style="position:absolute;margin-left:268.6pt;margin-top:20.95pt;width:79.7pt;height:53.8pt;z-index:251661312;visibility:visible;mso-wrap-style:square;mso-width-percent:0;mso-height-percent:0;mso-wrap-distance-left:0;mso-wrap-distance-top:0;mso-wrap-distance-right:0;mso-wrap-distance-bottom:0;mso-position-horizontal:absolute;mso-position-horizontal-relative:text;mso-position-vertical:absolute;mso-position-vertical-relative:text;mso-width-percent:0;mso-height-percent:0;mso-width-relative:margin;mso-height-relative:margin;v-text-anchor:top" o:gfxdata="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" fillcolor="#efefef">
+              <v:rect w14:anchorId="5C99DDB1" id="Rectangle 816547339" o:spid="_x0000_s1041" style="position:absolute;margin-left:268.6pt;margin-top:20.95pt;width:79.7pt;height:53.8pt;z-index:251661312;visibility:visible;mso-wrap-style:square;mso-width-percent:0;mso-height-percent:0;mso-wrap-distance-left:0;mso-wrap-distance-top:0;mso-wrap-distance-right:0;mso-wrap-distance-bottom:0;mso-position-horizontal:absolute;mso-position-horizontal-relative:text;mso-position-vertical:absolute;mso-position-vertical-relative:text;mso-width-percent:0;mso-height-percent:0;mso-width-relative:margin;mso-height-relative:margin;v-text-anchor:top" o:gfxdata="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" fillcolor="#efefef">
                 <v:stroke startarrowwidth="narrow" startarrowlength="short" endarrowwidth="narrow" endarrowlength="short" joinstyle="round"/>
                 <v:textbox inset="2.53958mm,2.53958mm,2.53958mm,2.53958mm">
                   <w:txbxContent>
@@ -9710,7 +10114,7 @@
           </mc:Choice>
           <mc:Fallback>
             <w:pict>
-              <v:rect w14:anchorId="3AA58630" id="Rectangle 84" o:spid="_x0000_s1043" style="position:absolute;margin-left:.15pt;margin-top:19.65pt;width:71.8pt;height:63.45pt;z-index:251658240;visibility:visible;mso-wrap-style:square;mso-width-percent:0;mso-height-percent:0;mso-wrap-distance-left:0;mso-wrap-distance-top:0;mso-wrap-distance-right:0;mso-wrap-distance-bottom:0;mso-position-horizontal:absolute;mso-position-horizontal-relative:text;mso-position-vertical:absolute;mso-position-vertical-relative:text;mso-width-percent:0;mso-height-percent:0;mso-width-relative:margin;mso-height-relative:margin;v-text-anchor:top" o:gfxdata="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" fillcolor="#efefef">
+              <v:rect w14:anchorId="3AA58630" id="Rectangle 84" o:spid="_x0000_s1042" style="position:absolute;margin-left:.15pt;margin-top:19.65pt;width:71.8pt;height:63.45pt;z-index:251658240;visibility:visible;mso-wrap-style:square;mso-width-percent:0;mso-height-percent:0;mso-wrap-distance-left:0;mso-wrap-distance-top:0;mso-wrap-distance-right:0;mso-wrap-distance-bottom:0;mso-position-horizontal:absolute;mso-position-horizontal-relative:text;mso-position-vertical:absolute;mso-position-vertical-relative:text;mso-width-percent:0;mso-height-percent:0;mso-width-relative:margin;mso-height-relative:margin;v-text-anchor:top" o:gfxdata="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" fillcolor="#efefef">
                 <v:stroke startarrowwidth="narrow" startarrowlength="short" endarrowwidth="narrow" endarrowlength="short" joinstyle="round"/>
                 <v:textbox inset="2.53958mm,2.53958mm,2.53958mm,2.53958mm">
                   <w:txbxContent>
@@ -10060,7 +10464,7 @@
           </mc:Choice>
           <mc:Fallback>
             <w:pict>
-              <v:rect w14:anchorId="61DBDEFD" id="Rectangle 1573633122" o:spid="_x0000_s1044" style="position:absolute;margin-left:-.5pt;margin-top:6.65pt;width:90.45pt;height:53.8pt;z-index:251669504;visibility:visible;mso-wrap-style:square;mso-width-percent:0;mso-height-percent:0;mso-wrap-distance-left:0;mso-wrap-distance-top:0;mso-wrap-distance-right:0;mso-wrap-distance-bottom:0;mso-position-horizontal:absolute;mso-position-horizontal-relative:text;mso-position-vertical:absolute;mso-position-vertical-relative:text;mso-width-percent:0;mso-height-percent:0;mso-width-relative:margin;mso-height-relative:margin;v-text-anchor:top" o:gfxdata="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" fillcolor="#efefef">
+              <v:rect w14:anchorId="61DBDEFD" id="Rectangle 1573633122" o:spid="_x0000_s1043" style="position:absolute;margin-left:-.5pt;margin-top:6.65pt;width:90.45pt;height:53.8pt;z-index:251669504;visibility:visible;mso-wrap-style:square;mso-width-percent:0;mso-height-percent:0;mso-wrap-distance-left:0;mso-wrap-distance-top:0;mso-wrap-distance-right:0;mso-wrap-distance-bottom:0;mso-position-horizontal:absolute;mso-position-horizontal-relative:text;mso-position-vertical:absolute;mso-position-vertical-relative:text;mso-width-percent:0;mso-height-percent:0;mso-width-relative:margin;mso-height-relative:margin;v-text-anchor:top" o:gfxdata="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" fillcolor="#efefef">
                 <v:stroke startarrowwidth="narrow" startarrowlength="short" endarrowwidth="narrow" endarrowlength="short" joinstyle="round"/>
                 <v:textbox inset="2.53958mm,2.53958mm,2.53958mm,2.53958mm">
                   <w:txbxContent>
@@ -10142,6 +10546,15 @@
         <w:t>Health</w:t>
       </w:r>
       <w:r>
+        <w:rPr>
+          <w:b/>
+          <w:bCs/>
+          <w:i/>
+          <w:iCs/>
+        </w:rPr>
+        <w:t xml:space="preserve"> Points</w:t>
+      </w:r>
+      <w:r>
         <w:t xml:space="preserve"> equal to </w:t>
       </w:r>
       <w:r>
@@ -10159,7 +10572,7 @@
         <w:t xml:space="preserve"> per player level</w:t>
       </w:r>
       <w:r>
-        <w:t xml:space="preserve"> amongst the party.</w:t>
+        <w:t>.</w:t>
       </w:r>
     </w:p>
     <w:p>
@@ -10440,7 +10853,6 @@
                               </w:rPr>
                               <w:t xml:space="preserve"> can use multiple </w:t>
                             </w:r>
-                            <w:proofErr w:type="gramStart"/>
                             <w:r>
                               <w:rPr>
                                 <w:b/>
@@ -10455,9 +10867,8 @@
                               <w:rPr>
                                 <w:color w:val="000000" w:themeColor="text1"/>
                               </w:rPr>
-                              <w:t>, but</w:t>
-                            </w:r>
-                            <w:proofErr w:type="gramEnd"/>
+                              <w:t xml:space="preserve"> but</w:t>
+                            </w:r>
                             <w:r>
                               <w:rPr>
                                 <w:color w:val="000000" w:themeColor="text1"/>
@@ -10545,7 +10956,7 @@
           </mc:Choice>
           <mc:Fallback>
             <w:pict>
-              <v:rect w14:anchorId="7D74A204" id="Rectangle 17" o:spid="_x0000_s1045" style="position:absolute;margin-left:.25pt;margin-top:7.75pt;width:537.85pt;height:95.55pt;z-index:251681792;visibility:visible;mso-wrap-style:square;mso-width-percent:0;mso-height-percent:0;mso-wrap-distance-left:9pt;mso-wrap-distance-top:0;mso-wrap-distance-right:9pt;mso-wrap-distance-bottom:0;mso-position-horizontal:absolute;mso-position-horizontal-relative:text;mso-position-vertical:absolute;mso-position-vertical-relative:text;mso-width-percent:0;mso-height-percent:0;mso-width-relative:margin;mso-height-relative:margin;v-text-anchor:middle" o:gfxdata="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" fillcolor="#d8d8d8 [2732]" strokecolor="black [3213]" strokeweight=".25pt">
+              <v:rect w14:anchorId="7D74A204" id="Rectangle 17" o:spid="_x0000_s1044" style="position:absolute;margin-left:.25pt;margin-top:7.75pt;width:537.85pt;height:95.55pt;z-index:251681792;visibility:visible;mso-wrap-style:square;mso-width-percent:0;mso-height-percent:0;mso-wrap-distance-left:9pt;mso-wrap-distance-top:0;mso-wrap-distance-right:9pt;mso-wrap-distance-bottom:0;mso-position-horizontal:absolute;mso-position-horizontal-relative:text;mso-position-vertical:absolute;mso-position-vertical-relative:text;mso-width-percent:0;mso-height-percent:0;mso-width-relative:margin;mso-height-relative:margin;v-text-anchor:middle" o:gfxdata="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" fillcolor="#d8d8d8 [2732]" strokecolor="black [3213]" strokeweight=".25pt">
                 <v:shadow on="t" color="black" opacity="22937f" origin=",.5" offset="0,.63889mm"/>
                 <v:textbox>
                   <w:txbxContent>
@@ -10666,7 +11077,6 @@
                         </w:rPr>
                         <w:t xml:space="preserve"> can use multiple </w:t>
                       </w:r>
-                      <w:proofErr w:type="gramStart"/>
                       <w:r>
                         <w:rPr>
                           <w:b/>
@@ -10681,9 +11091,8 @@
                         <w:rPr>
                           <w:color w:val="000000" w:themeColor="text1"/>
                         </w:rPr>
-                        <w:t>, but</w:t>
-                      </w:r>
-                      <w:proofErr w:type="gramEnd"/>
+                        <w:t xml:space="preserve"> but</w:t>
+                      </w:r>
                       <w:r>
                         <w:rPr>
                           <w:color w:val="000000" w:themeColor="text1"/>
@@ -10817,6 +11226,23 @@
           <w:iCs/>
         </w:rPr>
         <w:t>ction</w:t>
+      </w:r>
+      <w:r>
+        <w:rPr>
+          <w:i/>
+          <w:iCs/>
+        </w:rPr>
+        <w:t xml:space="preserve"> </w:t>
+      </w:r>
+      <w:r>
+        <w:t>or</w:t>
+      </w:r>
+      <w:r>
+        <w:rPr>
+          <w:i/>
+          <w:iCs/>
+        </w:rPr>
+        <w:t xml:space="preserve"> RP-Roll</w:t>
       </w:r>
       <w:r>
         <w:t xml:space="preserve"> can be </w:t>

</xml_diff>